<commit_message>
#added complexity analysis to document, #added exception handling in logic, #optimised few places
</commit_message>
<xml_diff>
--- a/DesignDocument.docx
+++ b/DesignDocument.docx
@@ -49,26 +49,297 @@
     </w:p>
     <w:p>
       <w:pPr>
+        <w:shd w:val="clear" w:color="auto" w:fill="2B2B2B"/>
+        <w:tabs>
+          <w:tab w:val="left" w:pos="916"/>
+          <w:tab w:val="left" w:pos="1832"/>
+          <w:tab w:val="left" w:pos="2748"/>
+          <w:tab w:val="left" w:pos="3664"/>
+          <w:tab w:val="left" w:pos="4580"/>
+          <w:tab w:val="left" w:pos="5496"/>
+          <w:tab w:val="left" w:pos="6412"/>
+          <w:tab w:val="left" w:pos="7328"/>
+          <w:tab w:val="left" w:pos="8244"/>
+          <w:tab w:val="left" w:pos="9160"/>
+          <w:tab w:val="left" w:pos="10076"/>
+          <w:tab w:val="left" w:pos="10992"/>
+          <w:tab w:val="left" w:pos="11908"/>
+          <w:tab w:val="left" w:pos="12824"/>
+          <w:tab w:val="left" w:pos="13740"/>
+          <w:tab w:val="left" w:pos="14656"/>
+        </w:tabs>
+        <w:rPr>
+          <w:rFonts w:ascii="Courier New" w:eastAsia="Times New Roman" w:hAnsi="Courier New" w:cs="Courier New"/>
+          <w:color w:val="FFC66D"/>
+          <w:sz w:val="20"/>
+          <w:szCs w:val="20"/>
+          <w:lang w:eastAsia="en-GB"/>
+        </w:rPr>
+      </w:pPr>
+      <w:r>
+        <w:rPr>
+          <w:rFonts w:ascii="Courier New" w:eastAsia="Times New Roman" w:hAnsi="Courier New" w:cs="Courier New"/>
+          <w:color w:val="FFC66D"/>
+          <w:sz w:val="20"/>
+          <w:szCs w:val="20"/>
+          <w:lang w:eastAsia="en-GB"/>
+        </w:rPr>
+        <w:t xml:space="preserve">Function: </w:t>
+      </w:r>
+      <w:r>
+        <w:rPr>
+          <w:rFonts w:ascii="Courier New" w:eastAsia="Times New Roman" w:hAnsi="Courier New" w:cs="Courier New"/>
+          <w:color w:val="FFC66D"/>
+          <w:sz w:val="20"/>
+          <w:szCs w:val="20"/>
+          <w:lang w:eastAsia="en-GB"/>
+        </w:rPr>
+        <w:t>display_trainers</w:t>
+      </w:r>
+    </w:p>
+    <w:p>
+      <w:pPr>
+        <w:shd w:val="clear" w:color="auto" w:fill="2B2B2B"/>
+        <w:tabs>
+          <w:tab w:val="left" w:pos="916"/>
+          <w:tab w:val="left" w:pos="1832"/>
+          <w:tab w:val="left" w:pos="2748"/>
+          <w:tab w:val="left" w:pos="3664"/>
+          <w:tab w:val="left" w:pos="4580"/>
+          <w:tab w:val="left" w:pos="5496"/>
+          <w:tab w:val="left" w:pos="6412"/>
+          <w:tab w:val="left" w:pos="7328"/>
+          <w:tab w:val="left" w:pos="8244"/>
+          <w:tab w:val="left" w:pos="9160"/>
+          <w:tab w:val="left" w:pos="10076"/>
+          <w:tab w:val="left" w:pos="10992"/>
+          <w:tab w:val="left" w:pos="11908"/>
+          <w:tab w:val="left" w:pos="12824"/>
+          <w:tab w:val="left" w:pos="13740"/>
+          <w:tab w:val="left" w:pos="14656"/>
+        </w:tabs>
+        <w:rPr>
+          <w:rFonts w:ascii="Courier New" w:eastAsia="Times New Roman" w:hAnsi="Courier New" w:cs="Courier New"/>
+          <w:color w:val="FFC66D"/>
+          <w:sz w:val="20"/>
+          <w:szCs w:val="20"/>
+          <w:lang w:eastAsia="en-GB"/>
+        </w:rPr>
+      </w:pPr>
+    </w:p>
+    <w:p>
+      <w:pPr>
+        <w:shd w:val="clear" w:color="auto" w:fill="2B2B2B"/>
+        <w:tabs>
+          <w:tab w:val="left" w:pos="916"/>
+          <w:tab w:val="left" w:pos="1832"/>
+          <w:tab w:val="left" w:pos="2748"/>
+          <w:tab w:val="left" w:pos="3664"/>
+          <w:tab w:val="left" w:pos="4580"/>
+          <w:tab w:val="left" w:pos="5496"/>
+          <w:tab w:val="left" w:pos="6412"/>
+          <w:tab w:val="left" w:pos="7328"/>
+          <w:tab w:val="left" w:pos="8244"/>
+          <w:tab w:val="left" w:pos="9160"/>
+          <w:tab w:val="left" w:pos="10076"/>
+          <w:tab w:val="left" w:pos="10992"/>
+          <w:tab w:val="left" w:pos="11908"/>
+          <w:tab w:val="left" w:pos="12824"/>
+          <w:tab w:val="left" w:pos="13740"/>
+          <w:tab w:val="left" w:pos="14656"/>
+        </w:tabs>
+        <w:rPr>
+          <w:rFonts w:ascii="Courier New" w:eastAsia="Times New Roman" w:hAnsi="Courier New" w:cs="Courier New"/>
+          <w:color w:val="A9B7C6"/>
+          <w:sz w:val="20"/>
+          <w:szCs w:val="20"/>
+          <w:lang w:eastAsia="en-GB"/>
+        </w:rPr>
+      </w:pPr>
+      <w:r>
+        <w:rPr>
+          <w:rFonts w:ascii="Courier New" w:eastAsia="Times New Roman" w:hAnsi="Courier New" w:cs="Courier New"/>
+          <w:color w:val="FFC66D"/>
+          <w:sz w:val="20"/>
+          <w:szCs w:val="20"/>
+          <w:lang w:eastAsia="en-GB"/>
+        </w:rPr>
+        <w:t>Analysis: O(n</w:t>
+      </w:r>
+      <w:r>
+        <w:rPr>
+          <w:rFonts w:ascii="Courier New" w:eastAsia="Times New Roman" w:hAnsi="Courier New" w:cs="Courier New"/>
+          <w:color w:val="FFC66D"/>
+          <w:sz w:val="20"/>
+          <w:szCs w:val="20"/>
+          <w:vertAlign w:val="superscript"/>
+          <w:lang w:eastAsia="en-GB"/>
+        </w:rPr>
+        <w:t>2</w:t>
+      </w:r>
+      <w:r>
+        <w:rPr>
+          <w:rFonts w:ascii="Courier New" w:eastAsia="Times New Roman" w:hAnsi="Courier New" w:cs="Courier New"/>
+          <w:color w:val="FFC66D"/>
+          <w:sz w:val="20"/>
+          <w:szCs w:val="20"/>
+          <w:lang w:eastAsia="en-GB"/>
+        </w:rPr>
+        <w:t>)+c</w:t>
+      </w:r>
+    </w:p>
+    <w:p>
+      <w:pPr>
         <w:rPr>
           <w:sz w:val="28"/>
           <w:szCs w:val="28"/>
           <w:lang w:val="en-US"/>
         </w:rPr>
       </w:pPr>
-      <w:r>
-        <w:rPr>
-          <w:sz w:val="28"/>
-          <w:szCs w:val="28"/>
+    </w:p>
+    <w:p>
+      <w:pPr>
+        <w:pStyle w:val="HTMLPreformatted"/>
+        <w:shd w:val="clear" w:color="auto" w:fill="2B2B2B"/>
+        <w:rPr>
+          <w:color w:val="FFC66D"/>
+        </w:rPr>
+      </w:pPr>
+      <w:r>
+        <w:rPr>
+          <w:color w:val="FFC66D"/>
+        </w:rPr>
+        <w:t xml:space="preserve">Function: </w:t>
+      </w:r>
+      <w:r>
+        <w:rPr>
+          <w:color w:val="FFC66D"/>
+        </w:rPr>
+        <w:t>show_all</w:t>
+      </w:r>
+    </w:p>
+    <w:p>
+      <w:pPr>
+        <w:pStyle w:val="HTMLPreformatted"/>
+        <w:shd w:val="clear" w:color="auto" w:fill="2B2B2B"/>
+        <w:rPr>
+          <w:color w:val="FFC66D"/>
+        </w:rPr>
+      </w:pPr>
+    </w:p>
+    <w:p>
+      <w:pPr>
+        <w:pStyle w:val="HTMLPreformatted"/>
+        <w:shd w:val="clear" w:color="auto" w:fill="2B2B2B"/>
+        <w:rPr>
+          <w:color w:val="A9B7C6"/>
+        </w:rPr>
+      </w:pPr>
+      <w:r>
+        <w:rPr>
+          <w:color w:val="FFC66D"/>
+        </w:rPr>
+        <w:t>Analysis: O(n) + O(n) =&gt; O(n)+c</w:t>
+      </w:r>
+    </w:p>
+    <w:p>
+      <w:pPr>
+        <w:rPr>
+          <w:sz w:val="32"/>
+          <w:szCs w:val="32"/>
           <w:lang w:val="en-US"/>
         </w:rPr>
-        <w:t>&lt;In Progress&gt;</w:t>
-      </w:r>
-    </w:p>
-    <w:p>
-      <w:pPr>
-        <w:rPr>
-          <w:sz w:val="28"/>
-          <w:szCs w:val="28"/>
+      </w:pPr>
+    </w:p>
+    <w:p>
+      <w:pPr>
+        <w:pStyle w:val="HTMLPreformatted"/>
+        <w:shd w:val="clear" w:color="auto" w:fill="2B2B2B"/>
+        <w:rPr>
+          <w:color w:val="FFC66D"/>
+        </w:rPr>
+      </w:pPr>
+      <w:r>
+        <w:rPr>
+          <w:color w:val="FFC66D"/>
+        </w:rPr>
+        <w:t xml:space="preserve">Function: </w:t>
+      </w:r>
+      <w:r>
+        <w:rPr>
+          <w:color w:val="FFC66D"/>
+        </w:rPr>
+        <w:t>display_recruit_list</w:t>
+      </w:r>
+    </w:p>
+    <w:p>
+      <w:pPr>
+        <w:pStyle w:val="HTMLPreformatted"/>
+        <w:shd w:val="clear" w:color="auto" w:fill="2B2B2B"/>
+        <w:rPr>
+          <w:color w:val="FFC66D"/>
+        </w:rPr>
+      </w:pPr>
+    </w:p>
+    <w:p>
+      <w:pPr>
+        <w:pStyle w:val="HTMLPreformatted"/>
+        <w:shd w:val="clear" w:color="auto" w:fill="2B2B2B"/>
+        <w:rPr>
+          <w:color w:val="FFC66D"/>
+        </w:rPr>
+      </w:pPr>
+      <w:r>
+        <w:rPr>
+          <w:color w:val="FFC66D"/>
+        </w:rPr>
+        <w:t>Analysis: O(n</w:t>
+      </w:r>
+      <w:r>
+        <w:rPr>
+          <w:color w:val="FFC66D"/>
+          <w:vertAlign w:val="superscript"/>
+        </w:rPr>
+        <w:t>2</w:t>
+      </w:r>
+      <w:r>
+        <w:rPr>
+          <w:color w:val="FFC66D"/>
+        </w:rPr>
+        <w:t>) + O(n</w:t>
+      </w:r>
+      <w:r>
+        <w:rPr>
+          <w:color w:val="FFC66D"/>
+          <w:vertAlign w:val="superscript"/>
+        </w:rPr>
+        <w:t>2</w:t>
+      </w:r>
+      <w:r>
+        <w:rPr>
+          <w:color w:val="FFC66D"/>
+        </w:rPr>
+        <w:t>) + c =&gt; O(n</w:t>
+      </w:r>
+      <w:r>
+        <w:rPr>
+          <w:color w:val="FFC66D"/>
+          <w:vertAlign w:val="superscript"/>
+        </w:rPr>
+        <w:t>2</w:t>
+      </w:r>
+      <w:r>
+        <w:rPr>
+          <w:color w:val="FFC66D"/>
+        </w:rPr>
+        <w:t>)+c</w:t>
+      </w:r>
+    </w:p>
+    <w:p>
+      <w:pPr>
+        <w:rPr>
+          <w:sz w:val="32"/>
+          <w:szCs w:val="32"/>
           <w:lang w:val="en-US"/>
         </w:rPr>
       </w:pPr>
@@ -185,27 +456,7 @@
           <w:szCs w:val="23"/>
           <w:lang w:eastAsia="en-GB"/>
         </w:rPr>
-        <w:t xml:space="preserve">It is fast to </w:t>
-      </w:r>
-      <w:r>
-        <w:rPr>
-          <w:rFonts w:ascii="inherit" w:eastAsia="Times New Roman" w:hAnsi="inherit" w:cs="Segoe UI"/>
-          <w:color w:val="242729"/>
-          <w:sz w:val="23"/>
-          <w:szCs w:val="23"/>
-          <w:lang w:eastAsia="en-GB"/>
-        </w:rPr>
-        <w:t>look up</w:t>
-      </w:r>
-      <w:r>
-        <w:rPr>
-          <w:rFonts w:ascii="inherit" w:eastAsia="Times New Roman" w:hAnsi="inherit" w:cs="Segoe UI"/>
-          <w:color w:val="242729"/>
-          <w:sz w:val="23"/>
-          <w:szCs w:val="23"/>
-          <w:lang w:eastAsia="en-GB"/>
-        </w:rPr>
-        <w:t xml:space="preserve"> and check for presence or absence of a specific edge</w:t>
+        <w:t>It is fast to look up and check for presence or absence of a specific edge</w:t>
       </w:r>
       <w:r>
         <w:rPr>
@@ -1356,6 +1607,55 @@
       <w:bCs/>
     </w:rPr>
   </w:style>
+  <w:style w:type="paragraph" w:styleId="HTMLPreformatted">
+    <w:name w:val="HTML Preformatted"/>
+    <w:basedOn w:val="Normal"/>
+    <w:link w:val="HTMLPreformattedChar"/>
+    <w:uiPriority w:val="99"/>
+    <w:semiHidden/>
+    <w:unhideWhenUsed/>
+    <w:rsid w:val="00FE7C05"/>
+    <w:pPr>
+      <w:tabs>
+        <w:tab w:val="left" w:pos="916"/>
+        <w:tab w:val="left" w:pos="1832"/>
+        <w:tab w:val="left" w:pos="2748"/>
+        <w:tab w:val="left" w:pos="3664"/>
+        <w:tab w:val="left" w:pos="4580"/>
+        <w:tab w:val="left" w:pos="5496"/>
+        <w:tab w:val="left" w:pos="6412"/>
+        <w:tab w:val="left" w:pos="7328"/>
+        <w:tab w:val="left" w:pos="8244"/>
+        <w:tab w:val="left" w:pos="9160"/>
+        <w:tab w:val="left" w:pos="10076"/>
+        <w:tab w:val="left" w:pos="10992"/>
+        <w:tab w:val="left" w:pos="11908"/>
+        <w:tab w:val="left" w:pos="12824"/>
+        <w:tab w:val="left" w:pos="13740"/>
+        <w:tab w:val="left" w:pos="14656"/>
+      </w:tabs>
+    </w:pPr>
+    <w:rPr>
+      <w:rFonts w:ascii="Courier New" w:eastAsia="Times New Roman" w:hAnsi="Courier New" w:cs="Courier New"/>
+      <w:sz w:val="20"/>
+      <w:szCs w:val="20"/>
+      <w:lang w:eastAsia="en-GB"/>
+    </w:rPr>
+  </w:style>
+  <w:style w:type="character" w:customStyle="1" w:styleId="HTMLPreformattedChar">
+    <w:name w:val="HTML Preformatted Char"/>
+    <w:basedOn w:val="DefaultParagraphFont"/>
+    <w:link w:val="HTMLPreformatted"/>
+    <w:uiPriority w:val="99"/>
+    <w:semiHidden/>
+    <w:rsid w:val="00FE7C05"/>
+    <w:rPr>
+      <w:rFonts w:ascii="Courier New" w:eastAsia="Times New Roman" w:hAnsi="Courier New" w:cs="Courier New"/>
+      <w:sz w:val="20"/>
+      <w:szCs w:val="20"/>
+      <w:lang w:eastAsia="en-GB"/>
+    </w:rPr>
+  </w:style>
 </w:styles>
 </file>
 

</xml_diff>

<commit_message>
added one corner case fix and enhanced the design doc
</commit_message>
<xml_diff>
--- a/DesignDocument.docx
+++ b/DesignDocument.docx
@@ -20,9 +20,356 @@
         <w:t>Design Document</w:t>
       </w:r>
     </w:p>
+    <w:sdt>
+      <w:sdtPr>
+        <w:id w:val="-457338013"/>
+        <w:docPartObj>
+          <w:docPartGallery w:val="Table of Contents"/>
+          <w:docPartUnique/>
+        </w:docPartObj>
+      </w:sdtPr>
+      <w:sdtEndPr>
+        <w:rPr>
+          <w:rFonts w:asciiTheme="minorHAnsi" w:eastAsiaTheme="minorHAnsi" w:hAnsiTheme="minorHAnsi" w:cstheme="minorBidi"/>
+          <w:noProof/>
+          <w:color w:val="auto"/>
+          <w:sz w:val="24"/>
+          <w:szCs w:val="24"/>
+          <w:lang w:val="en-IN"/>
+        </w:rPr>
+      </w:sdtEndPr>
+      <w:sdtContent>
+        <w:p>
+          <w:pPr>
+            <w:pStyle w:val="TOCHeading"/>
+          </w:pPr>
+          <w:r>
+            <w:t>Table of Contents</w:t>
+          </w:r>
+        </w:p>
+        <w:p>
+          <w:pPr>
+            <w:pStyle w:val="TOC3"/>
+            <w:tabs>
+              <w:tab w:val="right" w:leader="dot" w:pos="9016"/>
+            </w:tabs>
+            <w:rPr>
+              <w:rFonts w:eastAsiaTheme="minorEastAsia" w:cstheme="minorBidi"/>
+              <w:noProof/>
+              <w:sz w:val="24"/>
+              <w:szCs w:val="24"/>
+              <w:lang w:eastAsia="en-GB"/>
+            </w:rPr>
+          </w:pPr>
+          <w:r>
+            <w:fldChar w:fldCharType="begin"/>
+          </w:r>
+          <w:r>
+            <w:instrText xml:space="preserve"> TOC \o "1-3" \h \z \u </w:instrText>
+          </w:r>
+          <w:r>
+            <w:fldChar w:fldCharType="separate"/>
+          </w:r>
+          <w:hyperlink w:anchor="_Toc75252187" w:history="1">
+            <w:r>
+              <w:rPr>
+                <w:rStyle w:val="Hyperlink"/>
+                <w:noProof/>
+              </w:rPr>
+              <w:t>Runtime Analysis of every Method Used:</w:t>
+            </w:r>
+            <w:r>
+              <w:rPr>
+                <w:noProof/>
+                <w:webHidden/>
+              </w:rPr>
+              <w:tab/>
+            </w:r>
+            <w:r>
+              <w:rPr>
+                <w:noProof/>
+                <w:webHidden/>
+              </w:rPr>
+              <w:fldChar w:fldCharType="begin"/>
+            </w:r>
+            <w:r>
+              <w:rPr>
+                <w:noProof/>
+                <w:webHidden/>
+              </w:rPr>
+              <w:instrText xml:space="preserve"> PAGEREF _Toc75252187 \h </w:instrText>
+            </w:r>
+            <w:r>
+              <w:rPr>
+                <w:noProof/>
+                <w:webHidden/>
+              </w:rPr>
+            </w:r>
+            <w:r>
+              <w:rPr>
+                <w:noProof/>
+                <w:webHidden/>
+              </w:rPr>
+              <w:fldChar w:fldCharType="separate"/>
+            </w:r>
+            <w:r>
+              <w:rPr>
+                <w:noProof/>
+                <w:webHidden/>
+              </w:rPr>
+              <w:t>1</w:t>
+            </w:r>
+            <w:r>
+              <w:rPr>
+                <w:noProof/>
+                <w:webHidden/>
+              </w:rPr>
+              <w:fldChar w:fldCharType="end"/>
+            </w:r>
+          </w:hyperlink>
+        </w:p>
+        <w:p>
+          <w:pPr>
+            <w:pStyle w:val="TOC3"/>
+            <w:tabs>
+              <w:tab w:val="right" w:leader="dot" w:pos="9016"/>
+            </w:tabs>
+            <w:rPr>
+              <w:rFonts w:eastAsiaTheme="minorEastAsia" w:cstheme="minorBidi"/>
+              <w:noProof/>
+              <w:sz w:val="24"/>
+              <w:szCs w:val="24"/>
+              <w:lang w:eastAsia="en-GB"/>
+            </w:rPr>
+          </w:pPr>
+          <w:hyperlink w:anchor="_Toc75252188" w:history="1">
+            <w:r>
+              <w:rPr>
+                <w:rStyle w:val="Hyperlink"/>
+                <w:noProof/>
+              </w:rPr>
+              <w:t>Algorithm Chosen:</w:t>
+            </w:r>
+            <w:r>
+              <w:rPr>
+                <w:noProof/>
+                <w:webHidden/>
+              </w:rPr>
+              <w:tab/>
+            </w:r>
+            <w:r>
+              <w:rPr>
+                <w:noProof/>
+                <w:webHidden/>
+              </w:rPr>
+              <w:fldChar w:fldCharType="begin"/>
+            </w:r>
+            <w:r>
+              <w:rPr>
+                <w:noProof/>
+                <w:webHidden/>
+              </w:rPr>
+              <w:instrText xml:space="preserve"> PAGEREF _Toc75252188 \h </w:instrText>
+            </w:r>
+            <w:r>
+              <w:rPr>
+                <w:noProof/>
+                <w:webHidden/>
+              </w:rPr>
+            </w:r>
+            <w:r>
+              <w:rPr>
+                <w:noProof/>
+                <w:webHidden/>
+              </w:rPr>
+              <w:fldChar w:fldCharType="separate"/>
+            </w:r>
+            <w:r>
+              <w:rPr>
+                <w:noProof/>
+                <w:webHidden/>
+              </w:rPr>
+              <w:t>1</w:t>
+            </w:r>
+            <w:r>
+              <w:rPr>
+                <w:noProof/>
+                <w:webHidden/>
+              </w:rPr>
+              <w:fldChar w:fldCharType="end"/>
+            </w:r>
+          </w:hyperlink>
+        </w:p>
+        <w:p>
+          <w:pPr>
+            <w:pStyle w:val="TOC3"/>
+            <w:tabs>
+              <w:tab w:val="right" w:leader="dot" w:pos="9016"/>
+            </w:tabs>
+            <w:rPr>
+              <w:rFonts w:eastAsiaTheme="minorEastAsia" w:cstheme="minorBidi"/>
+              <w:noProof/>
+              <w:sz w:val="24"/>
+              <w:szCs w:val="24"/>
+              <w:lang w:eastAsia="en-GB"/>
+            </w:rPr>
+          </w:pPr>
+          <w:hyperlink w:anchor="_Toc75252189" w:history="1">
+            <w:r>
+              <w:rPr>
+                <w:rStyle w:val="Hyperlink"/>
+                <w:noProof/>
+                <w:spacing w:val="15"/>
+              </w:rPr>
+              <w:t>Alternative Approach</w:t>
+            </w:r>
+            <w:r>
+              <w:rPr>
+                <w:rStyle w:val="Hyperlink"/>
+                <w:noProof/>
+                <w:lang w:val="en-US"/>
+              </w:rPr>
+              <w:t>:</w:t>
+            </w:r>
+            <w:r>
+              <w:rPr>
+                <w:noProof/>
+                <w:webHidden/>
+              </w:rPr>
+              <w:tab/>
+            </w:r>
+            <w:r>
+              <w:rPr>
+                <w:noProof/>
+                <w:webHidden/>
+              </w:rPr>
+              <w:fldChar w:fldCharType="begin"/>
+            </w:r>
+            <w:r>
+              <w:rPr>
+                <w:noProof/>
+                <w:webHidden/>
+              </w:rPr>
+              <w:instrText xml:space="preserve"> PAGEREF _Toc75252189 \h </w:instrText>
+            </w:r>
+            <w:r>
+              <w:rPr>
+                <w:noProof/>
+                <w:webHidden/>
+              </w:rPr>
+            </w:r>
+            <w:r>
+              <w:rPr>
+                <w:noProof/>
+                <w:webHidden/>
+              </w:rPr>
+              <w:fldChar w:fldCharType="separate"/>
+            </w:r>
+            <w:r>
+              <w:rPr>
+                <w:noProof/>
+                <w:webHidden/>
+              </w:rPr>
+              <w:t>1</w:t>
+            </w:r>
+            <w:r>
+              <w:rPr>
+                <w:noProof/>
+                <w:webHidden/>
+              </w:rPr>
+              <w:fldChar w:fldCharType="end"/>
+            </w:r>
+          </w:hyperlink>
+        </w:p>
+        <w:p>
+          <w:pPr>
+            <w:pStyle w:val="TOC2"/>
+            <w:tabs>
+              <w:tab w:val="right" w:leader="dot" w:pos="9016"/>
+            </w:tabs>
+            <w:rPr>
+              <w:rFonts w:eastAsiaTheme="minorEastAsia" w:cstheme="minorBidi"/>
+              <w:b w:val="0"/>
+              <w:bCs w:val="0"/>
+              <w:noProof/>
+              <w:sz w:val="24"/>
+              <w:szCs w:val="24"/>
+              <w:lang w:eastAsia="en-GB"/>
+            </w:rPr>
+          </w:pPr>
+          <w:hyperlink w:anchor="_Toc75252190" w:history="1">
+            <w:r>
+              <w:rPr>
+                <w:rStyle w:val="Hyperlink"/>
+                <w:noProof/>
+                <w:lang w:val="en-US"/>
+              </w:rPr>
+              <w:t>Methods That constitute for the Algorithm to work (Helper Methods):</w:t>
+            </w:r>
+            <w:r>
+              <w:rPr>
+                <w:noProof/>
+                <w:webHidden/>
+              </w:rPr>
+              <w:tab/>
+            </w:r>
+            <w:r>
+              <w:rPr>
+                <w:noProof/>
+                <w:webHidden/>
+              </w:rPr>
+              <w:fldChar w:fldCharType="begin"/>
+            </w:r>
+            <w:r>
+              <w:rPr>
+                <w:noProof/>
+                <w:webHidden/>
+              </w:rPr>
+              <w:instrText xml:space="preserve"> PAGEREF _Toc75252190 \h </w:instrText>
+            </w:r>
+            <w:r>
+              <w:rPr>
+                <w:noProof/>
+                <w:webHidden/>
+              </w:rPr>
+            </w:r>
+            <w:r>
+              <w:rPr>
+                <w:noProof/>
+                <w:webHidden/>
+              </w:rPr>
+              <w:fldChar w:fldCharType="separate"/>
+            </w:r>
+            <w:r>
+              <w:rPr>
+                <w:noProof/>
+                <w:webHidden/>
+              </w:rPr>
+              <w:t>2</w:t>
+            </w:r>
+            <w:r>
+              <w:rPr>
+                <w:noProof/>
+                <w:webHidden/>
+              </w:rPr>
+              <w:fldChar w:fldCharType="end"/>
+            </w:r>
+          </w:hyperlink>
+        </w:p>
+        <w:p>
+          <w:r>
+            <w:rPr>
+              <w:b/>
+              <w:bCs/>
+              <w:noProof/>
+            </w:rPr>
+            <w:fldChar w:fldCharType="end"/>
+          </w:r>
+        </w:p>
+      </w:sdtContent>
+    </w:sdt>
     <w:p>
       <w:pPr>
-        <w:jc w:val="center"/>
         <w:rPr>
           <w:sz w:val="36"/>
           <w:szCs w:val="36"/>
@@ -32,20 +379,24 @@
     </w:p>
     <w:p>
       <w:pPr>
-        <w:rPr>
-          <w:sz w:val="28"/>
-          <w:szCs w:val="28"/>
-          <w:lang w:val="en-US"/>
-        </w:rPr>
-      </w:pPr>
-      <w:r>
-        <w:rPr>
-          <w:sz w:val="28"/>
-          <w:szCs w:val="28"/>
-          <w:lang w:val="en-US"/>
-        </w:rPr>
-        <w:t>Runtime Analysis of every Method Used:</w:t>
-      </w:r>
+        <w:pStyle w:val="Heading3"/>
+      </w:pPr>
+      <w:bookmarkStart w:id="0" w:name="_Toc75252187"/>
+      <w:r>
+        <w:rPr>
+          <w:rStyle w:val="SubtitleChar"/>
+          <w:rFonts w:eastAsiaTheme="majorEastAsia"/>
+          <w:color w:val="1F3763" w:themeColor="accent1" w:themeShade="7F"/>
+          <w:spacing w:val="0"/>
+          <w:sz w:val="24"/>
+          <w:szCs w:val="24"/>
+        </w:rPr>
+        <w:t>Runtime Analysis of every Method Used</w:t>
+      </w:r>
+      <w:r>
+        <w:t>:</w:t>
+      </w:r>
+      <w:bookmarkEnd w:id="0"/>
     </w:p>
     <w:p>
       <w:pPr>
@@ -209,13 +560,7 @@
         <w:rPr>
           <w:color w:val="FFC66D"/>
         </w:rPr>
-        <w:t xml:space="preserve">Function: </w:t>
-      </w:r>
-      <w:r>
-        <w:rPr>
-          <w:color w:val="FFC66D"/>
-        </w:rPr>
-        <w:t>show_all</w:t>
+        <w:t>Function: show_all</w:t>
       </w:r>
     </w:p>
     <w:p>
@@ -263,13 +608,7 @@
         <w:rPr>
           <w:color w:val="FFC66D"/>
         </w:rPr>
-        <w:t xml:space="preserve">Function: </w:t>
-      </w:r>
-      <w:r>
-        <w:rPr>
-          <w:color w:val="FFC66D"/>
-        </w:rPr>
-        <w:t>display_recruit_list</w:t>
+        <w:t>Function: display_recruit_list</w:t>
       </w:r>
     </w:p>
     <w:p>
@@ -343,6 +682,27 @@
           <w:lang w:val="en-US"/>
         </w:rPr>
       </w:pPr>
+    </w:p>
+    <w:p>
+      <w:pPr>
+        <w:pStyle w:val="Heading3"/>
+      </w:pPr>
+      <w:bookmarkStart w:id="1" w:name="_Toc75252188"/>
+      <w:r>
+        <w:rPr>
+          <w:rStyle w:val="SubtitleChar"/>
+          <w:rFonts w:eastAsiaTheme="majorEastAsia"/>
+          <w:color w:val="1F3763" w:themeColor="accent1" w:themeShade="7F"/>
+          <w:spacing w:val="0"/>
+          <w:sz w:val="24"/>
+          <w:szCs w:val="24"/>
+        </w:rPr>
+        <w:t>Algorithm Chosen</w:t>
+      </w:r>
+      <w:r>
+        <w:t>:</w:t>
+      </w:r>
+      <w:bookmarkEnd w:id="1"/>
     </w:p>
     <w:p>
       <w:pPr>
@@ -356,14 +716,6 @@
       </w:pPr>
       <w:r>
         <w:rPr>
-          <w:sz w:val="28"/>
-          <w:szCs w:val="28"/>
-          <w:lang w:val="en-US"/>
-        </w:rPr>
-        <w:t xml:space="preserve">Algorithm Chosen: </w:t>
-      </w:r>
-      <w:r>
-        <w:rPr>
           <w:rFonts w:ascii="inherit" w:eastAsia="Times New Roman" w:hAnsi="inherit" w:cs="Segoe UI"/>
           <w:color w:val="242729"/>
           <w:sz w:val="23"/>
@@ -375,26 +727,27 @@
     </w:p>
     <w:p>
       <w:pPr>
-        <w:shd w:val="clear" w:color="auto" w:fill="FFFFFF"/>
-        <w:spacing w:afterAutospacing="1"/>
-        <w:textAlignment w:val="baseline"/>
-        <w:rPr>
-          <w:rFonts w:ascii="Segoe UI" w:eastAsia="Times New Roman" w:hAnsi="Segoe UI" w:cs="Segoe UI"/>
+        <w:rPr>
+          <w:rFonts w:ascii="inherit" w:eastAsia="Times New Roman" w:hAnsi="inherit" w:cs="Segoe UI"/>
           <w:color w:val="242729"/>
           <w:sz w:val="23"/>
           <w:szCs w:val="23"/>
           <w:lang w:eastAsia="en-GB"/>
         </w:rPr>
       </w:pPr>
-      <w:r>
-        <w:rPr>
-          <w:rFonts w:ascii="inherit" w:eastAsia="Times New Roman" w:hAnsi="inherit" w:cs="Segoe UI"/>
-          <w:b/>
-          <w:bCs/>
-          <w:color w:val="0000FF"/>
-          <w:sz w:val="23"/>
-          <w:szCs w:val="23"/>
-          <w:u w:val="single"/>
+    </w:p>
+    <w:p>
+      <w:pPr>
+        <w:pStyle w:val="Subtitle"/>
+        <w:rPr>
+          <w:rFonts w:ascii="Segoe UI" w:eastAsia="Times New Roman" w:hAnsi="Segoe UI"/>
+          <w:color w:val="242729"/>
+          <w:lang w:eastAsia="en-GB"/>
+        </w:rPr>
+      </w:pPr>
+      <w:r>
+        <w:rPr>
+          <w:rFonts w:eastAsia="Times New Roman"/>
           <w:bdr w:val="none" w:sz="0" w:space="0" w:color="auto" w:frame="1"/>
           <w:lang w:eastAsia="en-GB"/>
         </w:rPr>
@@ -558,10 +911,6 @@
     </w:p>
     <w:p>
       <w:pPr>
-        <w:numPr>
-          <w:ilvl w:val="0"/>
-          <w:numId w:val="1"/>
-        </w:numPr>
         <w:shd w:val="clear" w:color="auto" w:fill="FFFFFF"/>
         <w:ind w:left="1170"/>
         <w:textAlignment w:val="baseline"/>
@@ -576,45 +925,42 @@
     </w:p>
     <w:p>
       <w:pPr>
-        <w:shd w:val="clear" w:color="auto" w:fill="FFFFFF"/>
-        <w:textAlignment w:val="baseline"/>
+        <w:pStyle w:val="Heading3"/>
         <w:rPr>
           <w:sz w:val="28"/>
           <w:szCs w:val="28"/>
           <w:lang w:val="en-US"/>
         </w:rPr>
       </w:pPr>
+      <w:bookmarkStart w:id="2" w:name="_Toc75252189"/>
+      <w:r>
+        <w:rPr>
+          <w:rStyle w:val="SubtitleChar"/>
+        </w:rPr>
+        <w:t>Alternative Approach</w:t>
+      </w:r>
       <w:r>
         <w:rPr>
           <w:sz w:val="28"/>
           <w:szCs w:val="28"/>
           <w:lang w:val="en-US"/>
         </w:rPr>
-        <w:t>Alternative Approach:</w:t>
-      </w:r>
+        <w:t>:</w:t>
+      </w:r>
+      <w:bookmarkEnd w:id="2"/>
     </w:p>
     <w:p>
       <w:pPr>
-        <w:shd w:val="clear" w:color="auto" w:fill="FFFFFF"/>
-        <w:spacing w:afterAutospacing="1"/>
-        <w:textAlignment w:val="baseline"/>
-        <w:rPr>
-          <w:rFonts w:ascii="Segoe UI" w:eastAsia="Times New Roman" w:hAnsi="Segoe UI" w:cs="Segoe UI"/>
+        <w:pStyle w:val="Subtitle"/>
+        <w:rPr>
+          <w:rFonts w:ascii="Segoe UI" w:eastAsia="Times New Roman" w:hAnsi="Segoe UI"/>
           <w:color w:val="242729"/>
-          <w:sz w:val="23"/>
-          <w:szCs w:val="23"/>
-          <w:lang w:eastAsia="en-GB"/>
-        </w:rPr>
-      </w:pPr>
-      <w:r>
-        <w:rPr>
-          <w:rFonts w:ascii="inherit" w:eastAsia="Times New Roman" w:hAnsi="inherit" w:cs="Segoe UI"/>
-          <w:b/>
-          <w:bCs/>
-          <w:color w:val="0000FF"/>
-          <w:sz w:val="23"/>
-          <w:szCs w:val="23"/>
-          <w:u w:val="single"/>
+          <w:lang w:eastAsia="en-GB"/>
+        </w:rPr>
+      </w:pPr>
+      <w:r>
+        <w:rPr>
+          <w:rFonts w:eastAsia="Times New Roman"/>
           <w:bdr w:val="none" w:sz="0" w:space="0" w:color="auto" w:frame="1"/>
           <w:lang w:eastAsia="en-GB"/>
         </w:rPr>
@@ -830,6 +1176,3366 @@
         </w:rPr>
         <w:t>It fast to add a new edge O(1)</w:t>
       </w:r>
+    </w:p>
+    <w:p>
+      <w:pPr>
+        <w:pStyle w:val="Heading2"/>
+        <w:rPr>
+          <w:lang w:val="en-US"/>
+        </w:rPr>
+      </w:pPr>
+      <w:bookmarkStart w:id="3" w:name="_Toc75252190"/>
+      <w:r>
+        <w:rPr>
+          <w:lang w:val="en-US"/>
+        </w:rPr>
+        <w:lastRenderedPageBreak/>
+        <w:t>Methods That constitute for the Algorithm to work</w:t>
+      </w:r>
+      <w:r>
+        <w:rPr>
+          <w:lang w:val="en-US"/>
+        </w:rPr>
+        <w:t xml:space="preserve"> (Helper Methods):</w:t>
+      </w:r>
+      <w:bookmarkEnd w:id="3"/>
+    </w:p>
+    <w:p>
+      <w:pPr>
+        <w:pStyle w:val="Heading8"/>
+        <w:rPr>
+          <w:lang w:val="en-US"/>
+        </w:rPr>
+      </w:pPr>
+      <w:r>
+        <w:rPr>
+          <w:lang w:val="en-US"/>
+        </w:rPr>
+        <w:t>Helper 1:</w:t>
+      </w:r>
+    </w:p>
+    <w:p>
+      <w:pPr>
+        <w:shd w:val="clear" w:color="auto" w:fill="2B2B2B"/>
+        <w:tabs>
+          <w:tab w:val="left" w:pos="916"/>
+          <w:tab w:val="left" w:pos="1832"/>
+          <w:tab w:val="left" w:pos="2748"/>
+          <w:tab w:val="left" w:pos="3664"/>
+          <w:tab w:val="left" w:pos="4580"/>
+          <w:tab w:val="left" w:pos="5496"/>
+          <w:tab w:val="left" w:pos="6412"/>
+          <w:tab w:val="left" w:pos="7328"/>
+          <w:tab w:val="left" w:pos="8244"/>
+          <w:tab w:val="left" w:pos="9160"/>
+          <w:tab w:val="left" w:pos="10076"/>
+          <w:tab w:val="left" w:pos="10992"/>
+          <w:tab w:val="left" w:pos="11908"/>
+          <w:tab w:val="left" w:pos="12824"/>
+          <w:tab w:val="left" w:pos="13740"/>
+          <w:tab w:val="left" w:pos="14656"/>
+        </w:tabs>
+        <w:rPr>
+          <w:rFonts w:ascii="Courier New" w:eastAsia="Times New Roman" w:hAnsi="Courier New" w:cs="Courier New"/>
+          <w:color w:val="CC7832"/>
+          <w:sz w:val="20"/>
+          <w:szCs w:val="20"/>
+          <w:lang w:eastAsia="en-GB"/>
+        </w:rPr>
+      </w:pPr>
+      <w:r>
+        <w:rPr>
+          <w:rFonts w:ascii="Courier New" w:eastAsia="Times New Roman" w:hAnsi="Courier New" w:cs="Courier New"/>
+          <w:color w:val="CC7832"/>
+          <w:sz w:val="20"/>
+          <w:szCs w:val="20"/>
+          <w:lang w:eastAsia="en-GB"/>
+        </w:rPr>
+        <w:t>‘’’ this is the method  is a helper method for the main methods which will read the input file and helps in parsing the data from the input file‘’’</w:t>
+      </w:r>
+    </w:p>
+    <w:p>
+      <w:pPr>
+        <w:shd w:val="clear" w:color="auto" w:fill="2B2B2B"/>
+        <w:tabs>
+          <w:tab w:val="left" w:pos="916"/>
+          <w:tab w:val="left" w:pos="1832"/>
+          <w:tab w:val="left" w:pos="2748"/>
+          <w:tab w:val="left" w:pos="3664"/>
+          <w:tab w:val="left" w:pos="4580"/>
+          <w:tab w:val="left" w:pos="5496"/>
+          <w:tab w:val="left" w:pos="6412"/>
+          <w:tab w:val="left" w:pos="7328"/>
+          <w:tab w:val="left" w:pos="8244"/>
+          <w:tab w:val="left" w:pos="9160"/>
+          <w:tab w:val="left" w:pos="10076"/>
+          <w:tab w:val="left" w:pos="10992"/>
+          <w:tab w:val="left" w:pos="11908"/>
+          <w:tab w:val="left" w:pos="12824"/>
+          <w:tab w:val="left" w:pos="13740"/>
+          <w:tab w:val="left" w:pos="14656"/>
+        </w:tabs>
+        <w:rPr>
+          <w:rFonts w:ascii="Courier New" w:eastAsia="Times New Roman" w:hAnsi="Courier New" w:cs="Courier New"/>
+          <w:color w:val="CC7832"/>
+          <w:sz w:val="20"/>
+          <w:szCs w:val="20"/>
+          <w:lang w:eastAsia="en-GB"/>
+        </w:rPr>
+      </w:pPr>
+    </w:p>
+    <w:p>
+      <w:pPr>
+        <w:shd w:val="clear" w:color="auto" w:fill="2B2B2B"/>
+        <w:tabs>
+          <w:tab w:val="left" w:pos="916"/>
+          <w:tab w:val="left" w:pos="1832"/>
+          <w:tab w:val="left" w:pos="2748"/>
+          <w:tab w:val="left" w:pos="3664"/>
+          <w:tab w:val="left" w:pos="4580"/>
+          <w:tab w:val="left" w:pos="5496"/>
+          <w:tab w:val="left" w:pos="6412"/>
+          <w:tab w:val="left" w:pos="7328"/>
+          <w:tab w:val="left" w:pos="8244"/>
+          <w:tab w:val="left" w:pos="9160"/>
+          <w:tab w:val="left" w:pos="10076"/>
+          <w:tab w:val="left" w:pos="10992"/>
+          <w:tab w:val="left" w:pos="11908"/>
+          <w:tab w:val="left" w:pos="12824"/>
+          <w:tab w:val="left" w:pos="13740"/>
+          <w:tab w:val="left" w:pos="14656"/>
+        </w:tabs>
+        <w:rPr>
+          <w:rFonts w:ascii="Courier New" w:eastAsia="Times New Roman" w:hAnsi="Courier New" w:cs="Courier New"/>
+          <w:color w:val="A9B7C6"/>
+          <w:sz w:val="20"/>
+          <w:szCs w:val="20"/>
+          <w:lang w:eastAsia="en-GB"/>
+        </w:rPr>
+      </w:pPr>
+      <w:r>
+        <w:rPr>
+          <w:rFonts w:ascii="Courier New" w:eastAsia="Times New Roman" w:hAnsi="Courier New" w:cs="Courier New"/>
+          <w:color w:val="CC7832"/>
+          <w:sz w:val="20"/>
+          <w:szCs w:val="20"/>
+          <w:lang w:eastAsia="en-GB"/>
+        </w:rPr>
+        <w:t xml:space="preserve">def </w:t>
+      </w:r>
+      <w:proofErr w:type="spellStart"/>
+      <w:r>
+        <w:rPr>
+          <w:rFonts w:ascii="Courier New" w:eastAsia="Times New Roman" w:hAnsi="Courier New" w:cs="Courier New"/>
+          <w:color w:val="FFC66D"/>
+          <w:sz w:val="20"/>
+          <w:szCs w:val="20"/>
+          <w:lang w:eastAsia="en-GB"/>
+        </w:rPr>
+        <w:t>read_input</w:t>
+      </w:r>
+      <w:proofErr w:type="spellEnd"/>
+      <w:r>
+        <w:rPr>
+          <w:rFonts w:ascii="Courier New" w:eastAsia="Times New Roman" w:hAnsi="Courier New" w:cs="Courier New"/>
+          <w:color w:val="A9B7C6"/>
+          <w:sz w:val="20"/>
+          <w:szCs w:val="20"/>
+          <w:lang w:eastAsia="en-GB"/>
+        </w:rPr>
+        <w:t>(</w:t>
+      </w:r>
+      <w:r>
+        <w:rPr>
+          <w:rFonts w:ascii="Courier New" w:eastAsia="Times New Roman" w:hAnsi="Courier New" w:cs="Courier New"/>
+          <w:color w:val="94558D"/>
+          <w:sz w:val="20"/>
+          <w:szCs w:val="20"/>
+          <w:lang w:eastAsia="en-GB"/>
+        </w:rPr>
+        <w:t>self</w:t>
+      </w:r>
+      <w:r>
+        <w:rPr>
+          <w:rFonts w:ascii="Courier New" w:eastAsia="Times New Roman" w:hAnsi="Courier New" w:cs="Courier New"/>
+          <w:color w:val="CC7832"/>
+          <w:sz w:val="20"/>
+          <w:szCs w:val="20"/>
+          <w:lang w:eastAsia="en-GB"/>
+        </w:rPr>
+        <w:t xml:space="preserve">, </w:t>
+      </w:r>
+      <w:proofErr w:type="spellStart"/>
+      <w:r>
+        <w:rPr>
+          <w:rFonts w:ascii="Courier New" w:eastAsia="Times New Roman" w:hAnsi="Courier New" w:cs="Courier New"/>
+          <w:color w:val="A9B7C6"/>
+          <w:sz w:val="20"/>
+          <w:szCs w:val="20"/>
+          <w:lang w:eastAsia="en-GB"/>
+        </w:rPr>
+        <w:t>input_file</w:t>
+      </w:r>
+      <w:proofErr w:type="spellEnd"/>
+      <w:r>
+        <w:rPr>
+          <w:rFonts w:ascii="Courier New" w:eastAsia="Times New Roman" w:hAnsi="Courier New" w:cs="Courier New"/>
+          <w:color w:val="A9B7C6"/>
+          <w:sz w:val="20"/>
+          <w:szCs w:val="20"/>
+          <w:lang w:eastAsia="en-GB"/>
+        </w:rPr>
+        <w:t>):</w:t>
+      </w:r>
+      <w:r>
+        <w:rPr>
+          <w:rFonts w:ascii="Courier New" w:eastAsia="Times New Roman" w:hAnsi="Courier New" w:cs="Courier New"/>
+          <w:color w:val="A9B7C6"/>
+          <w:sz w:val="20"/>
+          <w:szCs w:val="20"/>
+          <w:lang w:eastAsia="en-GB"/>
+        </w:rPr>
+        <w:br/>
+        <w:t xml:space="preserve">    </w:t>
+      </w:r>
+      <w:r>
+        <w:rPr>
+          <w:rFonts w:ascii="Courier New" w:eastAsia="Times New Roman" w:hAnsi="Courier New" w:cs="Courier New"/>
+          <w:color w:val="CC7832"/>
+          <w:sz w:val="20"/>
+          <w:szCs w:val="20"/>
+          <w:lang w:eastAsia="en-GB"/>
+        </w:rPr>
+        <w:t>try</w:t>
+      </w:r>
+      <w:r>
+        <w:rPr>
+          <w:rFonts w:ascii="Courier New" w:eastAsia="Times New Roman" w:hAnsi="Courier New" w:cs="Courier New"/>
+          <w:color w:val="A9B7C6"/>
+          <w:sz w:val="20"/>
+          <w:szCs w:val="20"/>
+          <w:lang w:eastAsia="en-GB"/>
+        </w:rPr>
+        <w:t>:</w:t>
+      </w:r>
+      <w:r>
+        <w:rPr>
+          <w:rFonts w:ascii="Courier New" w:eastAsia="Times New Roman" w:hAnsi="Courier New" w:cs="Courier New"/>
+          <w:color w:val="A9B7C6"/>
+          <w:sz w:val="20"/>
+          <w:szCs w:val="20"/>
+          <w:lang w:eastAsia="en-GB"/>
+        </w:rPr>
+        <w:br/>
+        <w:t xml:space="preserve">        </w:t>
+      </w:r>
+      <w:r>
+        <w:rPr>
+          <w:rFonts w:ascii="Courier New" w:eastAsia="Times New Roman" w:hAnsi="Courier New" w:cs="Courier New"/>
+          <w:color w:val="CC7832"/>
+          <w:sz w:val="20"/>
+          <w:szCs w:val="20"/>
+          <w:lang w:eastAsia="en-GB"/>
+        </w:rPr>
+        <w:t xml:space="preserve">with </w:t>
+      </w:r>
+      <w:r>
+        <w:rPr>
+          <w:rFonts w:ascii="Courier New" w:eastAsia="Times New Roman" w:hAnsi="Courier New" w:cs="Courier New"/>
+          <w:color w:val="8888C6"/>
+          <w:sz w:val="20"/>
+          <w:szCs w:val="20"/>
+          <w:lang w:eastAsia="en-GB"/>
+        </w:rPr>
+        <w:t>open</w:t>
+      </w:r>
+      <w:r>
+        <w:rPr>
+          <w:rFonts w:ascii="Courier New" w:eastAsia="Times New Roman" w:hAnsi="Courier New" w:cs="Courier New"/>
+          <w:color w:val="A9B7C6"/>
+          <w:sz w:val="20"/>
+          <w:szCs w:val="20"/>
+          <w:lang w:eastAsia="en-GB"/>
+        </w:rPr>
+        <w:t>(</w:t>
+      </w:r>
+      <w:proofErr w:type="spellStart"/>
+      <w:r>
+        <w:rPr>
+          <w:rFonts w:ascii="Courier New" w:eastAsia="Times New Roman" w:hAnsi="Courier New" w:cs="Courier New"/>
+          <w:color w:val="A9B7C6"/>
+          <w:sz w:val="20"/>
+          <w:szCs w:val="20"/>
+          <w:lang w:eastAsia="en-GB"/>
+        </w:rPr>
+        <w:t>input_file</w:t>
+      </w:r>
+      <w:proofErr w:type="spellEnd"/>
+      <w:r>
+        <w:rPr>
+          <w:rFonts w:ascii="Courier New" w:eastAsia="Times New Roman" w:hAnsi="Courier New" w:cs="Courier New"/>
+          <w:color w:val="CC7832"/>
+          <w:sz w:val="20"/>
+          <w:szCs w:val="20"/>
+          <w:lang w:eastAsia="en-GB"/>
+        </w:rPr>
+        <w:t xml:space="preserve">, </w:t>
+      </w:r>
+      <w:r>
+        <w:rPr>
+          <w:rFonts w:ascii="Courier New" w:eastAsia="Times New Roman" w:hAnsi="Courier New" w:cs="Courier New"/>
+          <w:color w:val="6A8759"/>
+          <w:sz w:val="20"/>
+          <w:szCs w:val="20"/>
+          <w:lang w:eastAsia="en-GB"/>
+        </w:rPr>
+        <w:t>'r'</w:t>
+      </w:r>
+      <w:r>
+        <w:rPr>
+          <w:rFonts w:ascii="Courier New" w:eastAsia="Times New Roman" w:hAnsi="Courier New" w:cs="Courier New"/>
+          <w:color w:val="A9B7C6"/>
+          <w:sz w:val="20"/>
+          <w:szCs w:val="20"/>
+          <w:lang w:eastAsia="en-GB"/>
+        </w:rPr>
+        <w:t xml:space="preserve">) </w:t>
+      </w:r>
+      <w:r>
+        <w:rPr>
+          <w:rFonts w:ascii="Courier New" w:eastAsia="Times New Roman" w:hAnsi="Courier New" w:cs="Courier New"/>
+          <w:color w:val="CC7832"/>
+          <w:sz w:val="20"/>
+          <w:szCs w:val="20"/>
+          <w:lang w:eastAsia="en-GB"/>
+        </w:rPr>
+        <w:t xml:space="preserve">as </w:t>
+      </w:r>
+      <w:r>
+        <w:rPr>
+          <w:rFonts w:ascii="Courier New" w:eastAsia="Times New Roman" w:hAnsi="Courier New" w:cs="Courier New"/>
+          <w:color w:val="A9B7C6"/>
+          <w:sz w:val="20"/>
+          <w:szCs w:val="20"/>
+          <w:lang w:eastAsia="en-GB"/>
+        </w:rPr>
+        <w:t>f:</w:t>
+      </w:r>
+      <w:r>
+        <w:rPr>
+          <w:rFonts w:ascii="Courier New" w:eastAsia="Times New Roman" w:hAnsi="Courier New" w:cs="Courier New"/>
+          <w:color w:val="A9B7C6"/>
+          <w:sz w:val="20"/>
+          <w:szCs w:val="20"/>
+          <w:lang w:eastAsia="en-GB"/>
+        </w:rPr>
+        <w:br/>
+        <w:t xml:space="preserve">            </w:t>
+      </w:r>
+      <w:proofErr w:type="spellStart"/>
+      <w:r>
+        <w:rPr>
+          <w:rFonts w:ascii="Courier New" w:eastAsia="Times New Roman" w:hAnsi="Courier New" w:cs="Courier New"/>
+          <w:color w:val="94558D"/>
+          <w:sz w:val="20"/>
+          <w:szCs w:val="20"/>
+          <w:lang w:eastAsia="en-GB"/>
+        </w:rPr>
+        <w:t>self</w:t>
+      </w:r>
+      <w:r>
+        <w:rPr>
+          <w:rFonts w:ascii="Courier New" w:eastAsia="Times New Roman" w:hAnsi="Courier New" w:cs="Courier New"/>
+          <w:color w:val="A9B7C6"/>
+          <w:sz w:val="20"/>
+          <w:szCs w:val="20"/>
+          <w:lang w:eastAsia="en-GB"/>
+        </w:rPr>
+        <w:t>.lines</w:t>
+      </w:r>
+      <w:proofErr w:type="spellEnd"/>
+      <w:r>
+        <w:rPr>
+          <w:rFonts w:ascii="Courier New" w:eastAsia="Times New Roman" w:hAnsi="Courier New" w:cs="Courier New"/>
+          <w:color w:val="A9B7C6"/>
+          <w:sz w:val="20"/>
+          <w:szCs w:val="20"/>
+          <w:lang w:eastAsia="en-GB"/>
+        </w:rPr>
+        <w:t xml:space="preserve"> = </w:t>
+      </w:r>
+      <w:proofErr w:type="spellStart"/>
+      <w:r>
+        <w:rPr>
+          <w:rFonts w:ascii="Courier New" w:eastAsia="Times New Roman" w:hAnsi="Courier New" w:cs="Courier New"/>
+          <w:color w:val="A9B7C6"/>
+          <w:sz w:val="20"/>
+          <w:szCs w:val="20"/>
+          <w:lang w:eastAsia="en-GB"/>
+        </w:rPr>
+        <w:t>f.read</w:t>
+      </w:r>
+      <w:proofErr w:type="spellEnd"/>
+      <w:r>
+        <w:rPr>
+          <w:rFonts w:ascii="Courier New" w:eastAsia="Times New Roman" w:hAnsi="Courier New" w:cs="Courier New"/>
+          <w:color w:val="A9B7C6"/>
+          <w:sz w:val="20"/>
+          <w:szCs w:val="20"/>
+          <w:lang w:eastAsia="en-GB"/>
+        </w:rPr>
+        <w:t>().</w:t>
+      </w:r>
+      <w:proofErr w:type="spellStart"/>
+      <w:r>
+        <w:rPr>
+          <w:rFonts w:ascii="Courier New" w:eastAsia="Times New Roman" w:hAnsi="Courier New" w:cs="Courier New"/>
+          <w:color w:val="A9B7C6"/>
+          <w:sz w:val="20"/>
+          <w:szCs w:val="20"/>
+          <w:lang w:eastAsia="en-GB"/>
+        </w:rPr>
+        <w:t>splitlines</w:t>
+      </w:r>
+      <w:proofErr w:type="spellEnd"/>
+      <w:r>
+        <w:rPr>
+          <w:rFonts w:ascii="Courier New" w:eastAsia="Times New Roman" w:hAnsi="Courier New" w:cs="Courier New"/>
+          <w:color w:val="A9B7C6"/>
+          <w:sz w:val="20"/>
+          <w:szCs w:val="20"/>
+          <w:lang w:eastAsia="en-GB"/>
+        </w:rPr>
+        <w:t>()</w:t>
+      </w:r>
+      <w:r>
+        <w:rPr>
+          <w:rFonts w:ascii="Courier New" w:eastAsia="Times New Roman" w:hAnsi="Courier New" w:cs="Courier New"/>
+          <w:color w:val="A9B7C6"/>
+          <w:sz w:val="20"/>
+          <w:szCs w:val="20"/>
+          <w:lang w:eastAsia="en-GB"/>
+        </w:rPr>
+        <w:br/>
+      </w:r>
+      <w:r>
+        <w:rPr>
+          <w:rFonts w:ascii="Courier New" w:eastAsia="Times New Roman" w:hAnsi="Courier New" w:cs="Courier New"/>
+          <w:color w:val="A9B7C6"/>
+          <w:sz w:val="20"/>
+          <w:szCs w:val="20"/>
+          <w:lang w:eastAsia="en-GB"/>
+        </w:rPr>
+        <w:br/>
+        <w:t xml:space="preserve">        </w:t>
+      </w:r>
+      <w:r>
+        <w:rPr>
+          <w:rFonts w:ascii="Courier New" w:eastAsia="Times New Roman" w:hAnsi="Courier New" w:cs="Courier New"/>
+          <w:color w:val="CC7832"/>
+          <w:sz w:val="20"/>
+          <w:szCs w:val="20"/>
+          <w:lang w:eastAsia="en-GB"/>
+        </w:rPr>
+        <w:t xml:space="preserve">for </w:t>
+      </w:r>
+      <w:r>
+        <w:rPr>
+          <w:rFonts w:ascii="Courier New" w:eastAsia="Times New Roman" w:hAnsi="Courier New" w:cs="Courier New"/>
+          <w:color w:val="A9B7C6"/>
+          <w:sz w:val="20"/>
+          <w:szCs w:val="20"/>
+          <w:lang w:eastAsia="en-GB"/>
+        </w:rPr>
+        <w:t xml:space="preserve">line </w:t>
+      </w:r>
+      <w:r>
+        <w:rPr>
+          <w:rFonts w:ascii="Courier New" w:eastAsia="Times New Roman" w:hAnsi="Courier New" w:cs="Courier New"/>
+          <w:color w:val="CC7832"/>
+          <w:sz w:val="20"/>
+          <w:szCs w:val="20"/>
+          <w:lang w:eastAsia="en-GB"/>
+        </w:rPr>
+        <w:t xml:space="preserve">in </w:t>
+      </w:r>
+      <w:proofErr w:type="spellStart"/>
+      <w:r>
+        <w:rPr>
+          <w:rFonts w:ascii="Courier New" w:eastAsia="Times New Roman" w:hAnsi="Courier New" w:cs="Courier New"/>
+          <w:color w:val="94558D"/>
+          <w:sz w:val="20"/>
+          <w:szCs w:val="20"/>
+          <w:lang w:eastAsia="en-GB"/>
+        </w:rPr>
+        <w:t>self</w:t>
+      </w:r>
+      <w:r>
+        <w:rPr>
+          <w:rFonts w:ascii="Courier New" w:eastAsia="Times New Roman" w:hAnsi="Courier New" w:cs="Courier New"/>
+          <w:color w:val="A9B7C6"/>
+          <w:sz w:val="20"/>
+          <w:szCs w:val="20"/>
+          <w:lang w:eastAsia="en-GB"/>
+        </w:rPr>
+        <w:t>.lines</w:t>
+      </w:r>
+      <w:proofErr w:type="spellEnd"/>
+      <w:r>
+        <w:rPr>
+          <w:rFonts w:ascii="Courier New" w:eastAsia="Times New Roman" w:hAnsi="Courier New" w:cs="Courier New"/>
+          <w:color w:val="A9B7C6"/>
+          <w:sz w:val="20"/>
+          <w:szCs w:val="20"/>
+          <w:lang w:eastAsia="en-GB"/>
+        </w:rPr>
+        <w:t>:</w:t>
+      </w:r>
+      <w:r>
+        <w:rPr>
+          <w:rFonts w:ascii="Courier New" w:eastAsia="Times New Roman" w:hAnsi="Courier New" w:cs="Courier New"/>
+          <w:color w:val="A9B7C6"/>
+          <w:sz w:val="20"/>
+          <w:szCs w:val="20"/>
+          <w:lang w:eastAsia="en-GB"/>
+        </w:rPr>
+        <w:br/>
+        <w:t xml:space="preserve">            </w:t>
+      </w:r>
+      <w:proofErr w:type="spellStart"/>
+      <w:r>
+        <w:rPr>
+          <w:rFonts w:ascii="Courier New" w:eastAsia="Times New Roman" w:hAnsi="Courier New" w:cs="Courier New"/>
+          <w:color w:val="A9B7C6"/>
+          <w:sz w:val="20"/>
+          <w:szCs w:val="20"/>
+          <w:lang w:eastAsia="en-GB"/>
+        </w:rPr>
+        <w:t>line_data</w:t>
+      </w:r>
+      <w:proofErr w:type="spellEnd"/>
+      <w:r>
+        <w:rPr>
+          <w:rFonts w:ascii="Courier New" w:eastAsia="Times New Roman" w:hAnsi="Courier New" w:cs="Courier New"/>
+          <w:color w:val="A9B7C6"/>
+          <w:sz w:val="20"/>
+          <w:szCs w:val="20"/>
+          <w:lang w:eastAsia="en-GB"/>
+        </w:rPr>
+        <w:t xml:space="preserve"> = </w:t>
+      </w:r>
+      <w:proofErr w:type="spellStart"/>
+      <w:r>
+        <w:rPr>
+          <w:rFonts w:ascii="Courier New" w:eastAsia="Times New Roman" w:hAnsi="Courier New" w:cs="Courier New"/>
+          <w:color w:val="A9B7C6"/>
+          <w:sz w:val="20"/>
+          <w:szCs w:val="20"/>
+          <w:lang w:eastAsia="en-GB"/>
+        </w:rPr>
+        <w:t>line.split</w:t>
+      </w:r>
+      <w:proofErr w:type="spellEnd"/>
+      <w:r>
+        <w:rPr>
+          <w:rFonts w:ascii="Courier New" w:eastAsia="Times New Roman" w:hAnsi="Courier New" w:cs="Courier New"/>
+          <w:color w:val="A9B7C6"/>
+          <w:sz w:val="20"/>
+          <w:szCs w:val="20"/>
+          <w:lang w:eastAsia="en-GB"/>
+        </w:rPr>
+        <w:t>(</w:t>
+      </w:r>
+      <w:r>
+        <w:rPr>
+          <w:rFonts w:ascii="Courier New" w:eastAsia="Times New Roman" w:hAnsi="Courier New" w:cs="Courier New"/>
+          <w:color w:val="6A8759"/>
+          <w:sz w:val="20"/>
+          <w:szCs w:val="20"/>
+          <w:lang w:eastAsia="en-GB"/>
+        </w:rPr>
+        <w:t>'/'</w:t>
+      </w:r>
+      <w:r>
+        <w:rPr>
+          <w:rFonts w:ascii="Courier New" w:eastAsia="Times New Roman" w:hAnsi="Courier New" w:cs="Courier New"/>
+          <w:color w:val="A9B7C6"/>
+          <w:sz w:val="20"/>
+          <w:szCs w:val="20"/>
+          <w:lang w:eastAsia="en-GB"/>
+        </w:rPr>
+        <w:t>)</w:t>
+      </w:r>
+      <w:r>
+        <w:rPr>
+          <w:rFonts w:ascii="Courier New" w:eastAsia="Times New Roman" w:hAnsi="Courier New" w:cs="Courier New"/>
+          <w:color w:val="A9B7C6"/>
+          <w:sz w:val="20"/>
+          <w:szCs w:val="20"/>
+          <w:lang w:eastAsia="en-GB"/>
+        </w:rPr>
+        <w:br/>
+        <w:t xml:space="preserve">            </w:t>
+      </w:r>
+      <w:proofErr w:type="spellStart"/>
+      <w:r>
+        <w:rPr>
+          <w:rFonts w:ascii="Courier New" w:eastAsia="Times New Roman" w:hAnsi="Courier New" w:cs="Courier New"/>
+          <w:color w:val="94558D"/>
+          <w:sz w:val="20"/>
+          <w:szCs w:val="20"/>
+          <w:lang w:eastAsia="en-GB"/>
+        </w:rPr>
+        <w:t>self</w:t>
+      </w:r>
+      <w:r>
+        <w:rPr>
+          <w:rFonts w:ascii="Courier New" w:eastAsia="Times New Roman" w:hAnsi="Courier New" w:cs="Courier New"/>
+          <w:color w:val="A9B7C6"/>
+          <w:sz w:val="20"/>
+          <w:szCs w:val="20"/>
+          <w:lang w:eastAsia="en-GB"/>
+        </w:rPr>
+        <w:t>.trainerSubjects.append</w:t>
+      </w:r>
+      <w:proofErr w:type="spellEnd"/>
+      <w:r>
+        <w:rPr>
+          <w:rFonts w:ascii="Courier New" w:eastAsia="Times New Roman" w:hAnsi="Courier New" w:cs="Courier New"/>
+          <w:color w:val="A9B7C6"/>
+          <w:sz w:val="20"/>
+          <w:szCs w:val="20"/>
+          <w:lang w:eastAsia="en-GB"/>
+        </w:rPr>
+        <w:t>((</w:t>
+      </w:r>
+      <w:proofErr w:type="spellStart"/>
+      <w:r>
+        <w:rPr>
+          <w:rFonts w:ascii="Courier New" w:eastAsia="Times New Roman" w:hAnsi="Courier New" w:cs="Courier New"/>
+          <w:color w:val="A9B7C6"/>
+          <w:sz w:val="20"/>
+          <w:szCs w:val="20"/>
+          <w:lang w:eastAsia="en-GB"/>
+        </w:rPr>
+        <w:t>line_data</w:t>
+      </w:r>
+      <w:proofErr w:type="spellEnd"/>
+      <w:r>
+        <w:rPr>
+          <w:rFonts w:ascii="Courier New" w:eastAsia="Times New Roman" w:hAnsi="Courier New" w:cs="Courier New"/>
+          <w:color w:val="A9B7C6"/>
+          <w:sz w:val="20"/>
+          <w:szCs w:val="20"/>
+          <w:lang w:eastAsia="en-GB"/>
+        </w:rPr>
+        <w:t>[</w:t>
+      </w:r>
+      <w:r>
+        <w:rPr>
+          <w:rFonts w:ascii="Courier New" w:eastAsia="Times New Roman" w:hAnsi="Courier New" w:cs="Courier New"/>
+          <w:color w:val="6897BB"/>
+          <w:sz w:val="20"/>
+          <w:szCs w:val="20"/>
+          <w:lang w:eastAsia="en-GB"/>
+        </w:rPr>
+        <w:t>0</w:t>
+      </w:r>
+      <w:r>
+        <w:rPr>
+          <w:rFonts w:ascii="Courier New" w:eastAsia="Times New Roman" w:hAnsi="Courier New" w:cs="Courier New"/>
+          <w:color w:val="A9B7C6"/>
+          <w:sz w:val="20"/>
+          <w:szCs w:val="20"/>
+          <w:lang w:eastAsia="en-GB"/>
+        </w:rPr>
+        <w:t>]</w:t>
+      </w:r>
+      <w:r>
+        <w:rPr>
+          <w:rFonts w:ascii="Courier New" w:eastAsia="Times New Roman" w:hAnsi="Courier New" w:cs="Courier New"/>
+          <w:color w:val="CC7832"/>
+          <w:sz w:val="20"/>
+          <w:szCs w:val="20"/>
+          <w:lang w:eastAsia="en-GB"/>
+        </w:rPr>
+        <w:t xml:space="preserve">, </w:t>
+      </w:r>
+      <w:proofErr w:type="spellStart"/>
+      <w:r>
+        <w:rPr>
+          <w:rFonts w:ascii="Courier New" w:eastAsia="Times New Roman" w:hAnsi="Courier New" w:cs="Courier New"/>
+          <w:color w:val="A9B7C6"/>
+          <w:sz w:val="20"/>
+          <w:szCs w:val="20"/>
+          <w:lang w:eastAsia="en-GB"/>
+        </w:rPr>
+        <w:t>line_data</w:t>
+      </w:r>
+      <w:proofErr w:type="spellEnd"/>
+      <w:r>
+        <w:rPr>
+          <w:rFonts w:ascii="Courier New" w:eastAsia="Times New Roman" w:hAnsi="Courier New" w:cs="Courier New"/>
+          <w:color w:val="A9B7C6"/>
+          <w:sz w:val="20"/>
+          <w:szCs w:val="20"/>
+          <w:lang w:eastAsia="en-GB"/>
+        </w:rPr>
+        <w:t>[</w:t>
+      </w:r>
+      <w:r>
+        <w:rPr>
+          <w:rFonts w:ascii="Courier New" w:eastAsia="Times New Roman" w:hAnsi="Courier New" w:cs="Courier New"/>
+          <w:color w:val="6897BB"/>
+          <w:sz w:val="20"/>
+          <w:szCs w:val="20"/>
+          <w:lang w:eastAsia="en-GB"/>
+        </w:rPr>
+        <w:t>1</w:t>
+      </w:r>
+      <w:r>
+        <w:rPr>
+          <w:rFonts w:ascii="Courier New" w:eastAsia="Times New Roman" w:hAnsi="Courier New" w:cs="Courier New"/>
+          <w:color w:val="A9B7C6"/>
+          <w:sz w:val="20"/>
+          <w:szCs w:val="20"/>
+          <w:lang w:eastAsia="en-GB"/>
+        </w:rPr>
+        <w:t>:]))</w:t>
+      </w:r>
+      <w:r>
+        <w:rPr>
+          <w:rFonts w:ascii="Courier New" w:eastAsia="Times New Roman" w:hAnsi="Courier New" w:cs="Courier New"/>
+          <w:color w:val="A9B7C6"/>
+          <w:sz w:val="20"/>
+          <w:szCs w:val="20"/>
+          <w:lang w:eastAsia="en-GB"/>
+        </w:rPr>
+        <w:br/>
+      </w:r>
+      <w:r>
+        <w:rPr>
+          <w:rFonts w:ascii="Courier New" w:eastAsia="Times New Roman" w:hAnsi="Courier New" w:cs="Courier New"/>
+          <w:color w:val="A9B7C6"/>
+          <w:sz w:val="20"/>
+          <w:szCs w:val="20"/>
+          <w:lang w:eastAsia="en-GB"/>
+        </w:rPr>
+        <w:br/>
+        <w:t xml:space="preserve">        </w:t>
+      </w:r>
+      <w:proofErr w:type="spellStart"/>
+      <w:r>
+        <w:rPr>
+          <w:rFonts w:ascii="Courier New" w:eastAsia="Times New Roman" w:hAnsi="Courier New" w:cs="Courier New"/>
+          <w:color w:val="94558D"/>
+          <w:sz w:val="20"/>
+          <w:szCs w:val="20"/>
+          <w:lang w:eastAsia="en-GB"/>
+        </w:rPr>
+        <w:t>self</w:t>
+      </w:r>
+      <w:r>
+        <w:rPr>
+          <w:rFonts w:ascii="Courier New" w:eastAsia="Times New Roman" w:hAnsi="Courier New" w:cs="Courier New"/>
+          <w:color w:val="A9B7C6"/>
+          <w:sz w:val="20"/>
+          <w:szCs w:val="20"/>
+          <w:lang w:eastAsia="en-GB"/>
+        </w:rPr>
+        <w:t>.trainerSubjects</w:t>
+      </w:r>
+      <w:proofErr w:type="spellEnd"/>
+      <w:r>
+        <w:rPr>
+          <w:rFonts w:ascii="Courier New" w:eastAsia="Times New Roman" w:hAnsi="Courier New" w:cs="Courier New"/>
+          <w:color w:val="A9B7C6"/>
+          <w:sz w:val="20"/>
+          <w:szCs w:val="20"/>
+          <w:lang w:eastAsia="en-GB"/>
+        </w:rPr>
+        <w:t xml:space="preserve"> = </w:t>
+      </w:r>
+      <w:r>
+        <w:rPr>
+          <w:rFonts w:ascii="Courier New" w:eastAsia="Times New Roman" w:hAnsi="Courier New" w:cs="Courier New"/>
+          <w:color w:val="8888C6"/>
+          <w:sz w:val="20"/>
+          <w:szCs w:val="20"/>
+          <w:lang w:eastAsia="en-GB"/>
+        </w:rPr>
+        <w:t>sorted</w:t>
+      </w:r>
+      <w:r>
+        <w:rPr>
+          <w:rFonts w:ascii="Courier New" w:eastAsia="Times New Roman" w:hAnsi="Courier New" w:cs="Courier New"/>
+          <w:color w:val="A9B7C6"/>
+          <w:sz w:val="20"/>
+          <w:szCs w:val="20"/>
+          <w:lang w:eastAsia="en-GB"/>
+        </w:rPr>
+        <w:t>(</w:t>
+      </w:r>
+      <w:proofErr w:type="spellStart"/>
+      <w:r>
+        <w:rPr>
+          <w:rFonts w:ascii="Courier New" w:eastAsia="Times New Roman" w:hAnsi="Courier New" w:cs="Courier New"/>
+          <w:color w:val="94558D"/>
+          <w:sz w:val="20"/>
+          <w:szCs w:val="20"/>
+          <w:lang w:eastAsia="en-GB"/>
+        </w:rPr>
+        <w:t>self</w:t>
+      </w:r>
+      <w:r>
+        <w:rPr>
+          <w:rFonts w:ascii="Courier New" w:eastAsia="Times New Roman" w:hAnsi="Courier New" w:cs="Courier New"/>
+          <w:color w:val="A9B7C6"/>
+          <w:sz w:val="20"/>
+          <w:szCs w:val="20"/>
+          <w:lang w:eastAsia="en-GB"/>
+        </w:rPr>
+        <w:t>.trainerSubjects</w:t>
+      </w:r>
+      <w:proofErr w:type="spellEnd"/>
+      <w:r>
+        <w:rPr>
+          <w:rFonts w:ascii="Courier New" w:eastAsia="Times New Roman" w:hAnsi="Courier New" w:cs="Courier New"/>
+          <w:color w:val="A9B7C6"/>
+          <w:sz w:val="20"/>
+          <w:szCs w:val="20"/>
+          <w:lang w:eastAsia="en-GB"/>
+        </w:rPr>
+        <w:t>)</w:t>
+      </w:r>
+      <w:r>
+        <w:rPr>
+          <w:rFonts w:ascii="Courier New" w:eastAsia="Times New Roman" w:hAnsi="Courier New" w:cs="Courier New"/>
+          <w:color w:val="A9B7C6"/>
+          <w:sz w:val="20"/>
+          <w:szCs w:val="20"/>
+          <w:lang w:eastAsia="en-GB"/>
+        </w:rPr>
+        <w:br/>
+      </w:r>
+      <w:r>
+        <w:rPr>
+          <w:rFonts w:ascii="Courier New" w:eastAsia="Times New Roman" w:hAnsi="Courier New" w:cs="Courier New"/>
+          <w:color w:val="A9B7C6"/>
+          <w:sz w:val="20"/>
+          <w:szCs w:val="20"/>
+          <w:lang w:eastAsia="en-GB"/>
+        </w:rPr>
+        <w:br/>
+        <w:t xml:space="preserve">        </w:t>
+      </w:r>
+      <w:proofErr w:type="spellStart"/>
+      <w:r>
+        <w:rPr>
+          <w:rFonts w:ascii="Courier New" w:eastAsia="Times New Roman" w:hAnsi="Courier New" w:cs="Courier New"/>
+          <w:color w:val="94558D"/>
+          <w:sz w:val="20"/>
+          <w:szCs w:val="20"/>
+          <w:lang w:eastAsia="en-GB"/>
+        </w:rPr>
+        <w:t>self</w:t>
+      </w:r>
+      <w:r>
+        <w:rPr>
+          <w:rFonts w:ascii="Courier New" w:eastAsia="Times New Roman" w:hAnsi="Courier New" w:cs="Courier New"/>
+          <w:color w:val="A9B7C6"/>
+          <w:sz w:val="20"/>
+          <w:szCs w:val="20"/>
+          <w:lang w:eastAsia="en-GB"/>
+        </w:rPr>
+        <w:t>.create_uniq_list_of_subjects</w:t>
+      </w:r>
+      <w:proofErr w:type="spellEnd"/>
+      <w:r>
+        <w:rPr>
+          <w:rFonts w:ascii="Courier New" w:eastAsia="Times New Roman" w:hAnsi="Courier New" w:cs="Courier New"/>
+          <w:color w:val="A9B7C6"/>
+          <w:sz w:val="20"/>
+          <w:szCs w:val="20"/>
+          <w:lang w:eastAsia="en-GB"/>
+        </w:rPr>
+        <w:t>()</w:t>
+      </w:r>
+      <w:r>
+        <w:rPr>
+          <w:rFonts w:ascii="Courier New" w:eastAsia="Times New Roman" w:hAnsi="Courier New" w:cs="Courier New"/>
+          <w:color w:val="A9B7C6"/>
+          <w:sz w:val="20"/>
+          <w:szCs w:val="20"/>
+          <w:lang w:eastAsia="en-GB"/>
+        </w:rPr>
+        <w:br/>
+        <w:t xml:space="preserve">        </w:t>
+      </w:r>
+      <w:proofErr w:type="spellStart"/>
+      <w:r>
+        <w:rPr>
+          <w:rFonts w:ascii="Courier New" w:eastAsia="Times New Roman" w:hAnsi="Courier New" w:cs="Courier New"/>
+          <w:color w:val="94558D"/>
+          <w:sz w:val="20"/>
+          <w:szCs w:val="20"/>
+          <w:lang w:eastAsia="en-GB"/>
+        </w:rPr>
+        <w:t>self</w:t>
+      </w:r>
+      <w:r>
+        <w:rPr>
+          <w:rFonts w:ascii="Courier New" w:eastAsia="Times New Roman" w:hAnsi="Courier New" w:cs="Courier New"/>
+          <w:color w:val="A9B7C6"/>
+          <w:sz w:val="20"/>
+          <w:szCs w:val="20"/>
+          <w:lang w:eastAsia="en-GB"/>
+        </w:rPr>
+        <w:t>.create_uniq_list_of_trainers</w:t>
+      </w:r>
+      <w:proofErr w:type="spellEnd"/>
+      <w:r>
+        <w:rPr>
+          <w:rFonts w:ascii="Courier New" w:eastAsia="Times New Roman" w:hAnsi="Courier New" w:cs="Courier New"/>
+          <w:color w:val="A9B7C6"/>
+          <w:sz w:val="20"/>
+          <w:szCs w:val="20"/>
+          <w:lang w:eastAsia="en-GB"/>
+        </w:rPr>
+        <w:t>()</w:t>
+      </w:r>
+      <w:r>
+        <w:rPr>
+          <w:rFonts w:ascii="Courier New" w:eastAsia="Times New Roman" w:hAnsi="Courier New" w:cs="Courier New"/>
+          <w:color w:val="A9B7C6"/>
+          <w:sz w:val="20"/>
+          <w:szCs w:val="20"/>
+          <w:lang w:eastAsia="en-GB"/>
+        </w:rPr>
+        <w:br/>
+        <w:t xml:space="preserve">        </w:t>
+      </w:r>
+      <w:proofErr w:type="spellStart"/>
+      <w:r>
+        <w:rPr>
+          <w:rFonts w:ascii="Courier New" w:eastAsia="Times New Roman" w:hAnsi="Courier New" w:cs="Courier New"/>
+          <w:color w:val="94558D"/>
+          <w:sz w:val="20"/>
+          <w:szCs w:val="20"/>
+          <w:lang w:eastAsia="en-GB"/>
+        </w:rPr>
+        <w:t>self</w:t>
+      </w:r>
+      <w:r>
+        <w:rPr>
+          <w:rFonts w:ascii="Courier New" w:eastAsia="Times New Roman" w:hAnsi="Courier New" w:cs="Courier New"/>
+          <w:color w:val="A9B7C6"/>
+          <w:sz w:val="20"/>
+          <w:szCs w:val="20"/>
+          <w:lang w:eastAsia="en-GB"/>
+        </w:rPr>
+        <w:t>.create_graph</w:t>
+      </w:r>
+      <w:proofErr w:type="spellEnd"/>
+      <w:r>
+        <w:rPr>
+          <w:rFonts w:ascii="Courier New" w:eastAsia="Times New Roman" w:hAnsi="Courier New" w:cs="Courier New"/>
+          <w:color w:val="A9B7C6"/>
+          <w:sz w:val="20"/>
+          <w:szCs w:val="20"/>
+          <w:lang w:eastAsia="en-GB"/>
+        </w:rPr>
+        <w:t>()</w:t>
+      </w:r>
+      <w:r>
+        <w:rPr>
+          <w:rFonts w:ascii="Courier New" w:eastAsia="Times New Roman" w:hAnsi="Courier New" w:cs="Courier New"/>
+          <w:color w:val="A9B7C6"/>
+          <w:sz w:val="20"/>
+          <w:szCs w:val="20"/>
+          <w:lang w:eastAsia="en-GB"/>
+        </w:rPr>
+        <w:br/>
+      </w:r>
+      <w:r>
+        <w:rPr>
+          <w:rFonts w:ascii="Courier New" w:eastAsia="Times New Roman" w:hAnsi="Courier New" w:cs="Courier New"/>
+          <w:color w:val="A9B7C6"/>
+          <w:sz w:val="20"/>
+          <w:szCs w:val="20"/>
+          <w:lang w:eastAsia="en-GB"/>
+        </w:rPr>
+        <w:br/>
+        <w:t xml:space="preserve">        </w:t>
+      </w:r>
+      <w:proofErr w:type="spellStart"/>
+      <w:r>
+        <w:rPr>
+          <w:rFonts w:ascii="Courier New" w:eastAsia="Times New Roman" w:hAnsi="Courier New" w:cs="Courier New"/>
+          <w:color w:val="94558D"/>
+          <w:sz w:val="20"/>
+          <w:szCs w:val="20"/>
+          <w:lang w:eastAsia="en-GB"/>
+        </w:rPr>
+        <w:t>self</w:t>
+      </w:r>
+      <w:r>
+        <w:rPr>
+          <w:rFonts w:ascii="Courier New" w:eastAsia="Times New Roman" w:hAnsi="Courier New" w:cs="Courier New"/>
+          <w:color w:val="A9B7C6"/>
+          <w:sz w:val="20"/>
+          <w:szCs w:val="20"/>
+          <w:lang w:eastAsia="en-GB"/>
+        </w:rPr>
+        <w:t>.show_all</w:t>
+      </w:r>
+      <w:proofErr w:type="spellEnd"/>
+      <w:r>
+        <w:rPr>
+          <w:rFonts w:ascii="Courier New" w:eastAsia="Times New Roman" w:hAnsi="Courier New" w:cs="Courier New"/>
+          <w:color w:val="A9B7C6"/>
+          <w:sz w:val="20"/>
+          <w:szCs w:val="20"/>
+          <w:lang w:eastAsia="en-GB"/>
+        </w:rPr>
+        <w:t>()</w:t>
+      </w:r>
+      <w:r>
+        <w:rPr>
+          <w:rFonts w:ascii="Courier New" w:eastAsia="Times New Roman" w:hAnsi="Courier New" w:cs="Courier New"/>
+          <w:color w:val="A9B7C6"/>
+          <w:sz w:val="20"/>
+          <w:szCs w:val="20"/>
+          <w:lang w:eastAsia="en-GB"/>
+        </w:rPr>
+        <w:br/>
+      </w:r>
+      <w:r>
+        <w:rPr>
+          <w:rFonts w:ascii="Courier New" w:eastAsia="Times New Roman" w:hAnsi="Courier New" w:cs="Courier New"/>
+          <w:color w:val="A9B7C6"/>
+          <w:sz w:val="20"/>
+          <w:szCs w:val="20"/>
+          <w:lang w:eastAsia="en-GB"/>
+        </w:rPr>
+        <w:br/>
+        <w:t xml:space="preserve">    </w:t>
+      </w:r>
+      <w:r>
+        <w:rPr>
+          <w:rFonts w:ascii="Courier New" w:eastAsia="Times New Roman" w:hAnsi="Courier New" w:cs="Courier New"/>
+          <w:color w:val="CC7832"/>
+          <w:sz w:val="20"/>
+          <w:szCs w:val="20"/>
+          <w:lang w:eastAsia="en-GB"/>
+        </w:rPr>
+        <w:t xml:space="preserve">except </w:t>
+      </w:r>
+      <w:r>
+        <w:rPr>
+          <w:rFonts w:ascii="Courier New" w:eastAsia="Times New Roman" w:hAnsi="Courier New" w:cs="Courier New"/>
+          <w:color w:val="8888C6"/>
+          <w:sz w:val="20"/>
+          <w:szCs w:val="20"/>
+          <w:lang w:eastAsia="en-GB"/>
+        </w:rPr>
+        <w:t xml:space="preserve">Exception </w:t>
+      </w:r>
+      <w:r>
+        <w:rPr>
+          <w:rFonts w:ascii="Courier New" w:eastAsia="Times New Roman" w:hAnsi="Courier New" w:cs="Courier New"/>
+          <w:color w:val="CC7832"/>
+          <w:sz w:val="20"/>
+          <w:szCs w:val="20"/>
+          <w:lang w:eastAsia="en-GB"/>
+        </w:rPr>
+        <w:t xml:space="preserve">as </w:t>
+      </w:r>
+      <w:r>
+        <w:rPr>
+          <w:rFonts w:ascii="Courier New" w:eastAsia="Times New Roman" w:hAnsi="Courier New" w:cs="Courier New"/>
+          <w:color w:val="A9B7C6"/>
+          <w:sz w:val="20"/>
+          <w:szCs w:val="20"/>
+          <w:lang w:eastAsia="en-GB"/>
+        </w:rPr>
+        <w:t>e:</w:t>
+      </w:r>
+      <w:r>
+        <w:rPr>
+          <w:rFonts w:ascii="Courier New" w:eastAsia="Times New Roman" w:hAnsi="Courier New" w:cs="Courier New"/>
+          <w:color w:val="A9B7C6"/>
+          <w:sz w:val="20"/>
+          <w:szCs w:val="20"/>
+          <w:lang w:eastAsia="en-GB"/>
+        </w:rPr>
+        <w:br/>
+        <w:t xml:space="preserve">        </w:t>
+      </w:r>
+      <w:r>
+        <w:rPr>
+          <w:rFonts w:ascii="Courier New" w:eastAsia="Times New Roman" w:hAnsi="Courier New" w:cs="Courier New"/>
+          <w:color w:val="8888C6"/>
+          <w:sz w:val="20"/>
+          <w:szCs w:val="20"/>
+          <w:lang w:eastAsia="en-GB"/>
+        </w:rPr>
+        <w:t>print</w:t>
+      </w:r>
+      <w:r>
+        <w:rPr>
+          <w:rFonts w:ascii="Courier New" w:eastAsia="Times New Roman" w:hAnsi="Courier New" w:cs="Courier New"/>
+          <w:color w:val="A9B7C6"/>
+          <w:sz w:val="20"/>
+          <w:szCs w:val="20"/>
+          <w:lang w:eastAsia="en-GB"/>
+        </w:rPr>
+        <w:t>(</w:t>
+      </w:r>
+      <w:r>
+        <w:rPr>
+          <w:rFonts w:ascii="Courier New" w:eastAsia="Times New Roman" w:hAnsi="Courier New" w:cs="Courier New"/>
+          <w:color w:val="6A8759"/>
+          <w:sz w:val="20"/>
+          <w:szCs w:val="20"/>
+          <w:lang w:eastAsia="en-GB"/>
+        </w:rPr>
+        <w:t xml:space="preserve">"Error" </w:t>
+      </w:r>
+      <w:r>
+        <w:rPr>
+          <w:rFonts w:ascii="Courier New" w:eastAsia="Times New Roman" w:hAnsi="Courier New" w:cs="Courier New"/>
+          <w:color w:val="A9B7C6"/>
+          <w:sz w:val="20"/>
+          <w:szCs w:val="20"/>
+          <w:lang w:eastAsia="en-GB"/>
+        </w:rPr>
+        <w:t xml:space="preserve">+ </w:t>
+      </w:r>
+      <w:proofErr w:type="spellStart"/>
+      <w:r>
+        <w:rPr>
+          <w:rFonts w:ascii="Courier New" w:eastAsia="Times New Roman" w:hAnsi="Courier New" w:cs="Courier New"/>
+          <w:color w:val="A9B7C6"/>
+          <w:sz w:val="20"/>
+          <w:szCs w:val="20"/>
+          <w:lang w:eastAsia="en-GB"/>
+        </w:rPr>
+        <w:t>e.</w:t>
+      </w:r>
+      <w:r>
+        <w:rPr>
+          <w:rFonts w:ascii="Courier New" w:eastAsia="Times New Roman" w:hAnsi="Courier New" w:cs="Courier New"/>
+          <w:color w:val="B200B2"/>
+          <w:sz w:val="20"/>
+          <w:szCs w:val="20"/>
+          <w:lang w:eastAsia="en-GB"/>
+        </w:rPr>
+        <w:t>__str</w:t>
+      </w:r>
+      <w:proofErr w:type="spellEnd"/>
+      <w:r>
+        <w:rPr>
+          <w:rFonts w:ascii="Courier New" w:eastAsia="Times New Roman" w:hAnsi="Courier New" w:cs="Courier New"/>
+          <w:color w:val="B200B2"/>
+          <w:sz w:val="20"/>
+          <w:szCs w:val="20"/>
+          <w:lang w:eastAsia="en-GB"/>
+        </w:rPr>
+        <w:t>__</w:t>
+      </w:r>
+      <w:r>
+        <w:rPr>
+          <w:rFonts w:ascii="Courier New" w:eastAsia="Times New Roman" w:hAnsi="Courier New" w:cs="Courier New"/>
+          <w:color w:val="A9B7C6"/>
+          <w:sz w:val="20"/>
+          <w:szCs w:val="20"/>
+          <w:lang w:eastAsia="en-GB"/>
+        </w:rPr>
+        <w:t>())</w:t>
+      </w:r>
+    </w:p>
+    <w:p>
+      <w:pPr>
+        <w:rPr>
+          <w:sz w:val="32"/>
+          <w:szCs w:val="32"/>
+          <w:lang w:val="en-US"/>
+        </w:rPr>
+      </w:pPr>
+    </w:p>
+    <w:p>
+      <w:pPr>
+        <w:pStyle w:val="Heading8"/>
+        <w:rPr>
+          <w:lang w:val="en-US"/>
+        </w:rPr>
+      </w:pPr>
+      <w:r>
+        <w:rPr>
+          <w:lang w:val="en-US"/>
+        </w:rPr>
+        <w:t>Helper 2:</w:t>
+      </w:r>
+    </w:p>
+    <w:p>
+      <w:pPr>
+        <w:shd w:val="clear" w:color="auto" w:fill="2B2B2B"/>
+        <w:tabs>
+          <w:tab w:val="left" w:pos="916"/>
+          <w:tab w:val="left" w:pos="1832"/>
+          <w:tab w:val="left" w:pos="2748"/>
+          <w:tab w:val="left" w:pos="3664"/>
+          <w:tab w:val="left" w:pos="4580"/>
+          <w:tab w:val="left" w:pos="5496"/>
+          <w:tab w:val="left" w:pos="6412"/>
+          <w:tab w:val="left" w:pos="7328"/>
+          <w:tab w:val="left" w:pos="8244"/>
+          <w:tab w:val="left" w:pos="9160"/>
+          <w:tab w:val="left" w:pos="10076"/>
+          <w:tab w:val="left" w:pos="10992"/>
+          <w:tab w:val="left" w:pos="11908"/>
+          <w:tab w:val="left" w:pos="12824"/>
+          <w:tab w:val="left" w:pos="13740"/>
+          <w:tab w:val="left" w:pos="14656"/>
+        </w:tabs>
+        <w:rPr>
+          <w:rFonts w:ascii="Courier New" w:eastAsia="Times New Roman" w:hAnsi="Courier New" w:cs="Courier New"/>
+          <w:color w:val="CC7832"/>
+          <w:sz w:val="20"/>
+          <w:szCs w:val="20"/>
+          <w:lang w:eastAsia="en-GB"/>
+        </w:rPr>
+      </w:pPr>
+      <w:r>
+        <w:rPr>
+          <w:rFonts w:ascii="Courier New" w:eastAsia="Times New Roman" w:hAnsi="Courier New" w:cs="Courier New"/>
+          <w:color w:val="CC7832"/>
+          <w:sz w:val="20"/>
+          <w:szCs w:val="20"/>
+          <w:lang w:eastAsia="en-GB"/>
+        </w:rPr>
+        <w:t>‘’’ This is the method that will create a unique list of subjects for further analysis in cost calculation‘’’</w:t>
+      </w:r>
+    </w:p>
+    <w:p>
+      <w:pPr>
+        <w:shd w:val="clear" w:color="auto" w:fill="2B2B2B"/>
+        <w:tabs>
+          <w:tab w:val="left" w:pos="916"/>
+          <w:tab w:val="left" w:pos="1832"/>
+          <w:tab w:val="left" w:pos="2748"/>
+          <w:tab w:val="left" w:pos="3664"/>
+          <w:tab w:val="left" w:pos="4580"/>
+          <w:tab w:val="left" w:pos="5496"/>
+          <w:tab w:val="left" w:pos="6412"/>
+          <w:tab w:val="left" w:pos="7328"/>
+          <w:tab w:val="left" w:pos="8244"/>
+          <w:tab w:val="left" w:pos="9160"/>
+          <w:tab w:val="left" w:pos="10076"/>
+          <w:tab w:val="left" w:pos="10992"/>
+          <w:tab w:val="left" w:pos="11908"/>
+          <w:tab w:val="left" w:pos="12824"/>
+          <w:tab w:val="left" w:pos="13740"/>
+          <w:tab w:val="left" w:pos="14656"/>
+        </w:tabs>
+        <w:rPr>
+          <w:rFonts w:ascii="Courier New" w:eastAsia="Times New Roman" w:hAnsi="Courier New" w:cs="Courier New"/>
+          <w:color w:val="CC7832"/>
+          <w:sz w:val="20"/>
+          <w:szCs w:val="20"/>
+          <w:lang w:eastAsia="en-GB"/>
+        </w:rPr>
+      </w:pPr>
+    </w:p>
+    <w:p>
+      <w:pPr>
+        <w:shd w:val="clear" w:color="auto" w:fill="2B2B2B"/>
+        <w:tabs>
+          <w:tab w:val="left" w:pos="916"/>
+          <w:tab w:val="left" w:pos="1832"/>
+          <w:tab w:val="left" w:pos="2748"/>
+          <w:tab w:val="left" w:pos="3664"/>
+          <w:tab w:val="left" w:pos="4580"/>
+          <w:tab w:val="left" w:pos="5496"/>
+          <w:tab w:val="left" w:pos="6412"/>
+          <w:tab w:val="left" w:pos="7328"/>
+          <w:tab w:val="left" w:pos="8244"/>
+          <w:tab w:val="left" w:pos="9160"/>
+          <w:tab w:val="left" w:pos="10076"/>
+          <w:tab w:val="left" w:pos="10992"/>
+          <w:tab w:val="left" w:pos="11908"/>
+          <w:tab w:val="left" w:pos="12824"/>
+          <w:tab w:val="left" w:pos="13740"/>
+          <w:tab w:val="left" w:pos="14656"/>
+        </w:tabs>
+        <w:rPr>
+          <w:rFonts w:ascii="Courier New" w:eastAsia="Times New Roman" w:hAnsi="Courier New" w:cs="Courier New"/>
+          <w:color w:val="A9B7C6"/>
+          <w:sz w:val="20"/>
+          <w:szCs w:val="20"/>
+          <w:lang w:eastAsia="en-GB"/>
+        </w:rPr>
+      </w:pPr>
+      <w:r>
+        <w:rPr>
+          <w:rFonts w:ascii="Courier New" w:eastAsia="Times New Roman" w:hAnsi="Courier New" w:cs="Courier New"/>
+          <w:color w:val="CC7832"/>
+          <w:sz w:val="20"/>
+          <w:szCs w:val="20"/>
+          <w:lang w:eastAsia="en-GB"/>
+        </w:rPr>
+        <w:t xml:space="preserve">def </w:t>
+      </w:r>
+      <w:proofErr w:type="spellStart"/>
+      <w:r>
+        <w:rPr>
+          <w:rFonts w:ascii="Courier New" w:eastAsia="Times New Roman" w:hAnsi="Courier New" w:cs="Courier New"/>
+          <w:color w:val="FFC66D"/>
+          <w:sz w:val="20"/>
+          <w:szCs w:val="20"/>
+          <w:lang w:eastAsia="en-GB"/>
+        </w:rPr>
+        <w:t>create_uniq_list_of_subjects</w:t>
+      </w:r>
+      <w:proofErr w:type="spellEnd"/>
+      <w:r>
+        <w:rPr>
+          <w:rFonts w:ascii="Courier New" w:eastAsia="Times New Roman" w:hAnsi="Courier New" w:cs="Courier New"/>
+          <w:color w:val="A9B7C6"/>
+          <w:sz w:val="20"/>
+          <w:szCs w:val="20"/>
+          <w:lang w:eastAsia="en-GB"/>
+        </w:rPr>
+        <w:t>(</w:t>
+      </w:r>
+      <w:r>
+        <w:rPr>
+          <w:rFonts w:ascii="Courier New" w:eastAsia="Times New Roman" w:hAnsi="Courier New" w:cs="Courier New"/>
+          <w:color w:val="94558D"/>
+          <w:sz w:val="20"/>
+          <w:szCs w:val="20"/>
+          <w:lang w:eastAsia="en-GB"/>
+        </w:rPr>
+        <w:t>self</w:t>
+      </w:r>
+      <w:r>
+        <w:rPr>
+          <w:rFonts w:ascii="Courier New" w:eastAsia="Times New Roman" w:hAnsi="Courier New" w:cs="Courier New"/>
+          <w:color w:val="A9B7C6"/>
+          <w:sz w:val="20"/>
+          <w:szCs w:val="20"/>
+          <w:lang w:eastAsia="en-GB"/>
+        </w:rPr>
+        <w:t>):</w:t>
+      </w:r>
+      <w:r>
+        <w:rPr>
+          <w:rFonts w:ascii="Courier New" w:eastAsia="Times New Roman" w:hAnsi="Courier New" w:cs="Courier New"/>
+          <w:color w:val="A9B7C6"/>
+          <w:sz w:val="20"/>
+          <w:szCs w:val="20"/>
+          <w:lang w:eastAsia="en-GB"/>
+        </w:rPr>
+        <w:br/>
+        <w:t xml:space="preserve">    </w:t>
+      </w:r>
+      <w:proofErr w:type="spellStart"/>
+      <w:r>
+        <w:rPr>
+          <w:rFonts w:ascii="Courier New" w:eastAsia="Times New Roman" w:hAnsi="Courier New" w:cs="Courier New"/>
+          <w:color w:val="A9B7C6"/>
+          <w:sz w:val="20"/>
+          <w:szCs w:val="20"/>
+          <w:lang w:eastAsia="en-GB"/>
+        </w:rPr>
+        <w:t>first_list</w:t>
+      </w:r>
+      <w:proofErr w:type="spellEnd"/>
+      <w:r>
+        <w:rPr>
+          <w:rFonts w:ascii="Courier New" w:eastAsia="Times New Roman" w:hAnsi="Courier New" w:cs="Courier New"/>
+          <w:color w:val="A9B7C6"/>
+          <w:sz w:val="20"/>
+          <w:szCs w:val="20"/>
+          <w:lang w:eastAsia="en-GB"/>
+        </w:rPr>
+        <w:t xml:space="preserve"> = []</w:t>
+      </w:r>
+      <w:r>
+        <w:rPr>
+          <w:rFonts w:ascii="Courier New" w:eastAsia="Times New Roman" w:hAnsi="Courier New" w:cs="Courier New"/>
+          <w:color w:val="A9B7C6"/>
+          <w:sz w:val="20"/>
+          <w:szCs w:val="20"/>
+          <w:lang w:eastAsia="en-GB"/>
+        </w:rPr>
+        <w:br/>
+        <w:t xml:space="preserve">    </w:t>
+      </w:r>
+      <w:proofErr w:type="spellStart"/>
+      <w:r>
+        <w:rPr>
+          <w:rFonts w:ascii="Courier New" w:eastAsia="Times New Roman" w:hAnsi="Courier New" w:cs="Courier New"/>
+          <w:color w:val="94558D"/>
+          <w:sz w:val="20"/>
+          <w:szCs w:val="20"/>
+          <w:lang w:eastAsia="en-GB"/>
+        </w:rPr>
+        <w:t>self</w:t>
+      </w:r>
+      <w:r>
+        <w:rPr>
+          <w:rFonts w:ascii="Courier New" w:eastAsia="Times New Roman" w:hAnsi="Courier New" w:cs="Courier New"/>
+          <w:color w:val="A9B7C6"/>
+          <w:sz w:val="20"/>
+          <w:szCs w:val="20"/>
+          <w:lang w:eastAsia="en-GB"/>
+        </w:rPr>
+        <w:t>.total_uniq_subjects</w:t>
+      </w:r>
+      <w:proofErr w:type="spellEnd"/>
+      <w:r>
+        <w:rPr>
+          <w:rFonts w:ascii="Courier New" w:eastAsia="Times New Roman" w:hAnsi="Courier New" w:cs="Courier New"/>
+          <w:color w:val="A9B7C6"/>
+          <w:sz w:val="20"/>
+          <w:szCs w:val="20"/>
+          <w:lang w:eastAsia="en-GB"/>
+        </w:rPr>
+        <w:t xml:space="preserve"> = </w:t>
+      </w:r>
+      <w:r>
+        <w:rPr>
+          <w:rFonts w:ascii="Courier New" w:eastAsia="Times New Roman" w:hAnsi="Courier New" w:cs="Courier New"/>
+          <w:color w:val="8888C6"/>
+          <w:sz w:val="20"/>
+          <w:szCs w:val="20"/>
+          <w:lang w:eastAsia="en-GB"/>
+        </w:rPr>
+        <w:t>list</w:t>
+      </w:r>
+      <w:r>
+        <w:rPr>
+          <w:rFonts w:ascii="Courier New" w:eastAsia="Times New Roman" w:hAnsi="Courier New" w:cs="Courier New"/>
+          <w:color w:val="A9B7C6"/>
+          <w:sz w:val="20"/>
+          <w:szCs w:val="20"/>
+          <w:lang w:eastAsia="en-GB"/>
+        </w:rPr>
+        <w:t>(</w:t>
+      </w:r>
+      <w:proofErr w:type="spellStart"/>
+      <w:r>
+        <w:rPr>
+          <w:rFonts w:ascii="Courier New" w:eastAsia="Times New Roman" w:hAnsi="Courier New" w:cs="Courier New"/>
+          <w:color w:val="A9B7C6"/>
+          <w:sz w:val="20"/>
+          <w:szCs w:val="20"/>
+          <w:lang w:eastAsia="en-GB"/>
+        </w:rPr>
+        <w:t>first_list</w:t>
+      </w:r>
+      <w:proofErr w:type="spellEnd"/>
+      <w:r>
+        <w:rPr>
+          <w:rFonts w:ascii="Courier New" w:eastAsia="Times New Roman" w:hAnsi="Courier New" w:cs="Courier New"/>
+          <w:color w:val="A9B7C6"/>
+          <w:sz w:val="20"/>
+          <w:szCs w:val="20"/>
+          <w:lang w:eastAsia="en-GB"/>
+        </w:rPr>
+        <w:t>)</w:t>
+      </w:r>
+      <w:r>
+        <w:rPr>
+          <w:rFonts w:ascii="Courier New" w:eastAsia="Times New Roman" w:hAnsi="Courier New" w:cs="Courier New"/>
+          <w:color w:val="A9B7C6"/>
+          <w:sz w:val="20"/>
+          <w:szCs w:val="20"/>
+          <w:lang w:eastAsia="en-GB"/>
+        </w:rPr>
+        <w:br/>
+        <w:t xml:space="preserve">    </w:t>
+      </w:r>
+      <w:r>
+        <w:rPr>
+          <w:rFonts w:ascii="Courier New" w:eastAsia="Times New Roman" w:hAnsi="Courier New" w:cs="Courier New"/>
+          <w:color w:val="CC7832"/>
+          <w:sz w:val="20"/>
+          <w:szCs w:val="20"/>
+          <w:lang w:eastAsia="en-GB"/>
+        </w:rPr>
+        <w:t xml:space="preserve">for </w:t>
+      </w:r>
+      <w:r>
+        <w:rPr>
+          <w:rFonts w:ascii="Courier New" w:eastAsia="Times New Roman" w:hAnsi="Courier New" w:cs="Courier New"/>
+          <w:color w:val="A9B7C6"/>
+          <w:sz w:val="20"/>
+          <w:szCs w:val="20"/>
+          <w:lang w:eastAsia="en-GB"/>
+        </w:rPr>
+        <w:t xml:space="preserve">t </w:t>
+      </w:r>
+      <w:r>
+        <w:rPr>
+          <w:rFonts w:ascii="Courier New" w:eastAsia="Times New Roman" w:hAnsi="Courier New" w:cs="Courier New"/>
+          <w:color w:val="CC7832"/>
+          <w:sz w:val="20"/>
+          <w:szCs w:val="20"/>
+          <w:lang w:eastAsia="en-GB"/>
+        </w:rPr>
+        <w:t xml:space="preserve">in </w:t>
+      </w:r>
+      <w:proofErr w:type="spellStart"/>
+      <w:r>
+        <w:rPr>
+          <w:rFonts w:ascii="Courier New" w:eastAsia="Times New Roman" w:hAnsi="Courier New" w:cs="Courier New"/>
+          <w:color w:val="94558D"/>
+          <w:sz w:val="20"/>
+          <w:szCs w:val="20"/>
+          <w:lang w:eastAsia="en-GB"/>
+        </w:rPr>
+        <w:t>self</w:t>
+      </w:r>
+      <w:r>
+        <w:rPr>
+          <w:rFonts w:ascii="Courier New" w:eastAsia="Times New Roman" w:hAnsi="Courier New" w:cs="Courier New"/>
+          <w:color w:val="A9B7C6"/>
+          <w:sz w:val="20"/>
+          <w:szCs w:val="20"/>
+          <w:lang w:eastAsia="en-GB"/>
+        </w:rPr>
+        <w:t>.trainerSubjects</w:t>
+      </w:r>
+      <w:proofErr w:type="spellEnd"/>
+      <w:r>
+        <w:rPr>
+          <w:rFonts w:ascii="Courier New" w:eastAsia="Times New Roman" w:hAnsi="Courier New" w:cs="Courier New"/>
+          <w:color w:val="A9B7C6"/>
+          <w:sz w:val="20"/>
+          <w:szCs w:val="20"/>
+          <w:lang w:eastAsia="en-GB"/>
+        </w:rPr>
+        <w:t>:</w:t>
+      </w:r>
+      <w:r>
+        <w:rPr>
+          <w:rFonts w:ascii="Courier New" w:eastAsia="Times New Roman" w:hAnsi="Courier New" w:cs="Courier New"/>
+          <w:color w:val="A9B7C6"/>
+          <w:sz w:val="20"/>
+          <w:szCs w:val="20"/>
+          <w:lang w:eastAsia="en-GB"/>
+        </w:rPr>
+        <w:br/>
+        <w:t xml:space="preserve">        </w:t>
+      </w:r>
+      <w:proofErr w:type="spellStart"/>
+      <w:r>
+        <w:rPr>
+          <w:rFonts w:ascii="Courier New" w:eastAsia="Times New Roman" w:hAnsi="Courier New" w:cs="Courier New"/>
+          <w:color w:val="94558D"/>
+          <w:sz w:val="20"/>
+          <w:szCs w:val="20"/>
+          <w:lang w:eastAsia="en-GB"/>
+        </w:rPr>
+        <w:t>self</w:t>
+      </w:r>
+      <w:r>
+        <w:rPr>
+          <w:rFonts w:ascii="Courier New" w:eastAsia="Times New Roman" w:hAnsi="Courier New" w:cs="Courier New"/>
+          <w:color w:val="A9B7C6"/>
+          <w:sz w:val="20"/>
+          <w:szCs w:val="20"/>
+          <w:lang w:eastAsia="en-GB"/>
+        </w:rPr>
+        <w:t>.total_uniq_subjects.extend</w:t>
+      </w:r>
+      <w:proofErr w:type="spellEnd"/>
+      <w:r>
+        <w:rPr>
+          <w:rFonts w:ascii="Courier New" w:eastAsia="Times New Roman" w:hAnsi="Courier New" w:cs="Courier New"/>
+          <w:color w:val="A9B7C6"/>
+          <w:sz w:val="20"/>
+          <w:szCs w:val="20"/>
+          <w:lang w:eastAsia="en-GB"/>
+        </w:rPr>
+        <w:t xml:space="preserve">(x </w:t>
+      </w:r>
+      <w:r>
+        <w:rPr>
+          <w:rFonts w:ascii="Courier New" w:eastAsia="Times New Roman" w:hAnsi="Courier New" w:cs="Courier New"/>
+          <w:color w:val="CC7832"/>
+          <w:sz w:val="20"/>
+          <w:szCs w:val="20"/>
+          <w:lang w:eastAsia="en-GB"/>
+        </w:rPr>
+        <w:t xml:space="preserve">for </w:t>
+      </w:r>
+      <w:r>
+        <w:rPr>
+          <w:rFonts w:ascii="Courier New" w:eastAsia="Times New Roman" w:hAnsi="Courier New" w:cs="Courier New"/>
+          <w:color w:val="A9B7C6"/>
+          <w:sz w:val="20"/>
+          <w:szCs w:val="20"/>
+          <w:lang w:eastAsia="en-GB"/>
+        </w:rPr>
+        <w:t xml:space="preserve">x </w:t>
+      </w:r>
+      <w:r>
+        <w:rPr>
+          <w:rFonts w:ascii="Courier New" w:eastAsia="Times New Roman" w:hAnsi="Courier New" w:cs="Courier New"/>
+          <w:color w:val="CC7832"/>
+          <w:sz w:val="20"/>
+          <w:szCs w:val="20"/>
+          <w:lang w:eastAsia="en-GB"/>
+        </w:rPr>
+        <w:t xml:space="preserve">in </w:t>
+      </w:r>
+      <w:r>
+        <w:rPr>
+          <w:rFonts w:ascii="Courier New" w:eastAsia="Times New Roman" w:hAnsi="Courier New" w:cs="Courier New"/>
+          <w:color w:val="A9B7C6"/>
+          <w:sz w:val="20"/>
+          <w:szCs w:val="20"/>
+          <w:lang w:eastAsia="en-GB"/>
+        </w:rPr>
+        <w:t>t[</w:t>
+      </w:r>
+      <w:r>
+        <w:rPr>
+          <w:rFonts w:ascii="Courier New" w:eastAsia="Times New Roman" w:hAnsi="Courier New" w:cs="Courier New"/>
+          <w:color w:val="6897BB"/>
+          <w:sz w:val="20"/>
+          <w:szCs w:val="20"/>
+          <w:lang w:eastAsia="en-GB"/>
+        </w:rPr>
+        <w:t>1</w:t>
+      </w:r>
+      <w:r>
+        <w:rPr>
+          <w:rFonts w:ascii="Courier New" w:eastAsia="Times New Roman" w:hAnsi="Courier New" w:cs="Courier New"/>
+          <w:color w:val="A9B7C6"/>
+          <w:sz w:val="20"/>
+          <w:szCs w:val="20"/>
+          <w:lang w:eastAsia="en-GB"/>
+        </w:rPr>
+        <w:t xml:space="preserve">] </w:t>
+      </w:r>
+      <w:r>
+        <w:rPr>
+          <w:rFonts w:ascii="Courier New" w:eastAsia="Times New Roman" w:hAnsi="Courier New" w:cs="Courier New"/>
+          <w:color w:val="CC7832"/>
+          <w:sz w:val="20"/>
+          <w:szCs w:val="20"/>
+          <w:lang w:eastAsia="en-GB"/>
+        </w:rPr>
+        <w:t xml:space="preserve">if </w:t>
+      </w:r>
+      <w:r>
+        <w:rPr>
+          <w:rFonts w:ascii="Courier New" w:eastAsia="Times New Roman" w:hAnsi="Courier New" w:cs="Courier New"/>
+          <w:color w:val="A9B7C6"/>
+          <w:sz w:val="20"/>
+          <w:szCs w:val="20"/>
+          <w:lang w:eastAsia="en-GB"/>
+        </w:rPr>
+        <w:t xml:space="preserve">x </w:t>
+      </w:r>
+      <w:r>
+        <w:rPr>
+          <w:rFonts w:ascii="Courier New" w:eastAsia="Times New Roman" w:hAnsi="Courier New" w:cs="Courier New"/>
+          <w:color w:val="CC7832"/>
+          <w:sz w:val="20"/>
+          <w:szCs w:val="20"/>
+          <w:lang w:eastAsia="en-GB"/>
+        </w:rPr>
+        <w:t xml:space="preserve">not in </w:t>
+      </w:r>
+      <w:proofErr w:type="spellStart"/>
+      <w:r>
+        <w:rPr>
+          <w:rFonts w:ascii="Courier New" w:eastAsia="Times New Roman" w:hAnsi="Courier New" w:cs="Courier New"/>
+          <w:color w:val="94558D"/>
+          <w:sz w:val="20"/>
+          <w:szCs w:val="20"/>
+          <w:lang w:eastAsia="en-GB"/>
+        </w:rPr>
+        <w:t>self</w:t>
+      </w:r>
+      <w:r>
+        <w:rPr>
+          <w:rFonts w:ascii="Courier New" w:eastAsia="Times New Roman" w:hAnsi="Courier New" w:cs="Courier New"/>
+          <w:color w:val="A9B7C6"/>
+          <w:sz w:val="20"/>
+          <w:szCs w:val="20"/>
+          <w:lang w:eastAsia="en-GB"/>
+        </w:rPr>
+        <w:t>.total_uniq_subjects</w:t>
+      </w:r>
+      <w:proofErr w:type="spellEnd"/>
+      <w:r>
+        <w:rPr>
+          <w:rFonts w:ascii="Courier New" w:eastAsia="Times New Roman" w:hAnsi="Courier New" w:cs="Courier New"/>
+          <w:color w:val="A9B7C6"/>
+          <w:sz w:val="20"/>
+          <w:szCs w:val="20"/>
+          <w:lang w:eastAsia="en-GB"/>
+        </w:rPr>
+        <w:t>)</w:t>
+      </w:r>
+      <w:r>
+        <w:rPr>
+          <w:rFonts w:ascii="Courier New" w:eastAsia="Times New Roman" w:hAnsi="Courier New" w:cs="Courier New"/>
+          <w:color w:val="A9B7C6"/>
+          <w:sz w:val="20"/>
+          <w:szCs w:val="20"/>
+          <w:lang w:eastAsia="en-GB"/>
+        </w:rPr>
+        <w:br/>
+      </w:r>
+      <w:r>
+        <w:rPr>
+          <w:rFonts w:ascii="Courier New" w:eastAsia="Times New Roman" w:hAnsi="Courier New" w:cs="Courier New"/>
+          <w:color w:val="A9B7C6"/>
+          <w:sz w:val="20"/>
+          <w:szCs w:val="20"/>
+          <w:lang w:eastAsia="en-GB"/>
+        </w:rPr>
+        <w:br/>
+        <w:t xml:space="preserve">    </w:t>
+      </w:r>
+      <w:proofErr w:type="spellStart"/>
+      <w:r>
+        <w:rPr>
+          <w:rFonts w:ascii="Courier New" w:eastAsia="Times New Roman" w:hAnsi="Courier New" w:cs="Courier New"/>
+          <w:color w:val="94558D"/>
+          <w:sz w:val="20"/>
+          <w:szCs w:val="20"/>
+          <w:lang w:eastAsia="en-GB"/>
+        </w:rPr>
+        <w:t>self</w:t>
+      </w:r>
+      <w:r>
+        <w:rPr>
+          <w:rFonts w:ascii="Courier New" w:eastAsia="Times New Roman" w:hAnsi="Courier New" w:cs="Courier New"/>
+          <w:color w:val="A9B7C6"/>
+          <w:sz w:val="20"/>
+          <w:szCs w:val="20"/>
+          <w:lang w:eastAsia="en-GB"/>
+        </w:rPr>
+        <w:t>.total_uniq_subjects</w:t>
+      </w:r>
+      <w:proofErr w:type="spellEnd"/>
+      <w:r>
+        <w:rPr>
+          <w:rFonts w:ascii="Courier New" w:eastAsia="Times New Roman" w:hAnsi="Courier New" w:cs="Courier New"/>
+          <w:color w:val="A9B7C6"/>
+          <w:sz w:val="20"/>
+          <w:szCs w:val="20"/>
+          <w:lang w:eastAsia="en-GB"/>
+        </w:rPr>
+        <w:t xml:space="preserve"> = </w:t>
+      </w:r>
+      <w:r>
+        <w:rPr>
+          <w:rFonts w:ascii="Courier New" w:eastAsia="Times New Roman" w:hAnsi="Courier New" w:cs="Courier New"/>
+          <w:color w:val="8888C6"/>
+          <w:sz w:val="20"/>
+          <w:szCs w:val="20"/>
+          <w:lang w:eastAsia="en-GB"/>
+        </w:rPr>
+        <w:t>sorted</w:t>
+      </w:r>
+      <w:r>
+        <w:rPr>
+          <w:rFonts w:ascii="Courier New" w:eastAsia="Times New Roman" w:hAnsi="Courier New" w:cs="Courier New"/>
+          <w:color w:val="A9B7C6"/>
+          <w:sz w:val="20"/>
+          <w:szCs w:val="20"/>
+          <w:lang w:eastAsia="en-GB"/>
+        </w:rPr>
+        <w:t>(</w:t>
+      </w:r>
+      <w:proofErr w:type="spellStart"/>
+      <w:r>
+        <w:rPr>
+          <w:rFonts w:ascii="Courier New" w:eastAsia="Times New Roman" w:hAnsi="Courier New" w:cs="Courier New"/>
+          <w:color w:val="94558D"/>
+          <w:sz w:val="20"/>
+          <w:szCs w:val="20"/>
+          <w:lang w:eastAsia="en-GB"/>
+        </w:rPr>
+        <w:t>self</w:t>
+      </w:r>
+      <w:r>
+        <w:rPr>
+          <w:rFonts w:ascii="Courier New" w:eastAsia="Times New Roman" w:hAnsi="Courier New" w:cs="Courier New"/>
+          <w:color w:val="A9B7C6"/>
+          <w:sz w:val="20"/>
+          <w:szCs w:val="20"/>
+          <w:lang w:eastAsia="en-GB"/>
+        </w:rPr>
+        <w:t>.total_uniq_subjects</w:t>
+      </w:r>
+      <w:proofErr w:type="spellEnd"/>
+      <w:r>
+        <w:rPr>
+          <w:rFonts w:ascii="Courier New" w:eastAsia="Times New Roman" w:hAnsi="Courier New" w:cs="Courier New"/>
+          <w:color w:val="A9B7C6"/>
+          <w:sz w:val="20"/>
+          <w:szCs w:val="20"/>
+          <w:lang w:eastAsia="en-GB"/>
+        </w:rPr>
+        <w:t>)</w:t>
+      </w:r>
+    </w:p>
+    <w:p>
+      <w:pPr>
+        <w:rPr>
+          <w:sz w:val="32"/>
+          <w:szCs w:val="32"/>
+          <w:lang w:val="en-US"/>
+        </w:rPr>
+      </w:pPr>
+    </w:p>
+    <w:p>
+      <w:pPr>
+        <w:pStyle w:val="Heading8"/>
+        <w:rPr>
+          <w:lang w:val="en-US"/>
+        </w:rPr>
+      </w:pPr>
+      <w:r>
+        <w:rPr>
+          <w:lang w:val="en-US"/>
+        </w:rPr>
+        <w:t>Helper 3:</w:t>
+      </w:r>
+    </w:p>
+    <w:p>
+      <w:pPr>
+        <w:shd w:val="clear" w:color="auto" w:fill="2B2B2B"/>
+        <w:tabs>
+          <w:tab w:val="left" w:pos="916"/>
+          <w:tab w:val="left" w:pos="1832"/>
+          <w:tab w:val="left" w:pos="2748"/>
+          <w:tab w:val="left" w:pos="3664"/>
+          <w:tab w:val="left" w:pos="4580"/>
+          <w:tab w:val="left" w:pos="5496"/>
+          <w:tab w:val="left" w:pos="6412"/>
+          <w:tab w:val="left" w:pos="7328"/>
+          <w:tab w:val="left" w:pos="8244"/>
+          <w:tab w:val="left" w:pos="9160"/>
+          <w:tab w:val="left" w:pos="10076"/>
+          <w:tab w:val="left" w:pos="10992"/>
+          <w:tab w:val="left" w:pos="11908"/>
+          <w:tab w:val="left" w:pos="12824"/>
+          <w:tab w:val="left" w:pos="13740"/>
+          <w:tab w:val="left" w:pos="14656"/>
+        </w:tabs>
+        <w:rPr>
+          <w:rFonts w:ascii="Courier New" w:eastAsia="Times New Roman" w:hAnsi="Courier New" w:cs="Courier New"/>
+          <w:color w:val="CC7832"/>
+          <w:sz w:val="20"/>
+          <w:szCs w:val="20"/>
+          <w:lang w:eastAsia="en-GB"/>
+        </w:rPr>
+      </w:pPr>
+      <w:r>
+        <w:rPr>
+          <w:rFonts w:ascii="Courier New" w:eastAsia="Times New Roman" w:hAnsi="Courier New" w:cs="Courier New"/>
+          <w:color w:val="CC7832"/>
+          <w:sz w:val="20"/>
+          <w:szCs w:val="20"/>
+          <w:lang w:eastAsia="en-GB"/>
+        </w:rPr>
+        <w:t xml:space="preserve">‘’’ This is the method that will create a unique list of </w:t>
+      </w:r>
+      <w:r>
+        <w:rPr>
+          <w:rFonts w:ascii="Courier New" w:eastAsia="Times New Roman" w:hAnsi="Courier New" w:cs="Courier New"/>
+          <w:color w:val="CC7832"/>
+          <w:sz w:val="20"/>
+          <w:szCs w:val="20"/>
+          <w:lang w:eastAsia="en-GB"/>
+        </w:rPr>
+        <w:t>trainers</w:t>
+      </w:r>
+      <w:r>
+        <w:rPr>
+          <w:rFonts w:ascii="Courier New" w:eastAsia="Times New Roman" w:hAnsi="Courier New" w:cs="Courier New"/>
+          <w:color w:val="CC7832"/>
+          <w:sz w:val="20"/>
+          <w:szCs w:val="20"/>
+          <w:lang w:eastAsia="en-GB"/>
+        </w:rPr>
+        <w:t xml:space="preserve"> for further analysis in cost calculation‘’’</w:t>
+      </w:r>
+    </w:p>
+    <w:p>
+      <w:pPr>
+        <w:shd w:val="clear" w:color="auto" w:fill="2B2B2B"/>
+        <w:tabs>
+          <w:tab w:val="left" w:pos="916"/>
+          <w:tab w:val="left" w:pos="1832"/>
+          <w:tab w:val="left" w:pos="2748"/>
+          <w:tab w:val="left" w:pos="3664"/>
+          <w:tab w:val="left" w:pos="4580"/>
+          <w:tab w:val="left" w:pos="5496"/>
+          <w:tab w:val="left" w:pos="6412"/>
+          <w:tab w:val="left" w:pos="7328"/>
+          <w:tab w:val="left" w:pos="8244"/>
+          <w:tab w:val="left" w:pos="9160"/>
+          <w:tab w:val="left" w:pos="10076"/>
+          <w:tab w:val="left" w:pos="10992"/>
+          <w:tab w:val="left" w:pos="11908"/>
+          <w:tab w:val="left" w:pos="12824"/>
+          <w:tab w:val="left" w:pos="13740"/>
+          <w:tab w:val="left" w:pos="14656"/>
+        </w:tabs>
+        <w:rPr>
+          <w:rFonts w:ascii="Courier New" w:eastAsia="Times New Roman" w:hAnsi="Courier New" w:cs="Courier New"/>
+          <w:color w:val="CC7832"/>
+          <w:sz w:val="20"/>
+          <w:szCs w:val="20"/>
+          <w:lang w:eastAsia="en-GB"/>
+        </w:rPr>
+      </w:pPr>
+    </w:p>
+    <w:p>
+      <w:pPr>
+        <w:shd w:val="clear" w:color="auto" w:fill="2B2B2B"/>
+        <w:tabs>
+          <w:tab w:val="left" w:pos="916"/>
+          <w:tab w:val="left" w:pos="1832"/>
+          <w:tab w:val="left" w:pos="2748"/>
+          <w:tab w:val="left" w:pos="3664"/>
+          <w:tab w:val="left" w:pos="4580"/>
+          <w:tab w:val="left" w:pos="5496"/>
+          <w:tab w:val="left" w:pos="6412"/>
+          <w:tab w:val="left" w:pos="7328"/>
+          <w:tab w:val="left" w:pos="8244"/>
+          <w:tab w:val="left" w:pos="9160"/>
+          <w:tab w:val="left" w:pos="10076"/>
+          <w:tab w:val="left" w:pos="10992"/>
+          <w:tab w:val="left" w:pos="11908"/>
+          <w:tab w:val="left" w:pos="12824"/>
+          <w:tab w:val="left" w:pos="13740"/>
+          <w:tab w:val="left" w:pos="14656"/>
+        </w:tabs>
+        <w:rPr>
+          <w:rFonts w:ascii="Courier New" w:eastAsia="Times New Roman" w:hAnsi="Courier New" w:cs="Courier New"/>
+          <w:color w:val="A9B7C6"/>
+          <w:sz w:val="20"/>
+          <w:szCs w:val="20"/>
+          <w:lang w:eastAsia="en-GB"/>
+        </w:rPr>
+      </w:pPr>
+      <w:r>
+        <w:rPr>
+          <w:rFonts w:ascii="Courier New" w:eastAsia="Times New Roman" w:hAnsi="Courier New" w:cs="Courier New"/>
+          <w:color w:val="CC7832"/>
+          <w:sz w:val="20"/>
+          <w:szCs w:val="20"/>
+          <w:lang w:eastAsia="en-GB"/>
+        </w:rPr>
+        <w:t xml:space="preserve">def </w:t>
+      </w:r>
+      <w:proofErr w:type="spellStart"/>
+      <w:r>
+        <w:rPr>
+          <w:rFonts w:ascii="Courier New" w:eastAsia="Times New Roman" w:hAnsi="Courier New" w:cs="Courier New"/>
+          <w:color w:val="FFC66D"/>
+          <w:sz w:val="20"/>
+          <w:szCs w:val="20"/>
+          <w:lang w:eastAsia="en-GB"/>
+        </w:rPr>
+        <w:t>create_uniq_list_of_trainers</w:t>
+      </w:r>
+      <w:proofErr w:type="spellEnd"/>
+      <w:r>
+        <w:rPr>
+          <w:rFonts w:ascii="Courier New" w:eastAsia="Times New Roman" w:hAnsi="Courier New" w:cs="Courier New"/>
+          <w:color w:val="A9B7C6"/>
+          <w:sz w:val="20"/>
+          <w:szCs w:val="20"/>
+          <w:lang w:eastAsia="en-GB"/>
+        </w:rPr>
+        <w:t>(</w:t>
+      </w:r>
+      <w:r>
+        <w:rPr>
+          <w:rFonts w:ascii="Courier New" w:eastAsia="Times New Roman" w:hAnsi="Courier New" w:cs="Courier New"/>
+          <w:color w:val="94558D"/>
+          <w:sz w:val="20"/>
+          <w:szCs w:val="20"/>
+          <w:lang w:eastAsia="en-GB"/>
+        </w:rPr>
+        <w:t>self</w:t>
+      </w:r>
+      <w:r>
+        <w:rPr>
+          <w:rFonts w:ascii="Courier New" w:eastAsia="Times New Roman" w:hAnsi="Courier New" w:cs="Courier New"/>
+          <w:color w:val="A9B7C6"/>
+          <w:sz w:val="20"/>
+          <w:szCs w:val="20"/>
+          <w:lang w:eastAsia="en-GB"/>
+        </w:rPr>
+        <w:t>):</w:t>
+      </w:r>
+      <w:r>
+        <w:rPr>
+          <w:rFonts w:ascii="Courier New" w:eastAsia="Times New Roman" w:hAnsi="Courier New" w:cs="Courier New"/>
+          <w:color w:val="A9B7C6"/>
+          <w:sz w:val="20"/>
+          <w:szCs w:val="20"/>
+          <w:lang w:eastAsia="en-GB"/>
+        </w:rPr>
+        <w:br/>
+        <w:t xml:space="preserve">    </w:t>
+      </w:r>
+      <w:r>
+        <w:rPr>
+          <w:rFonts w:ascii="Courier New" w:eastAsia="Times New Roman" w:hAnsi="Courier New" w:cs="Courier New"/>
+          <w:color w:val="CC7832"/>
+          <w:sz w:val="20"/>
+          <w:szCs w:val="20"/>
+          <w:lang w:eastAsia="en-GB"/>
+        </w:rPr>
+        <w:t xml:space="preserve">for </w:t>
+      </w:r>
+      <w:r>
+        <w:rPr>
+          <w:rFonts w:ascii="Courier New" w:eastAsia="Times New Roman" w:hAnsi="Courier New" w:cs="Courier New"/>
+          <w:color w:val="A9B7C6"/>
+          <w:sz w:val="20"/>
+          <w:szCs w:val="20"/>
+          <w:lang w:eastAsia="en-GB"/>
+        </w:rPr>
+        <w:t xml:space="preserve">t </w:t>
+      </w:r>
+      <w:r>
+        <w:rPr>
+          <w:rFonts w:ascii="Courier New" w:eastAsia="Times New Roman" w:hAnsi="Courier New" w:cs="Courier New"/>
+          <w:color w:val="CC7832"/>
+          <w:sz w:val="20"/>
+          <w:szCs w:val="20"/>
+          <w:lang w:eastAsia="en-GB"/>
+        </w:rPr>
+        <w:t xml:space="preserve">in </w:t>
+      </w:r>
+      <w:proofErr w:type="spellStart"/>
+      <w:r>
+        <w:rPr>
+          <w:rFonts w:ascii="Courier New" w:eastAsia="Times New Roman" w:hAnsi="Courier New" w:cs="Courier New"/>
+          <w:color w:val="94558D"/>
+          <w:sz w:val="20"/>
+          <w:szCs w:val="20"/>
+          <w:lang w:eastAsia="en-GB"/>
+        </w:rPr>
+        <w:t>self</w:t>
+      </w:r>
+      <w:r>
+        <w:rPr>
+          <w:rFonts w:ascii="Courier New" w:eastAsia="Times New Roman" w:hAnsi="Courier New" w:cs="Courier New"/>
+          <w:color w:val="A9B7C6"/>
+          <w:sz w:val="20"/>
+          <w:szCs w:val="20"/>
+          <w:lang w:eastAsia="en-GB"/>
+        </w:rPr>
+        <w:t>.trainerSubjects</w:t>
+      </w:r>
+      <w:proofErr w:type="spellEnd"/>
+      <w:r>
+        <w:rPr>
+          <w:rFonts w:ascii="Courier New" w:eastAsia="Times New Roman" w:hAnsi="Courier New" w:cs="Courier New"/>
+          <w:color w:val="A9B7C6"/>
+          <w:sz w:val="20"/>
+          <w:szCs w:val="20"/>
+          <w:lang w:eastAsia="en-GB"/>
+        </w:rPr>
+        <w:t>:</w:t>
+      </w:r>
+      <w:r>
+        <w:rPr>
+          <w:rFonts w:ascii="Courier New" w:eastAsia="Times New Roman" w:hAnsi="Courier New" w:cs="Courier New"/>
+          <w:color w:val="A9B7C6"/>
+          <w:sz w:val="20"/>
+          <w:szCs w:val="20"/>
+          <w:lang w:eastAsia="en-GB"/>
+        </w:rPr>
+        <w:br/>
+        <w:t xml:space="preserve">        </w:t>
+      </w:r>
+      <w:proofErr w:type="spellStart"/>
+      <w:r>
+        <w:rPr>
+          <w:rFonts w:ascii="Courier New" w:eastAsia="Times New Roman" w:hAnsi="Courier New" w:cs="Courier New"/>
+          <w:color w:val="94558D"/>
+          <w:sz w:val="20"/>
+          <w:szCs w:val="20"/>
+          <w:lang w:eastAsia="en-GB"/>
+        </w:rPr>
+        <w:t>self</w:t>
+      </w:r>
+      <w:r>
+        <w:rPr>
+          <w:rFonts w:ascii="Courier New" w:eastAsia="Times New Roman" w:hAnsi="Courier New" w:cs="Courier New"/>
+          <w:color w:val="A9B7C6"/>
+          <w:sz w:val="20"/>
+          <w:szCs w:val="20"/>
+          <w:lang w:eastAsia="en-GB"/>
+        </w:rPr>
+        <w:t>.total_uniq_trainers.append</w:t>
+      </w:r>
+      <w:proofErr w:type="spellEnd"/>
+      <w:r>
+        <w:rPr>
+          <w:rFonts w:ascii="Courier New" w:eastAsia="Times New Roman" w:hAnsi="Courier New" w:cs="Courier New"/>
+          <w:color w:val="A9B7C6"/>
+          <w:sz w:val="20"/>
+          <w:szCs w:val="20"/>
+          <w:lang w:eastAsia="en-GB"/>
+        </w:rPr>
+        <w:t>(t[</w:t>
+      </w:r>
+      <w:r>
+        <w:rPr>
+          <w:rFonts w:ascii="Courier New" w:eastAsia="Times New Roman" w:hAnsi="Courier New" w:cs="Courier New"/>
+          <w:color w:val="6897BB"/>
+          <w:sz w:val="20"/>
+          <w:szCs w:val="20"/>
+          <w:lang w:eastAsia="en-GB"/>
+        </w:rPr>
+        <w:t>0</w:t>
+      </w:r>
+      <w:r>
+        <w:rPr>
+          <w:rFonts w:ascii="Courier New" w:eastAsia="Times New Roman" w:hAnsi="Courier New" w:cs="Courier New"/>
+          <w:color w:val="A9B7C6"/>
+          <w:sz w:val="20"/>
+          <w:szCs w:val="20"/>
+          <w:lang w:eastAsia="en-GB"/>
+        </w:rPr>
+        <w:t>])</w:t>
+      </w:r>
+      <w:r>
+        <w:rPr>
+          <w:rFonts w:ascii="Courier New" w:eastAsia="Times New Roman" w:hAnsi="Courier New" w:cs="Courier New"/>
+          <w:color w:val="A9B7C6"/>
+          <w:sz w:val="20"/>
+          <w:szCs w:val="20"/>
+          <w:lang w:eastAsia="en-GB"/>
+        </w:rPr>
+        <w:br/>
+        <w:t xml:space="preserve">    </w:t>
+      </w:r>
+      <w:proofErr w:type="spellStart"/>
+      <w:r>
+        <w:rPr>
+          <w:rFonts w:ascii="Courier New" w:eastAsia="Times New Roman" w:hAnsi="Courier New" w:cs="Courier New"/>
+          <w:color w:val="94558D"/>
+          <w:sz w:val="20"/>
+          <w:szCs w:val="20"/>
+          <w:lang w:eastAsia="en-GB"/>
+        </w:rPr>
+        <w:t>self</w:t>
+      </w:r>
+      <w:r>
+        <w:rPr>
+          <w:rFonts w:ascii="Courier New" w:eastAsia="Times New Roman" w:hAnsi="Courier New" w:cs="Courier New"/>
+          <w:color w:val="A9B7C6"/>
+          <w:sz w:val="20"/>
+          <w:szCs w:val="20"/>
+          <w:lang w:eastAsia="en-GB"/>
+        </w:rPr>
+        <w:t>.total_uniq_trainers</w:t>
+      </w:r>
+      <w:proofErr w:type="spellEnd"/>
+      <w:r>
+        <w:rPr>
+          <w:rFonts w:ascii="Courier New" w:eastAsia="Times New Roman" w:hAnsi="Courier New" w:cs="Courier New"/>
+          <w:color w:val="A9B7C6"/>
+          <w:sz w:val="20"/>
+          <w:szCs w:val="20"/>
+          <w:lang w:eastAsia="en-GB"/>
+        </w:rPr>
+        <w:t xml:space="preserve"> = </w:t>
+      </w:r>
+      <w:r>
+        <w:rPr>
+          <w:rFonts w:ascii="Courier New" w:eastAsia="Times New Roman" w:hAnsi="Courier New" w:cs="Courier New"/>
+          <w:color w:val="8888C6"/>
+          <w:sz w:val="20"/>
+          <w:szCs w:val="20"/>
+          <w:lang w:eastAsia="en-GB"/>
+        </w:rPr>
+        <w:t>sorted</w:t>
+      </w:r>
+      <w:r>
+        <w:rPr>
+          <w:rFonts w:ascii="Courier New" w:eastAsia="Times New Roman" w:hAnsi="Courier New" w:cs="Courier New"/>
+          <w:color w:val="A9B7C6"/>
+          <w:sz w:val="20"/>
+          <w:szCs w:val="20"/>
+          <w:lang w:eastAsia="en-GB"/>
+        </w:rPr>
+        <w:t>(</w:t>
+      </w:r>
+      <w:r>
+        <w:rPr>
+          <w:rFonts w:ascii="Courier New" w:eastAsia="Times New Roman" w:hAnsi="Courier New" w:cs="Courier New"/>
+          <w:color w:val="8888C6"/>
+          <w:sz w:val="20"/>
+          <w:szCs w:val="20"/>
+          <w:lang w:eastAsia="en-GB"/>
+        </w:rPr>
+        <w:t>list</w:t>
+      </w:r>
+      <w:r>
+        <w:rPr>
+          <w:rFonts w:ascii="Courier New" w:eastAsia="Times New Roman" w:hAnsi="Courier New" w:cs="Courier New"/>
+          <w:color w:val="A9B7C6"/>
+          <w:sz w:val="20"/>
+          <w:szCs w:val="20"/>
+          <w:lang w:eastAsia="en-GB"/>
+        </w:rPr>
+        <w:t>(</w:t>
+      </w:r>
+      <w:r>
+        <w:rPr>
+          <w:rFonts w:ascii="Courier New" w:eastAsia="Times New Roman" w:hAnsi="Courier New" w:cs="Courier New"/>
+          <w:color w:val="8888C6"/>
+          <w:sz w:val="20"/>
+          <w:szCs w:val="20"/>
+          <w:lang w:eastAsia="en-GB"/>
+        </w:rPr>
+        <w:t>set</w:t>
+      </w:r>
+      <w:r>
+        <w:rPr>
+          <w:rFonts w:ascii="Courier New" w:eastAsia="Times New Roman" w:hAnsi="Courier New" w:cs="Courier New"/>
+          <w:color w:val="A9B7C6"/>
+          <w:sz w:val="20"/>
+          <w:szCs w:val="20"/>
+          <w:lang w:eastAsia="en-GB"/>
+        </w:rPr>
+        <w:t>(</w:t>
+      </w:r>
+      <w:proofErr w:type="spellStart"/>
+      <w:r>
+        <w:rPr>
+          <w:rFonts w:ascii="Courier New" w:eastAsia="Times New Roman" w:hAnsi="Courier New" w:cs="Courier New"/>
+          <w:color w:val="94558D"/>
+          <w:sz w:val="20"/>
+          <w:szCs w:val="20"/>
+          <w:lang w:eastAsia="en-GB"/>
+        </w:rPr>
+        <w:t>self</w:t>
+      </w:r>
+      <w:r>
+        <w:rPr>
+          <w:rFonts w:ascii="Courier New" w:eastAsia="Times New Roman" w:hAnsi="Courier New" w:cs="Courier New"/>
+          <w:color w:val="A9B7C6"/>
+          <w:sz w:val="20"/>
+          <w:szCs w:val="20"/>
+          <w:lang w:eastAsia="en-GB"/>
+        </w:rPr>
+        <w:t>.total_uniq_trainers</w:t>
+      </w:r>
+      <w:proofErr w:type="spellEnd"/>
+      <w:r>
+        <w:rPr>
+          <w:rFonts w:ascii="Courier New" w:eastAsia="Times New Roman" w:hAnsi="Courier New" w:cs="Courier New"/>
+          <w:color w:val="A9B7C6"/>
+          <w:sz w:val="20"/>
+          <w:szCs w:val="20"/>
+          <w:lang w:eastAsia="en-GB"/>
+        </w:rPr>
+        <w:t>)))</w:t>
+      </w:r>
+    </w:p>
+    <w:p>
+      <w:pPr>
+        <w:pStyle w:val="Subtitle"/>
+        <w:rPr>
+          <w:lang w:val="en-US"/>
+        </w:rPr>
+      </w:pPr>
+    </w:p>
+    <w:p>
+      <w:pPr>
+        <w:pStyle w:val="Heading8"/>
+        <w:rPr>
+          <w:lang w:val="en-US"/>
+        </w:rPr>
+      </w:pPr>
+      <w:r>
+        <w:rPr>
+          <w:lang w:val="en-US"/>
+        </w:rPr>
+        <w:t>Helper 4:</w:t>
+      </w:r>
+    </w:p>
+    <w:p>
+      <w:pPr>
+        <w:shd w:val="clear" w:color="auto" w:fill="2B2B2B"/>
+        <w:tabs>
+          <w:tab w:val="left" w:pos="916"/>
+          <w:tab w:val="left" w:pos="1832"/>
+          <w:tab w:val="left" w:pos="2748"/>
+          <w:tab w:val="left" w:pos="3664"/>
+          <w:tab w:val="left" w:pos="4580"/>
+          <w:tab w:val="left" w:pos="5496"/>
+          <w:tab w:val="left" w:pos="6412"/>
+          <w:tab w:val="left" w:pos="7328"/>
+          <w:tab w:val="left" w:pos="8244"/>
+          <w:tab w:val="left" w:pos="9160"/>
+          <w:tab w:val="left" w:pos="10076"/>
+          <w:tab w:val="left" w:pos="10992"/>
+          <w:tab w:val="left" w:pos="11908"/>
+          <w:tab w:val="left" w:pos="12824"/>
+          <w:tab w:val="left" w:pos="13740"/>
+          <w:tab w:val="left" w:pos="14656"/>
+        </w:tabs>
+        <w:rPr>
+          <w:rFonts w:ascii="Courier New" w:eastAsia="Times New Roman" w:hAnsi="Courier New" w:cs="Courier New"/>
+          <w:color w:val="CC7832"/>
+          <w:sz w:val="20"/>
+          <w:szCs w:val="20"/>
+          <w:lang w:eastAsia="en-GB"/>
+        </w:rPr>
+      </w:pPr>
+      <w:r>
+        <w:rPr>
+          <w:rFonts w:ascii="Courier New" w:eastAsia="Times New Roman" w:hAnsi="Courier New" w:cs="Courier New"/>
+          <w:color w:val="CC7832"/>
+          <w:sz w:val="20"/>
+          <w:szCs w:val="20"/>
+          <w:lang w:eastAsia="en-GB"/>
+        </w:rPr>
+        <w:t>‘’’ This is the helper method to create a graph as a adjacency matrix‘’’</w:t>
+      </w:r>
+    </w:p>
+    <w:p>
+      <w:pPr>
+        <w:shd w:val="clear" w:color="auto" w:fill="2B2B2B"/>
+        <w:tabs>
+          <w:tab w:val="left" w:pos="916"/>
+          <w:tab w:val="left" w:pos="1832"/>
+          <w:tab w:val="left" w:pos="2748"/>
+          <w:tab w:val="left" w:pos="3664"/>
+          <w:tab w:val="left" w:pos="4580"/>
+          <w:tab w:val="left" w:pos="5496"/>
+          <w:tab w:val="left" w:pos="6412"/>
+          <w:tab w:val="left" w:pos="7328"/>
+          <w:tab w:val="left" w:pos="8244"/>
+          <w:tab w:val="left" w:pos="9160"/>
+          <w:tab w:val="left" w:pos="10076"/>
+          <w:tab w:val="left" w:pos="10992"/>
+          <w:tab w:val="left" w:pos="11908"/>
+          <w:tab w:val="left" w:pos="12824"/>
+          <w:tab w:val="left" w:pos="13740"/>
+          <w:tab w:val="left" w:pos="14656"/>
+        </w:tabs>
+        <w:rPr>
+          <w:rFonts w:ascii="Courier New" w:eastAsia="Times New Roman" w:hAnsi="Courier New" w:cs="Courier New"/>
+          <w:color w:val="CC7832"/>
+          <w:sz w:val="20"/>
+          <w:szCs w:val="20"/>
+          <w:lang w:eastAsia="en-GB"/>
+        </w:rPr>
+      </w:pPr>
+    </w:p>
+    <w:p>
+      <w:pPr>
+        <w:shd w:val="clear" w:color="auto" w:fill="2B2B2B"/>
+        <w:tabs>
+          <w:tab w:val="left" w:pos="916"/>
+          <w:tab w:val="left" w:pos="1832"/>
+          <w:tab w:val="left" w:pos="2748"/>
+          <w:tab w:val="left" w:pos="3664"/>
+          <w:tab w:val="left" w:pos="4580"/>
+          <w:tab w:val="left" w:pos="5496"/>
+          <w:tab w:val="left" w:pos="6412"/>
+          <w:tab w:val="left" w:pos="7328"/>
+          <w:tab w:val="left" w:pos="8244"/>
+          <w:tab w:val="left" w:pos="9160"/>
+          <w:tab w:val="left" w:pos="10076"/>
+          <w:tab w:val="left" w:pos="10992"/>
+          <w:tab w:val="left" w:pos="11908"/>
+          <w:tab w:val="left" w:pos="12824"/>
+          <w:tab w:val="left" w:pos="13740"/>
+          <w:tab w:val="left" w:pos="14656"/>
+        </w:tabs>
+        <w:rPr>
+          <w:rFonts w:ascii="Courier New" w:eastAsia="Times New Roman" w:hAnsi="Courier New" w:cs="Courier New"/>
+          <w:color w:val="A9B7C6"/>
+          <w:sz w:val="20"/>
+          <w:szCs w:val="20"/>
+          <w:lang w:eastAsia="en-GB"/>
+        </w:rPr>
+      </w:pPr>
+      <w:r>
+        <w:rPr>
+          <w:rFonts w:ascii="Courier New" w:eastAsia="Times New Roman" w:hAnsi="Courier New" w:cs="Courier New"/>
+          <w:color w:val="CC7832"/>
+          <w:sz w:val="20"/>
+          <w:szCs w:val="20"/>
+          <w:lang w:eastAsia="en-GB"/>
+        </w:rPr>
+        <w:t xml:space="preserve">def </w:t>
+      </w:r>
+      <w:proofErr w:type="spellStart"/>
+      <w:r>
+        <w:rPr>
+          <w:rFonts w:ascii="Courier New" w:eastAsia="Times New Roman" w:hAnsi="Courier New" w:cs="Courier New"/>
+          <w:color w:val="FFC66D"/>
+          <w:sz w:val="20"/>
+          <w:szCs w:val="20"/>
+          <w:lang w:eastAsia="en-GB"/>
+        </w:rPr>
+        <w:t>create_graph</w:t>
+      </w:r>
+      <w:proofErr w:type="spellEnd"/>
+      <w:r>
+        <w:rPr>
+          <w:rFonts w:ascii="Courier New" w:eastAsia="Times New Roman" w:hAnsi="Courier New" w:cs="Courier New"/>
+          <w:color w:val="A9B7C6"/>
+          <w:sz w:val="20"/>
+          <w:szCs w:val="20"/>
+          <w:lang w:eastAsia="en-GB"/>
+        </w:rPr>
+        <w:t>(</w:t>
+      </w:r>
+      <w:r>
+        <w:rPr>
+          <w:rFonts w:ascii="Courier New" w:eastAsia="Times New Roman" w:hAnsi="Courier New" w:cs="Courier New"/>
+          <w:color w:val="94558D"/>
+          <w:sz w:val="20"/>
+          <w:szCs w:val="20"/>
+          <w:lang w:eastAsia="en-GB"/>
+        </w:rPr>
+        <w:t>self</w:t>
+      </w:r>
+      <w:r>
+        <w:rPr>
+          <w:rFonts w:ascii="Courier New" w:eastAsia="Times New Roman" w:hAnsi="Courier New" w:cs="Courier New"/>
+          <w:color w:val="A9B7C6"/>
+          <w:sz w:val="20"/>
+          <w:szCs w:val="20"/>
+          <w:lang w:eastAsia="en-GB"/>
+        </w:rPr>
+        <w:t>):</w:t>
+      </w:r>
+      <w:r>
+        <w:rPr>
+          <w:rFonts w:ascii="Courier New" w:eastAsia="Times New Roman" w:hAnsi="Courier New" w:cs="Courier New"/>
+          <w:color w:val="A9B7C6"/>
+          <w:sz w:val="20"/>
+          <w:szCs w:val="20"/>
+          <w:lang w:eastAsia="en-GB"/>
+        </w:rPr>
+        <w:br/>
+        <w:t xml:space="preserve">    </w:t>
+      </w:r>
+      <w:proofErr w:type="spellStart"/>
+      <w:r>
+        <w:rPr>
+          <w:rFonts w:ascii="Courier New" w:eastAsia="Times New Roman" w:hAnsi="Courier New" w:cs="Courier New"/>
+          <w:color w:val="94558D"/>
+          <w:sz w:val="20"/>
+          <w:szCs w:val="20"/>
+          <w:lang w:eastAsia="en-GB"/>
+        </w:rPr>
+        <w:t>self</w:t>
+      </w:r>
+      <w:r>
+        <w:rPr>
+          <w:rFonts w:ascii="Courier New" w:eastAsia="Times New Roman" w:hAnsi="Courier New" w:cs="Courier New"/>
+          <w:color w:val="A9B7C6"/>
+          <w:sz w:val="20"/>
+          <w:szCs w:val="20"/>
+          <w:lang w:eastAsia="en-GB"/>
+        </w:rPr>
+        <w:t>.edges</w:t>
+      </w:r>
+      <w:proofErr w:type="spellEnd"/>
+      <w:r>
+        <w:rPr>
+          <w:rFonts w:ascii="Courier New" w:eastAsia="Times New Roman" w:hAnsi="Courier New" w:cs="Courier New"/>
+          <w:color w:val="A9B7C6"/>
+          <w:sz w:val="20"/>
+          <w:szCs w:val="20"/>
+          <w:lang w:eastAsia="en-GB"/>
+        </w:rPr>
+        <w:t xml:space="preserve"> = [[</w:t>
+      </w:r>
+      <w:r>
+        <w:rPr>
+          <w:rFonts w:ascii="Courier New" w:eastAsia="Times New Roman" w:hAnsi="Courier New" w:cs="Courier New"/>
+          <w:color w:val="6897BB"/>
+          <w:sz w:val="20"/>
+          <w:szCs w:val="20"/>
+          <w:lang w:eastAsia="en-GB"/>
+        </w:rPr>
+        <w:t xml:space="preserve">0 </w:t>
+      </w:r>
+      <w:r>
+        <w:rPr>
+          <w:rFonts w:ascii="Courier New" w:eastAsia="Times New Roman" w:hAnsi="Courier New" w:cs="Courier New"/>
+          <w:color w:val="CC7832"/>
+          <w:sz w:val="20"/>
+          <w:szCs w:val="20"/>
+          <w:lang w:eastAsia="en-GB"/>
+        </w:rPr>
+        <w:t xml:space="preserve">for </w:t>
+      </w:r>
+      <w:r>
+        <w:rPr>
+          <w:rFonts w:ascii="Courier New" w:eastAsia="Times New Roman" w:hAnsi="Courier New" w:cs="Courier New"/>
+          <w:color w:val="72737A"/>
+          <w:sz w:val="20"/>
+          <w:szCs w:val="20"/>
+          <w:lang w:eastAsia="en-GB"/>
+        </w:rPr>
+        <w:t xml:space="preserve">j </w:t>
+      </w:r>
+      <w:r>
+        <w:rPr>
+          <w:rFonts w:ascii="Courier New" w:eastAsia="Times New Roman" w:hAnsi="Courier New" w:cs="Courier New"/>
+          <w:color w:val="CC7832"/>
+          <w:sz w:val="20"/>
+          <w:szCs w:val="20"/>
+          <w:lang w:eastAsia="en-GB"/>
+        </w:rPr>
+        <w:t xml:space="preserve">in </w:t>
+      </w:r>
+      <w:r>
+        <w:rPr>
+          <w:rFonts w:ascii="Courier New" w:eastAsia="Times New Roman" w:hAnsi="Courier New" w:cs="Courier New"/>
+          <w:color w:val="8888C6"/>
+          <w:sz w:val="20"/>
+          <w:szCs w:val="20"/>
+          <w:lang w:eastAsia="en-GB"/>
+        </w:rPr>
+        <w:t>range</w:t>
+      </w:r>
+      <w:r>
+        <w:rPr>
+          <w:rFonts w:ascii="Courier New" w:eastAsia="Times New Roman" w:hAnsi="Courier New" w:cs="Courier New"/>
+          <w:color w:val="A9B7C6"/>
+          <w:sz w:val="20"/>
+          <w:szCs w:val="20"/>
+          <w:lang w:eastAsia="en-GB"/>
+        </w:rPr>
+        <w:t>(</w:t>
+      </w:r>
+      <w:proofErr w:type="spellStart"/>
+      <w:r>
+        <w:rPr>
+          <w:rFonts w:ascii="Courier New" w:eastAsia="Times New Roman" w:hAnsi="Courier New" w:cs="Courier New"/>
+          <w:color w:val="8888C6"/>
+          <w:sz w:val="20"/>
+          <w:szCs w:val="20"/>
+          <w:lang w:eastAsia="en-GB"/>
+        </w:rPr>
+        <w:t>len</w:t>
+      </w:r>
+      <w:proofErr w:type="spellEnd"/>
+      <w:r>
+        <w:rPr>
+          <w:rFonts w:ascii="Courier New" w:eastAsia="Times New Roman" w:hAnsi="Courier New" w:cs="Courier New"/>
+          <w:color w:val="A9B7C6"/>
+          <w:sz w:val="20"/>
+          <w:szCs w:val="20"/>
+          <w:lang w:eastAsia="en-GB"/>
+        </w:rPr>
+        <w:t>(</w:t>
+      </w:r>
+      <w:proofErr w:type="spellStart"/>
+      <w:r>
+        <w:rPr>
+          <w:rFonts w:ascii="Courier New" w:eastAsia="Times New Roman" w:hAnsi="Courier New" w:cs="Courier New"/>
+          <w:color w:val="94558D"/>
+          <w:sz w:val="20"/>
+          <w:szCs w:val="20"/>
+          <w:lang w:eastAsia="en-GB"/>
+        </w:rPr>
+        <w:t>self</w:t>
+      </w:r>
+      <w:r>
+        <w:rPr>
+          <w:rFonts w:ascii="Courier New" w:eastAsia="Times New Roman" w:hAnsi="Courier New" w:cs="Courier New"/>
+          <w:color w:val="A9B7C6"/>
+          <w:sz w:val="20"/>
+          <w:szCs w:val="20"/>
+          <w:lang w:eastAsia="en-GB"/>
+        </w:rPr>
+        <w:t>.total_uniq_subjects</w:t>
+      </w:r>
+      <w:proofErr w:type="spellEnd"/>
+      <w:r>
+        <w:rPr>
+          <w:rFonts w:ascii="Courier New" w:eastAsia="Times New Roman" w:hAnsi="Courier New" w:cs="Courier New"/>
+          <w:color w:val="A9B7C6"/>
+          <w:sz w:val="20"/>
+          <w:szCs w:val="20"/>
+          <w:lang w:eastAsia="en-GB"/>
+        </w:rPr>
+        <w:t xml:space="preserve">))] </w:t>
+      </w:r>
+      <w:r>
+        <w:rPr>
+          <w:rFonts w:ascii="Courier New" w:eastAsia="Times New Roman" w:hAnsi="Courier New" w:cs="Courier New"/>
+          <w:color w:val="CC7832"/>
+          <w:sz w:val="20"/>
+          <w:szCs w:val="20"/>
+          <w:lang w:eastAsia="en-GB"/>
+        </w:rPr>
+        <w:t xml:space="preserve">for </w:t>
+      </w:r>
+      <w:proofErr w:type="spellStart"/>
+      <w:r>
+        <w:rPr>
+          <w:rFonts w:ascii="Courier New" w:eastAsia="Times New Roman" w:hAnsi="Courier New" w:cs="Courier New"/>
+          <w:color w:val="72737A"/>
+          <w:sz w:val="20"/>
+          <w:szCs w:val="20"/>
+          <w:lang w:eastAsia="en-GB"/>
+        </w:rPr>
+        <w:t>i</w:t>
+      </w:r>
+      <w:proofErr w:type="spellEnd"/>
+      <w:r>
+        <w:rPr>
+          <w:rFonts w:ascii="Courier New" w:eastAsia="Times New Roman" w:hAnsi="Courier New" w:cs="Courier New"/>
+          <w:color w:val="72737A"/>
+          <w:sz w:val="20"/>
+          <w:szCs w:val="20"/>
+          <w:lang w:eastAsia="en-GB"/>
+        </w:rPr>
+        <w:t xml:space="preserve"> </w:t>
+      </w:r>
+      <w:r>
+        <w:rPr>
+          <w:rFonts w:ascii="Courier New" w:eastAsia="Times New Roman" w:hAnsi="Courier New" w:cs="Courier New"/>
+          <w:color w:val="CC7832"/>
+          <w:sz w:val="20"/>
+          <w:szCs w:val="20"/>
+          <w:lang w:eastAsia="en-GB"/>
+        </w:rPr>
+        <w:t xml:space="preserve">in </w:t>
+      </w:r>
+      <w:r>
+        <w:rPr>
+          <w:rFonts w:ascii="Courier New" w:eastAsia="Times New Roman" w:hAnsi="Courier New" w:cs="Courier New"/>
+          <w:color w:val="8888C6"/>
+          <w:sz w:val="20"/>
+          <w:szCs w:val="20"/>
+          <w:lang w:eastAsia="en-GB"/>
+        </w:rPr>
+        <w:t>range</w:t>
+      </w:r>
+      <w:r>
+        <w:rPr>
+          <w:rFonts w:ascii="Courier New" w:eastAsia="Times New Roman" w:hAnsi="Courier New" w:cs="Courier New"/>
+          <w:color w:val="A9B7C6"/>
+          <w:sz w:val="20"/>
+          <w:szCs w:val="20"/>
+          <w:lang w:eastAsia="en-GB"/>
+        </w:rPr>
+        <w:t>(</w:t>
+      </w:r>
+      <w:proofErr w:type="spellStart"/>
+      <w:r>
+        <w:rPr>
+          <w:rFonts w:ascii="Courier New" w:eastAsia="Times New Roman" w:hAnsi="Courier New" w:cs="Courier New"/>
+          <w:color w:val="8888C6"/>
+          <w:sz w:val="20"/>
+          <w:szCs w:val="20"/>
+          <w:lang w:eastAsia="en-GB"/>
+        </w:rPr>
+        <w:t>len</w:t>
+      </w:r>
+      <w:proofErr w:type="spellEnd"/>
+      <w:r>
+        <w:rPr>
+          <w:rFonts w:ascii="Courier New" w:eastAsia="Times New Roman" w:hAnsi="Courier New" w:cs="Courier New"/>
+          <w:color w:val="A9B7C6"/>
+          <w:sz w:val="20"/>
+          <w:szCs w:val="20"/>
+          <w:lang w:eastAsia="en-GB"/>
+        </w:rPr>
+        <w:t>(</w:t>
+      </w:r>
+      <w:proofErr w:type="spellStart"/>
+      <w:r>
+        <w:rPr>
+          <w:rFonts w:ascii="Courier New" w:eastAsia="Times New Roman" w:hAnsi="Courier New" w:cs="Courier New"/>
+          <w:color w:val="94558D"/>
+          <w:sz w:val="20"/>
+          <w:szCs w:val="20"/>
+          <w:lang w:eastAsia="en-GB"/>
+        </w:rPr>
+        <w:t>self</w:t>
+      </w:r>
+      <w:r>
+        <w:rPr>
+          <w:rFonts w:ascii="Courier New" w:eastAsia="Times New Roman" w:hAnsi="Courier New" w:cs="Courier New"/>
+          <w:color w:val="A9B7C6"/>
+          <w:sz w:val="20"/>
+          <w:szCs w:val="20"/>
+          <w:lang w:eastAsia="en-GB"/>
+        </w:rPr>
+        <w:t>.total_uniq_trainers</w:t>
+      </w:r>
+      <w:proofErr w:type="spellEnd"/>
+      <w:r>
+        <w:rPr>
+          <w:rFonts w:ascii="Courier New" w:eastAsia="Times New Roman" w:hAnsi="Courier New" w:cs="Courier New"/>
+          <w:color w:val="A9B7C6"/>
+          <w:sz w:val="20"/>
+          <w:szCs w:val="20"/>
+          <w:lang w:eastAsia="en-GB"/>
+        </w:rPr>
+        <w:t>))]</w:t>
+      </w:r>
+      <w:r>
+        <w:rPr>
+          <w:rFonts w:ascii="Courier New" w:eastAsia="Times New Roman" w:hAnsi="Courier New" w:cs="Courier New"/>
+          <w:color w:val="A9B7C6"/>
+          <w:sz w:val="20"/>
+          <w:szCs w:val="20"/>
+          <w:lang w:eastAsia="en-GB"/>
+        </w:rPr>
+        <w:br/>
+      </w:r>
+      <w:r>
+        <w:rPr>
+          <w:rFonts w:ascii="Courier New" w:eastAsia="Times New Roman" w:hAnsi="Courier New" w:cs="Courier New"/>
+          <w:color w:val="A9B7C6"/>
+          <w:sz w:val="20"/>
+          <w:szCs w:val="20"/>
+          <w:lang w:eastAsia="en-GB"/>
+        </w:rPr>
+        <w:br/>
+        <w:t xml:space="preserve">    </w:t>
+      </w:r>
+      <w:r>
+        <w:rPr>
+          <w:rFonts w:ascii="Courier New" w:eastAsia="Times New Roman" w:hAnsi="Courier New" w:cs="Courier New"/>
+          <w:color w:val="CC7832"/>
+          <w:sz w:val="20"/>
+          <w:szCs w:val="20"/>
+          <w:lang w:eastAsia="en-GB"/>
+        </w:rPr>
+        <w:t xml:space="preserve">for </w:t>
+      </w:r>
+      <w:proofErr w:type="spellStart"/>
+      <w:r>
+        <w:rPr>
+          <w:rFonts w:ascii="Courier New" w:eastAsia="Times New Roman" w:hAnsi="Courier New" w:cs="Courier New"/>
+          <w:color w:val="A9B7C6"/>
+          <w:sz w:val="20"/>
+          <w:szCs w:val="20"/>
+          <w:lang w:eastAsia="en-GB"/>
+        </w:rPr>
+        <w:t>i</w:t>
+      </w:r>
+      <w:proofErr w:type="spellEnd"/>
+      <w:r>
+        <w:rPr>
+          <w:rFonts w:ascii="Courier New" w:eastAsia="Times New Roman" w:hAnsi="Courier New" w:cs="Courier New"/>
+          <w:color w:val="A9B7C6"/>
+          <w:sz w:val="20"/>
+          <w:szCs w:val="20"/>
+          <w:lang w:eastAsia="en-GB"/>
+        </w:rPr>
+        <w:t xml:space="preserve"> </w:t>
+      </w:r>
+      <w:r>
+        <w:rPr>
+          <w:rFonts w:ascii="Courier New" w:eastAsia="Times New Roman" w:hAnsi="Courier New" w:cs="Courier New"/>
+          <w:color w:val="CC7832"/>
+          <w:sz w:val="20"/>
+          <w:szCs w:val="20"/>
+          <w:lang w:eastAsia="en-GB"/>
+        </w:rPr>
+        <w:t xml:space="preserve">in </w:t>
+      </w:r>
+      <w:r>
+        <w:rPr>
+          <w:rFonts w:ascii="Courier New" w:eastAsia="Times New Roman" w:hAnsi="Courier New" w:cs="Courier New"/>
+          <w:color w:val="8888C6"/>
+          <w:sz w:val="20"/>
+          <w:szCs w:val="20"/>
+          <w:lang w:eastAsia="en-GB"/>
+        </w:rPr>
+        <w:t>range</w:t>
+      </w:r>
+      <w:r>
+        <w:rPr>
+          <w:rFonts w:ascii="Courier New" w:eastAsia="Times New Roman" w:hAnsi="Courier New" w:cs="Courier New"/>
+          <w:color w:val="A9B7C6"/>
+          <w:sz w:val="20"/>
+          <w:szCs w:val="20"/>
+          <w:lang w:eastAsia="en-GB"/>
+        </w:rPr>
+        <w:t>(</w:t>
+      </w:r>
+      <w:proofErr w:type="spellStart"/>
+      <w:r>
+        <w:rPr>
+          <w:rFonts w:ascii="Courier New" w:eastAsia="Times New Roman" w:hAnsi="Courier New" w:cs="Courier New"/>
+          <w:color w:val="8888C6"/>
+          <w:sz w:val="20"/>
+          <w:szCs w:val="20"/>
+          <w:lang w:eastAsia="en-GB"/>
+        </w:rPr>
+        <w:t>len</w:t>
+      </w:r>
+      <w:proofErr w:type="spellEnd"/>
+      <w:r>
+        <w:rPr>
+          <w:rFonts w:ascii="Courier New" w:eastAsia="Times New Roman" w:hAnsi="Courier New" w:cs="Courier New"/>
+          <w:color w:val="A9B7C6"/>
+          <w:sz w:val="20"/>
+          <w:szCs w:val="20"/>
+          <w:lang w:eastAsia="en-GB"/>
+        </w:rPr>
+        <w:t>(</w:t>
+      </w:r>
+      <w:proofErr w:type="spellStart"/>
+      <w:r>
+        <w:rPr>
+          <w:rFonts w:ascii="Courier New" w:eastAsia="Times New Roman" w:hAnsi="Courier New" w:cs="Courier New"/>
+          <w:color w:val="94558D"/>
+          <w:sz w:val="20"/>
+          <w:szCs w:val="20"/>
+          <w:lang w:eastAsia="en-GB"/>
+        </w:rPr>
+        <w:t>self</w:t>
+      </w:r>
+      <w:r>
+        <w:rPr>
+          <w:rFonts w:ascii="Courier New" w:eastAsia="Times New Roman" w:hAnsi="Courier New" w:cs="Courier New"/>
+          <w:color w:val="A9B7C6"/>
+          <w:sz w:val="20"/>
+          <w:szCs w:val="20"/>
+          <w:lang w:eastAsia="en-GB"/>
+        </w:rPr>
+        <w:t>.total_uniq_trainers</w:t>
+      </w:r>
+      <w:proofErr w:type="spellEnd"/>
+      <w:r>
+        <w:rPr>
+          <w:rFonts w:ascii="Courier New" w:eastAsia="Times New Roman" w:hAnsi="Courier New" w:cs="Courier New"/>
+          <w:color w:val="A9B7C6"/>
+          <w:sz w:val="20"/>
+          <w:szCs w:val="20"/>
+          <w:lang w:eastAsia="en-GB"/>
+        </w:rPr>
+        <w:t>)):</w:t>
+      </w:r>
+      <w:r>
+        <w:rPr>
+          <w:rFonts w:ascii="Courier New" w:eastAsia="Times New Roman" w:hAnsi="Courier New" w:cs="Courier New"/>
+          <w:color w:val="A9B7C6"/>
+          <w:sz w:val="20"/>
+          <w:szCs w:val="20"/>
+          <w:lang w:eastAsia="en-GB"/>
+        </w:rPr>
+        <w:br/>
+        <w:t xml:space="preserve">        </w:t>
+      </w:r>
+      <w:r>
+        <w:rPr>
+          <w:rFonts w:ascii="Courier New" w:eastAsia="Times New Roman" w:hAnsi="Courier New" w:cs="Courier New"/>
+          <w:color w:val="CC7832"/>
+          <w:sz w:val="20"/>
+          <w:szCs w:val="20"/>
+          <w:lang w:eastAsia="en-GB"/>
+        </w:rPr>
+        <w:t xml:space="preserve">for </w:t>
+      </w:r>
+      <w:r>
+        <w:rPr>
+          <w:rFonts w:ascii="Courier New" w:eastAsia="Times New Roman" w:hAnsi="Courier New" w:cs="Courier New"/>
+          <w:color w:val="A9B7C6"/>
+          <w:sz w:val="20"/>
+          <w:szCs w:val="20"/>
+          <w:lang w:eastAsia="en-GB"/>
+        </w:rPr>
+        <w:t xml:space="preserve">j </w:t>
+      </w:r>
+      <w:r>
+        <w:rPr>
+          <w:rFonts w:ascii="Courier New" w:eastAsia="Times New Roman" w:hAnsi="Courier New" w:cs="Courier New"/>
+          <w:color w:val="CC7832"/>
+          <w:sz w:val="20"/>
+          <w:szCs w:val="20"/>
+          <w:lang w:eastAsia="en-GB"/>
+        </w:rPr>
+        <w:t xml:space="preserve">in </w:t>
+      </w:r>
+      <w:r>
+        <w:rPr>
+          <w:rFonts w:ascii="Courier New" w:eastAsia="Times New Roman" w:hAnsi="Courier New" w:cs="Courier New"/>
+          <w:color w:val="8888C6"/>
+          <w:sz w:val="20"/>
+          <w:szCs w:val="20"/>
+          <w:lang w:eastAsia="en-GB"/>
+        </w:rPr>
+        <w:t>range</w:t>
+      </w:r>
+      <w:r>
+        <w:rPr>
+          <w:rFonts w:ascii="Courier New" w:eastAsia="Times New Roman" w:hAnsi="Courier New" w:cs="Courier New"/>
+          <w:color w:val="A9B7C6"/>
+          <w:sz w:val="20"/>
+          <w:szCs w:val="20"/>
+          <w:lang w:eastAsia="en-GB"/>
+        </w:rPr>
+        <w:t>(</w:t>
+      </w:r>
+      <w:proofErr w:type="spellStart"/>
+      <w:r>
+        <w:rPr>
+          <w:rFonts w:ascii="Courier New" w:eastAsia="Times New Roman" w:hAnsi="Courier New" w:cs="Courier New"/>
+          <w:color w:val="8888C6"/>
+          <w:sz w:val="20"/>
+          <w:szCs w:val="20"/>
+          <w:lang w:eastAsia="en-GB"/>
+        </w:rPr>
+        <w:t>len</w:t>
+      </w:r>
+      <w:proofErr w:type="spellEnd"/>
+      <w:r>
+        <w:rPr>
+          <w:rFonts w:ascii="Courier New" w:eastAsia="Times New Roman" w:hAnsi="Courier New" w:cs="Courier New"/>
+          <w:color w:val="A9B7C6"/>
+          <w:sz w:val="20"/>
+          <w:szCs w:val="20"/>
+          <w:lang w:eastAsia="en-GB"/>
+        </w:rPr>
+        <w:t>(</w:t>
+      </w:r>
+      <w:proofErr w:type="spellStart"/>
+      <w:r>
+        <w:rPr>
+          <w:rFonts w:ascii="Courier New" w:eastAsia="Times New Roman" w:hAnsi="Courier New" w:cs="Courier New"/>
+          <w:color w:val="94558D"/>
+          <w:sz w:val="20"/>
+          <w:szCs w:val="20"/>
+          <w:lang w:eastAsia="en-GB"/>
+        </w:rPr>
+        <w:t>self</w:t>
+      </w:r>
+      <w:r>
+        <w:rPr>
+          <w:rFonts w:ascii="Courier New" w:eastAsia="Times New Roman" w:hAnsi="Courier New" w:cs="Courier New"/>
+          <w:color w:val="A9B7C6"/>
+          <w:sz w:val="20"/>
+          <w:szCs w:val="20"/>
+          <w:lang w:eastAsia="en-GB"/>
+        </w:rPr>
+        <w:t>.total_uniq_subjects</w:t>
+      </w:r>
+      <w:proofErr w:type="spellEnd"/>
+      <w:r>
+        <w:rPr>
+          <w:rFonts w:ascii="Courier New" w:eastAsia="Times New Roman" w:hAnsi="Courier New" w:cs="Courier New"/>
+          <w:color w:val="A9B7C6"/>
+          <w:sz w:val="20"/>
+          <w:szCs w:val="20"/>
+          <w:lang w:eastAsia="en-GB"/>
+        </w:rPr>
+        <w:t>)):</w:t>
+      </w:r>
+      <w:r>
+        <w:rPr>
+          <w:rFonts w:ascii="Courier New" w:eastAsia="Times New Roman" w:hAnsi="Courier New" w:cs="Courier New"/>
+          <w:color w:val="A9B7C6"/>
+          <w:sz w:val="20"/>
+          <w:szCs w:val="20"/>
+          <w:lang w:eastAsia="en-GB"/>
+        </w:rPr>
+        <w:br/>
+        <w:t xml:space="preserve">            </w:t>
+      </w:r>
+      <w:r>
+        <w:rPr>
+          <w:rFonts w:ascii="Courier New" w:eastAsia="Times New Roman" w:hAnsi="Courier New" w:cs="Courier New"/>
+          <w:color w:val="CC7832"/>
+          <w:sz w:val="20"/>
+          <w:szCs w:val="20"/>
+          <w:lang w:eastAsia="en-GB"/>
+        </w:rPr>
+        <w:t xml:space="preserve">if </w:t>
+      </w:r>
+      <w:proofErr w:type="spellStart"/>
+      <w:r>
+        <w:rPr>
+          <w:rFonts w:ascii="Courier New" w:eastAsia="Times New Roman" w:hAnsi="Courier New" w:cs="Courier New"/>
+          <w:color w:val="94558D"/>
+          <w:sz w:val="20"/>
+          <w:szCs w:val="20"/>
+          <w:lang w:eastAsia="en-GB"/>
+        </w:rPr>
+        <w:t>self</w:t>
+      </w:r>
+      <w:r>
+        <w:rPr>
+          <w:rFonts w:ascii="Courier New" w:eastAsia="Times New Roman" w:hAnsi="Courier New" w:cs="Courier New"/>
+          <w:color w:val="A9B7C6"/>
+          <w:sz w:val="20"/>
+          <w:szCs w:val="20"/>
+          <w:lang w:eastAsia="en-GB"/>
+        </w:rPr>
+        <w:t>.trainerSubjects</w:t>
+      </w:r>
+      <w:proofErr w:type="spellEnd"/>
+      <w:r>
+        <w:rPr>
+          <w:rFonts w:ascii="Courier New" w:eastAsia="Times New Roman" w:hAnsi="Courier New" w:cs="Courier New"/>
+          <w:color w:val="A9B7C6"/>
+          <w:sz w:val="20"/>
+          <w:szCs w:val="20"/>
+          <w:lang w:eastAsia="en-GB"/>
+        </w:rPr>
+        <w:t>[</w:t>
+      </w:r>
+      <w:proofErr w:type="spellStart"/>
+      <w:r>
+        <w:rPr>
+          <w:rFonts w:ascii="Courier New" w:eastAsia="Times New Roman" w:hAnsi="Courier New" w:cs="Courier New"/>
+          <w:color w:val="A9B7C6"/>
+          <w:sz w:val="20"/>
+          <w:szCs w:val="20"/>
+          <w:lang w:eastAsia="en-GB"/>
+        </w:rPr>
+        <w:t>i</w:t>
+      </w:r>
+      <w:proofErr w:type="spellEnd"/>
+      <w:r>
+        <w:rPr>
+          <w:rFonts w:ascii="Courier New" w:eastAsia="Times New Roman" w:hAnsi="Courier New" w:cs="Courier New"/>
+          <w:color w:val="A9B7C6"/>
+          <w:sz w:val="20"/>
+          <w:szCs w:val="20"/>
+          <w:lang w:eastAsia="en-GB"/>
+        </w:rPr>
+        <w:t>][</w:t>
+      </w:r>
+      <w:r>
+        <w:rPr>
+          <w:rFonts w:ascii="Courier New" w:eastAsia="Times New Roman" w:hAnsi="Courier New" w:cs="Courier New"/>
+          <w:color w:val="6897BB"/>
+          <w:sz w:val="20"/>
+          <w:szCs w:val="20"/>
+          <w:lang w:eastAsia="en-GB"/>
+        </w:rPr>
+        <w:t>0</w:t>
+      </w:r>
+      <w:r>
+        <w:rPr>
+          <w:rFonts w:ascii="Courier New" w:eastAsia="Times New Roman" w:hAnsi="Courier New" w:cs="Courier New"/>
+          <w:color w:val="A9B7C6"/>
+          <w:sz w:val="20"/>
+          <w:szCs w:val="20"/>
+          <w:lang w:eastAsia="en-GB"/>
+        </w:rPr>
+        <w:t xml:space="preserve">] == </w:t>
+      </w:r>
+      <w:proofErr w:type="spellStart"/>
+      <w:r>
+        <w:rPr>
+          <w:rFonts w:ascii="Courier New" w:eastAsia="Times New Roman" w:hAnsi="Courier New" w:cs="Courier New"/>
+          <w:color w:val="94558D"/>
+          <w:sz w:val="20"/>
+          <w:szCs w:val="20"/>
+          <w:lang w:eastAsia="en-GB"/>
+        </w:rPr>
+        <w:t>self</w:t>
+      </w:r>
+      <w:r>
+        <w:rPr>
+          <w:rFonts w:ascii="Courier New" w:eastAsia="Times New Roman" w:hAnsi="Courier New" w:cs="Courier New"/>
+          <w:color w:val="A9B7C6"/>
+          <w:sz w:val="20"/>
+          <w:szCs w:val="20"/>
+          <w:lang w:eastAsia="en-GB"/>
+        </w:rPr>
+        <w:t>.total_uniq_trainers</w:t>
+      </w:r>
+      <w:proofErr w:type="spellEnd"/>
+      <w:r>
+        <w:rPr>
+          <w:rFonts w:ascii="Courier New" w:eastAsia="Times New Roman" w:hAnsi="Courier New" w:cs="Courier New"/>
+          <w:color w:val="A9B7C6"/>
+          <w:sz w:val="20"/>
+          <w:szCs w:val="20"/>
+          <w:lang w:eastAsia="en-GB"/>
+        </w:rPr>
+        <w:t>[</w:t>
+      </w:r>
+      <w:proofErr w:type="spellStart"/>
+      <w:r>
+        <w:rPr>
+          <w:rFonts w:ascii="Courier New" w:eastAsia="Times New Roman" w:hAnsi="Courier New" w:cs="Courier New"/>
+          <w:color w:val="A9B7C6"/>
+          <w:sz w:val="20"/>
+          <w:szCs w:val="20"/>
+          <w:lang w:eastAsia="en-GB"/>
+        </w:rPr>
+        <w:t>i</w:t>
+      </w:r>
+      <w:proofErr w:type="spellEnd"/>
+      <w:r>
+        <w:rPr>
+          <w:rFonts w:ascii="Courier New" w:eastAsia="Times New Roman" w:hAnsi="Courier New" w:cs="Courier New"/>
+          <w:color w:val="A9B7C6"/>
+          <w:sz w:val="20"/>
+          <w:szCs w:val="20"/>
+          <w:lang w:eastAsia="en-GB"/>
+        </w:rPr>
+        <w:t xml:space="preserve">] </w:t>
+      </w:r>
+      <w:r>
+        <w:rPr>
+          <w:rFonts w:ascii="Courier New" w:eastAsia="Times New Roman" w:hAnsi="Courier New" w:cs="Courier New"/>
+          <w:color w:val="CC7832"/>
+          <w:sz w:val="20"/>
+          <w:szCs w:val="20"/>
+          <w:lang w:eastAsia="en-GB"/>
+        </w:rPr>
+        <w:lastRenderedPageBreak/>
+        <w:t xml:space="preserve">and </w:t>
+      </w:r>
+      <w:proofErr w:type="spellStart"/>
+      <w:r>
+        <w:rPr>
+          <w:rFonts w:ascii="Courier New" w:eastAsia="Times New Roman" w:hAnsi="Courier New" w:cs="Courier New"/>
+          <w:color w:val="94558D"/>
+          <w:sz w:val="20"/>
+          <w:szCs w:val="20"/>
+          <w:lang w:eastAsia="en-GB"/>
+        </w:rPr>
+        <w:t>self</w:t>
+      </w:r>
+      <w:r>
+        <w:rPr>
+          <w:rFonts w:ascii="Courier New" w:eastAsia="Times New Roman" w:hAnsi="Courier New" w:cs="Courier New"/>
+          <w:color w:val="A9B7C6"/>
+          <w:sz w:val="20"/>
+          <w:szCs w:val="20"/>
+          <w:lang w:eastAsia="en-GB"/>
+        </w:rPr>
+        <w:t>.total_uniq_subjects</w:t>
+      </w:r>
+      <w:proofErr w:type="spellEnd"/>
+      <w:r>
+        <w:rPr>
+          <w:rFonts w:ascii="Courier New" w:eastAsia="Times New Roman" w:hAnsi="Courier New" w:cs="Courier New"/>
+          <w:color w:val="A9B7C6"/>
+          <w:sz w:val="20"/>
+          <w:szCs w:val="20"/>
+          <w:lang w:eastAsia="en-GB"/>
+        </w:rPr>
+        <w:t xml:space="preserve">[j] </w:t>
+      </w:r>
+      <w:r>
+        <w:rPr>
+          <w:rFonts w:ascii="Courier New" w:eastAsia="Times New Roman" w:hAnsi="Courier New" w:cs="Courier New"/>
+          <w:color w:val="CC7832"/>
+          <w:sz w:val="20"/>
+          <w:szCs w:val="20"/>
+          <w:lang w:eastAsia="en-GB"/>
+        </w:rPr>
+        <w:t xml:space="preserve">in </w:t>
+      </w:r>
+      <w:r>
+        <w:rPr>
+          <w:rFonts w:ascii="Courier New" w:eastAsia="Times New Roman" w:hAnsi="Courier New" w:cs="Courier New"/>
+          <w:color w:val="A9B7C6"/>
+          <w:sz w:val="20"/>
+          <w:szCs w:val="20"/>
+          <w:lang w:eastAsia="en-GB"/>
+        </w:rPr>
+        <w:t>\</w:t>
+      </w:r>
+      <w:r>
+        <w:rPr>
+          <w:rFonts w:ascii="Courier New" w:eastAsia="Times New Roman" w:hAnsi="Courier New" w:cs="Courier New"/>
+          <w:color w:val="A9B7C6"/>
+          <w:sz w:val="20"/>
+          <w:szCs w:val="20"/>
+          <w:lang w:eastAsia="en-GB"/>
+        </w:rPr>
+        <w:br/>
+        <w:t xml:space="preserve">                    </w:t>
+      </w:r>
+      <w:proofErr w:type="spellStart"/>
+      <w:r>
+        <w:rPr>
+          <w:rFonts w:ascii="Courier New" w:eastAsia="Times New Roman" w:hAnsi="Courier New" w:cs="Courier New"/>
+          <w:color w:val="94558D"/>
+          <w:sz w:val="20"/>
+          <w:szCs w:val="20"/>
+          <w:lang w:eastAsia="en-GB"/>
+        </w:rPr>
+        <w:t>self</w:t>
+      </w:r>
+      <w:r>
+        <w:rPr>
+          <w:rFonts w:ascii="Courier New" w:eastAsia="Times New Roman" w:hAnsi="Courier New" w:cs="Courier New"/>
+          <w:color w:val="A9B7C6"/>
+          <w:sz w:val="20"/>
+          <w:szCs w:val="20"/>
+          <w:lang w:eastAsia="en-GB"/>
+        </w:rPr>
+        <w:t>.trainerSubjects</w:t>
+      </w:r>
+      <w:proofErr w:type="spellEnd"/>
+      <w:r>
+        <w:rPr>
+          <w:rFonts w:ascii="Courier New" w:eastAsia="Times New Roman" w:hAnsi="Courier New" w:cs="Courier New"/>
+          <w:color w:val="A9B7C6"/>
+          <w:sz w:val="20"/>
+          <w:szCs w:val="20"/>
+          <w:lang w:eastAsia="en-GB"/>
+        </w:rPr>
+        <w:t>[</w:t>
+      </w:r>
+      <w:proofErr w:type="spellStart"/>
+      <w:r>
+        <w:rPr>
+          <w:rFonts w:ascii="Courier New" w:eastAsia="Times New Roman" w:hAnsi="Courier New" w:cs="Courier New"/>
+          <w:color w:val="A9B7C6"/>
+          <w:sz w:val="20"/>
+          <w:szCs w:val="20"/>
+          <w:lang w:eastAsia="en-GB"/>
+        </w:rPr>
+        <w:t>i</w:t>
+      </w:r>
+      <w:proofErr w:type="spellEnd"/>
+      <w:r>
+        <w:rPr>
+          <w:rFonts w:ascii="Courier New" w:eastAsia="Times New Roman" w:hAnsi="Courier New" w:cs="Courier New"/>
+          <w:color w:val="A9B7C6"/>
+          <w:sz w:val="20"/>
+          <w:szCs w:val="20"/>
+          <w:lang w:eastAsia="en-GB"/>
+        </w:rPr>
+        <w:t>][</w:t>
+      </w:r>
+      <w:r>
+        <w:rPr>
+          <w:rFonts w:ascii="Courier New" w:eastAsia="Times New Roman" w:hAnsi="Courier New" w:cs="Courier New"/>
+          <w:color w:val="6897BB"/>
+          <w:sz w:val="20"/>
+          <w:szCs w:val="20"/>
+          <w:lang w:eastAsia="en-GB"/>
+        </w:rPr>
+        <w:t>1</w:t>
+      </w:r>
+      <w:r>
+        <w:rPr>
+          <w:rFonts w:ascii="Courier New" w:eastAsia="Times New Roman" w:hAnsi="Courier New" w:cs="Courier New"/>
+          <w:color w:val="A9B7C6"/>
+          <w:sz w:val="20"/>
+          <w:szCs w:val="20"/>
+          <w:lang w:eastAsia="en-GB"/>
+        </w:rPr>
+        <w:t>]:</w:t>
+      </w:r>
+      <w:r>
+        <w:rPr>
+          <w:rFonts w:ascii="Courier New" w:eastAsia="Times New Roman" w:hAnsi="Courier New" w:cs="Courier New"/>
+          <w:color w:val="A9B7C6"/>
+          <w:sz w:val="20"/>
+          <w:szCs w:val="20"/>
+          <w:lang w:eastAsia="en-GB"/>
+        </w:rPr>
+        <w:br/>
+        <w:t xml:space="preserve">                </w:t>
+      </w:r>
+      <w:proofErr w:type="spellStart"/>
+      <w:r>
+        <w:rPr>
+          <w:rFonts w:ascii="Courier New" w:eastAsia="Times New Roman" w:hAnsi="Courier New" w:cs="Courier New"/>
+          <w:color w:val="94558D"/>
+          <w:sz w:val="20"/>
+          <w:szCs w:val="20"/>
+          <w:lang w:eastAsia="en-GB"/>
+        </w:rPr>
+        <w:t>self</w:t>
+      </w:r>
+      <w:r>
+        <w:rPr>
+          <w:rFonts w:ascii="Courier New" w:eastAsia="Times New Roman" w:hAnsi="Courier New" w:cs="Courier New"/>
+          <w:color w:val="A9B7C6"/>
+          <w:sz w:val="20"/>
+          <w:szCs w:val="20"/>
+          <w:lang w:eastAsia="en-GB"/>
+        </w:rPr>
+        <w:t>.edges</w:t>
+      </w:r>
+      <w:proofErr w:type="spellEnd"/>
+      <w:r>
+        <w:rPr>
+          <w:rFonts w:ascii="Courier New" w:eastAsia="Times New Roman" w:hAnsi="Courier New" w:cs="Courier New"/>
+          <w:color w:val="A9B7C6"/>
+          <w:sz w:val="20"/>
+          <w:szCs w:val="20"/>
+          <w:lang w:eastAsia="en-GB"/>
+        </w:rPr>
+        <w:t>[</w:t>
+      </w:r>
+      <w:proofErr w:type="spellStart"/>
+      <w:r>
+        <w:rPr>
+          <w:rFonts w:ascii="Courier New" w:eastAsia="Times New Roman" w:hAnsi="Courier New" w:cs="Courier New"/>
+          <w:color w:val="A9B7C6"/>
+          <w:sz w:val="20"/>
+          <w:szCs w:val="20"/>
+          <w:lang w:eastAsia="en-GB"/>
+        </w:rPr>
+        <w:t>i</w:t>
+      </w:r>
+      <w:proofErr w:type="spellEnd"/>
+      <w:r>
+        <w:rPr>
+          <w:rFonts w:ascii="Courier New" w:eastAsia="Times New Roman" w:hAnsi="Courier New" w:cs="Courier New"/>
+          <w:color w:val="A9B7C6"/>
+          <w:sz w:val="20"/>
+          <w:szCs w:val="20"/>
+          <w:lang w:eastAsia="en-GB"/>
+        </w:rPr>
+        <w:t xml:space="preserve">][j] = </w:t>
+      </w:r>
+      <w:r>
+        <w:rPr>
+          <w:rFonts w:ascii="Courier New" w:eastAsia="Times New Roman" w:hAnsi="Courier New" w:cs="Courier New"/>
+          <w:color w:val="6897BB"/>
+          <w:sz w:val="20"/>
+          <w:szCs w:val="20"/>
+          <w:lang w:eastAsia="en-GB"/>
+        </w:rPr>
+        <w:t>1</w:t>
+      </w:r>
+    </w:p>
+    <w:p>
+      <w:pPr>
+        <w:rPr>
+          <w:sz w:val="32"/>
+          <w:szCs w:val="32"/>
+          <w:lang w:val="en-US"/>
+        </w:rPr>
+      </w:pPr>
     </w:p>
     <w:p>
       <w:pPr>
@@ -1554,6 +5260,175 @@
     <w:name w:val="Normal"/>
     <w:qFormat/>
   </w:style>
+  <w:style w:type="paragraph" w:styleId="Heading1">
+    <w:name w:val="heading 1"/>
+    <w:basedOn w:val="Normal"/>
+    <w:next w:val="Normal"/>
+    <w:link w:val="Heading1Char"/>
+    <w:uiPriority w:val="9"/>
+    <w:qFormat/>
+    <w:rsid w:val="00823B1B"/>
+    <w:pPr>
+      <w:keepNext/>
+      <w:keepLines/>
+      <w:spacing w:before="240"/>
+      <w:outlineLvl w:val="0"/>
+    </w:pPr>
+    <w:rPr>
+      <w:rFonts w:asciiTheme="majorHAnsi" w:eastAsiaTheme="majorEastAsia" w:hAnsiTheme="majorHAnsi" w:cstheme="majorBidi"/>
+      <w:color w:val="2F5496" w:themeColor="accent1" w:themeShade="BF"/>
+      <w:sz w:val="32"/>
+      <w:szCs w:val="32"/>
+    </w:rPr>
+  </w:style>
+  <w:style w:type="paragraph" w:styleId="Heading2">
+    <w:name w:val="heading 2"/>
+    <w:basedOn w:val="Normal"/>
+    <w:next w:val="Normal"/>
+    <w:link w:val="Heading2Char"/>
+    <w:uiPriority w:val="9"/>
+    <w:unhideWhenUsed/>
+    <w:qFormat/>
+    <w:rsid w:val="00823B1B"/>
+    <w:pPr>
+      <w:keepNext/>
+      <w:keepLines/>
+      <w:spacing w:before="40"/>
+      <w:outlineLvl w:val="1"/>
+    </w:pPr>
+    <w:rPr>
+      <w:rFonts w:asciiTheme="majorHAnsi" w:eastAsiaTheme="majorEastAsia" w:hAnsiTheme="majorHAnsi" w:cstheme="majorBidi"/>
+      <w:color w:val="2F5496" w:themeColor="accent1" w:themeShade="BF"/>
+      <w:sz w:val="26"/>
+      <w:szCs w:val="26"/>
+    </w:rPr>
+  </w:style>
+  <w:style w:type="paragraph" w:styleId="Heading3">
+    <w:name w:val="heading 3"/>
+    <w:basedOn w:val="Normal"/>
+    <w:next w:val="Normal"/>
+    <w:link w:val="Heading3Char"/>
+    <w:uiPriority w:val="9"/>
+    <w:unhideWhenUsed/>
+    <w:qFormat/>
+    <w:rsid w:val="00823B1B"/>
+    <w:pPr>
+      <w:keepNext/>
+      <w:keepLines/>
+      <w:spacing w:before="40"/>
+      <w:outlineLvl w:val="2"/>
+    </w:pPr>
+    <w:rPr>
+      <w:rFonts w:asciiTheme="majorHAnsi" w:eastAsiaTheme="majorEastAsia" w:hAnsiTheme="majorHAnsi" w:cstheme="majorBidi"/>
+      <w:color w:val="1F3763" w:themeColor="accent1" w:themeShade="7F"/>
+    </w:rPr>
+  </w:style>
+  <w:style w:type="paragraph" w:styleId="Heading4">
+    <w:name w:val="heading 4"/>
+    <w:basedOn w:val="Normal"/>
+    <w:next w:val="Normal"/>
+    <w:link w:val="Heading4Char"/>
+    <w:uiPriority w:val="9"/>
+    <w:unhideWhenUsed/>
+    <w:qFormat/>
+    <w:rsid w:val="00437322"/>
+    <w:pPr>
+      <w:keepNext/>
+      <w:keepLines/>
+      <w:spacing w:before="40"/>
+      <w:outlineLvl w:val="3"/>
+    </w:pPr>
+    <w:rPr>
+      <w:rFonts w:asciiTheme="majorHAnsi" w:eastAsiaTheme="majorEastAsia" w:hAnsiTheme="majorHAnsi" w:cstheme="majorBidi"/>
+      <w:i/>
+      <w:iCs/>
+      <w:color w:val="2F5496" w:themeColor="accent1" w:themeShade="BF"/>
+    </w:rPr>
+  </w:style>
+  <w:style w:type="paragraph" w:styleId="Heading5">
+    <w:name w:val="heading 5"/>
+    <w:basedOn w:val="Normal"/>
+    <w:next w:val="Normal"/>
+    <w:link w:val="Heading5Char"/>
+    <w:uiPriority w:val="9"/>
+    <w:unhideWhenUsed/>
+    <w:qFormat/>
+    <w:rsid w:val="00437322"/>
+    <w:pPr>
+      <w:keepNext/>
+      <w:keepLines/>
+      <w:spacing w:before="40"/>
+      <w:outlineLvl w:val="4"/>
+    </w:pPr>
+    <w:rPr>
+      <w:rFonts w:asciiTheme="majorHAnsi" w:eastAsiaTheme="majorEastAsia" w:hAnsiTheme="majorHAnsi" w:cstheme="majorBidi"/>
+      <w:color w:val="2F5496" w:themeColor="accent1" w:themeShade="BF"/>
+    </w:rPr>
+  </w:style>
+  <w:style w:type="paragraph" w:styleId="Heading6">
+    <w:name w:val="heading 6"/>
+    <w:basedOn w:val="Normal"/>
+    <w:next w:val="Normal"/>
+    <w:link w:val="Heading6Char"/>
+    <w:uiPriority w:val="9"/>
+    <w:unhideWhenUsed/>
+    <w:qFormat/>
+    <w:rsid w:val="00437322"/>
+    <w:pPr>
+      <w:keepNext/>
+      <w:keepLines/>
+      <w:spacing w:before="40"/>
+      <w:outlineLvl w:val="5"/>
+    </w:pPr>
+    <w:rPr>
+      <w:rFonts w:asciiTheme="majorHAnsi" w:eastAsiaTheme="majorEastAsia" w:hAnsiTheme="majorHAnsi" w:cstheme="majorBidi"/>
+      <w:color w:val="1F3763" w:themeColor="accent1" w:themeShade="7F"/>
+    </w:rPr>
+  </w:style>
+  <w:style w:type="paragraph" w:styleId="Heading7">
+    <w:name w:val="heading 7"/>
+    <w:basedOn w:val="Normal"/>
+    <w:next w:val="Normal"/>
+    <w:link w:val="Heading7Char"/>
+    <w:uiPriority w:val="9"/>
+    <w:unhideWhenUsed/>
+    <w:qFormat/>
+    <w:rsid w:val="00437322"/>
+    <w:pPr>
+      <w:keepNext/>
+      <w:keepLines/>
+      <w:spacing w:before="40"/>
+      <w:outlineLvl w:val="6"/>
+    </w:pPr>
+    <w:rPr>
+      <w:rFonts w:asciiTheme="majorHAnsi" w:eastAsiaTheme="majorEastAsia" w:hAnsiTheme="majorHAnsi" w:cstheme="majorBidi"/>
+      <w:i/>
+      <w:iCs/>
+      <w:color w:val="1F3763" w:themeColor="accent1" w:themeShade="7F"/>
+    </w:rPr>
+  </w:style>
+  <w:style w:type="paragraph" w:styleId="Heading8">
+    <w:name w:val="heading 8"/>
+    <w:basedOn w:val="Normal"/>
+    <w:next w:val="Normal"/>
+    <w:link w:val="Heading8Char"/>
+    <w:uiPriority w:val="9"/>
+    <w:unhideWhenUsed/>
+    <w:qFormat/>
+    <w:rsid w:val="00437322"/>
+    <w:pPr>
+      <w:keepNext/>
+      <w:keepLines/>
+      <w:spacing w:before="40"/>
+      <w:outlineLvl w:val="7"/>
+    </w:pPr>
+    <w:rPr>
+      <w:rFonts w:asciiTheme="majorHAnsi" w:eastAsiaTheme="majorEastAsia" w:hAnsiTheme="majorHAnsi" w:cstheme="majorBidi"/>
+      <w:color w:val="272727" w:themeColor="text1" w:themeTint="D8"/>
+      <w:sz w:val="21"/>
+      <w:szCs w:val="21"/>
+    </w:rPr>
+  </w:style>
   <w:style w:type="character" w:default="1" w:styleId="DefaultParagraphFont">
     <w:name w:val="Default Paragraph Font"/>
     <w:uiPriority w:val="1"/>
@@ -1654,6 +5529,369 @@
       <w:sz w:val="20"/>
       <w:szCs w:val="20"/>
       <w:lang w:eastAsia="en-GB"/>
+    </w:rPr>
+  </w:style>
+  <w:style w:type="character" w:customStyle="1" w:styleId="Heading1Char">
+    <w:name w:val="Heading 1 Char"/>
+    <w:basedOn w:val="DefaultParagraphFont"/>
+    <w:link w:val="Heading1"/>
+    <w:uiPriority w:val="9"/>
+    <w:rsid w:val="00823B1B"/>
+    <w:rPr>
+      <w:rFonts w:asciiTheme="majorHAnsi" w:eastAsiaTheme="majorEastAsia" w:hAnsiTheme="majorHAnsi" w:cstheme="majorBidi"/>
+      <w:color w:val="2F5496" w:themeColor="accent1" w:themeShade="BF"/>
+      <w:sz w:val="32"/>
+      <w:szCs w:val="32"/>
+    </w:rPr>
+  </w:style>
+  <w:style w:type="paragraph" w:styleId="TOCHeading">
+    <w:name w:val="TOC Heading"/>
+    <w:basedOn w:val="Heading1"/>
+    <w:next w:val="Normal"/>
+    <w:uiPriority w:val="39"/>
+    <w:unhideWhenUsed/>
+    <w:qFormat/>
+    <w:rsid w:val="00823B1B"/>
+    <w:pPr>
+      <w:spacing w:before="480" w:line="276" w:lineRule="auto"/>
+      <w:outlineLvl w:val="9"/>
+    </w:pPr>
+    <w:rPr>
+      <w:b/>
+      <w:bCs/>
+      <w:sz w:val="28"/>
+      <w:szCs w:val="28"/>
+      <w:lang w:val="en-US"/>
+    </w:rPr>
+  </w:style>
+  <w:style w:type="paragraph" w:styleId="TOC1">
+    <w:name w:val="toc 1"/>
+    <w:basedOn w:val="Normal"/>
+    <w:next w:val="Normal"/>
+    <w:autoRedefine/>
+    <w:uiPriority w:val="39"/>
+    <w:semiHidden/>
+    <w:unhideWhenUsed/>
+    <w:rsid w:val="00823B1B"/>
+    <w:pPr>
+      <w:spacing w:before="120"/>
+    </w:pPr>
+    <w:rPr>
+      <w:rFonts w:cstheme="minorHAnsi"/>
+      <w:b/>
+      <w:bCs/>
+      <w:i/>
+      <w:iCs/>
+    </w:rPr>
+  </w:style>
+  <w:style w:type="paragraph" w:styleId="TOC2">
+    <w:name w:val="toc 2"/>
+    <w:basedOn w:val="Normal"/>
+    <w:next w:val="Normal"/>
+    <w:autoRedefine/>
+    <w:uiPriority w:val="39"/>
+    <w:unhideWhenUsed/>
+    <w:rsid w:val="00823B1B"/>
+    <w:pPr>
+      <w:spacing w:before="120"/>
+      <w:ind w:left="240"/>
+    </w:pPr>
+    <w:rPr>
+      <w:rFonts w:cstheme="minorHAnsi"/>
+      <w:b/>
+      <w:bCs/>
+      <w:sz w:val="22"/>
+      <w:szCs w:val="22"/>
+    </w:rPr>
+  </w:style>
+  <w:style w:type="paragraph" w:styleId="TOC3">
+    <w:name w:val="toc 3"/>
+    <w:basedOn w:val="Normal"/>
+    <w:next w:val="Normal"/>
+    <w:autoRedefine/>
+    <w:uiPriority w:val="39"/>
+    <w:unhideWhenUsed/>
+    <w:rsid w:val="00823B1B"/>
+    <w:pPr>
+      <w:ind w:left="480"/>
+    </w:pPr>
+    <w:rPr>
+      <w:rFonts w:cstheme="minorHAnsi"/>
+      <w:sz w:val="20"/>
+      <w:szCs w:val="20"/>
+    </w:rPr>
+  </w:style>
+  <w:style w:type="paragraph" w:styleId="TOC4">
+    <w:name w:val="toc 4"/>
+    <w:basedOn w:val="Normal"/>
+    <w:next w:val="Normal"/>
+    <w:autoRedefine/>
+    <w:uiPriority w:val="39"/>
+    <w:semiHidden/>
+    <w:unhideWhenUsed/>
+    <w:rsid w:val="00823B1B"/>
+    <w:pPr>
+      <w:ind w:left="720"/>
+    </w:pPr>
+    <w:rPr>
+      <w:rFonts w:cstheme="minorHAnsi"/>
+      <w:sz w:val="20"/>
+      <w:szCs w:val="20"/>
+    </w:rPr>
+  </w:style>
+  <w:style w:type="paragraph" w:styleId="TOC5">
+    <w:name w:val="toc 5"/>
+    <w:basedOn w:val="Normal"/>
+    <w:next w:val="Normal"/>
+    <w:autoRedefine/>
+    <w:uiPriority w:val="39"/>
+    <w:semiHidden/>
+    <w:unhideWhenUsed/>
+    <w:rsid w:val="00823B1B"/>
+    <w:pPr>
+      <w:ind w:left="960"/>
+    </w:pPr>
+    <w:rPr>
+      <w:rFonts w:cstheme="minorHAnsi"/>
+      <w:sz w:val="20"/>
+      <w:szCs w:val="20"/>
+    </w:rPr>
+  </w:style>
+  <w:style w:type="paragraph" w:styleId="TOC6">
+    <w:name w:val="toc 6"/>
+    <w:basedOn w:val="Normal"/>
+    <w:next w:val="Normal"/>
+    <w:autoRedefine/>
+    <w:uiPriority w:val="39"/>
+    <w:semiHidden/>
+    <w:unhideWhenUsed/>
+    <w:rsid w:val="00823B1B"/>
+    <w:pPr>
+      <w:ind w:left="1200"/>
+    </w:pPr>
+    <w:rPr>
+      <w:rFonts w:cstheme="minorHAnsi"/>
+      <w:sz w:val="20"/>
+      <w:szCs w:val="20"/>
+    </w:rPr>
+  </w:style>
+  <w:style w:type="paragraph" w:styleId="TOC7">
+    <w:name w:val="toc 7"/>
+    <w:basedOn w:val="Normal"/>
+    <w:next w:val="Normal"/>
+    <w:autoRedefine/>
+    <w:uiPriority w:val="39"/>
+    <w:semiHidden/>
+    <w:unhideWhenUsed/>
+    <w:rsid w:val="00823B1B"/>
+    <w:pPr>
+      <w:ind w:left="1440"/>
+    </w:pPr>
+    <w:rPr>
+      <w:rFonts w:cstheme="minorHAnsi"/>
+      <w:sz w:val="20"/>
+      <w:szCs w:val="20"/>
+    </w:rPr>
+  </w:style>
+  <w:style w:type="paragraph" w:styleId="TOC8">
+    <w:name w:val="toc 8"/>
+    <w:basedOn w:val="Normal"/>
+    <w:next w:val="Normal"/>
+    <w:autoRedefine/>
+    <w:uiPriority w:val="39"/>
+    <w:semiHidden/>
+    <w:unhideWhenUsed/>
+    <w:rsid w:val="00823B1B"/>
+    <w:pPr>
+      <w:ind w:left="1680"/>
+    </w:pPr>
+    <w:rPr>
+      <w:rFonts w:cstheme="minorHAnsi"/>
+      <w:sz w:val="20"/>
+      <w:szCs w:val="20"/>
+    </w:rPr>
+  </w:style>
+  <w:style w:type="paragraph" w:styleId="TOC9">
+    <w:name w:val="toc 9"/>
+    <w:basedOn w:val="Normal"/>
+    <w:next w:val="Normal"/>
+    <w:autoRedefine/>
+    <w:uiPriority w:val="39"/>
+    <w:semiHidden/>
+    <w:unhideWhenUsed/>
+    <w:rsid w:val="00823B1B"/>
+    <w:pPr>
+      <w:ind w:left="1920"/>
+    </w:pPr>
+    <w:rPr>
+      <w:rFonts w:cstheme="minorHAnsi"/>
+      <w:sz w:val="20"/>
+      <w:szCs w:val="20"/>
+    </w:rPr>
+  </w:style>
+  <w:style w:type="paragraph" w:styleId="Title">
+    <w:name w:val="Title"/>
+    <w:basedOn w:val="Normal"/>
+    <w:next w:val="Normal"/>
+    <w:link w:val="TitleChar"/>
+    <w:uiPriority w:val="10"/>
+    <w:qFormat/>
+    <w:rsid w:val="00823B1B"/>
+    <w:pPr>
+      <w:contextualSpacing/>
+    </w:pPr>
+    <w:rPr>
+      <w:rFonts w:asciiTheme="majorHAnsi" w:eastAsiaTheme="majorEastAsia" w:hAnsiTheme="majorHAnsi" w:cstheme="majorBidi"/>
+      <w:spacing w:val="-10"/>
+      <w:kern w:val="28"/>
+      <w:sz w:val="56"/>
+      <w:szCs w:val="56"/>
+    </w:rPr>
+  </w:style>
+  <w:style w:type="character" w:customStyle="1" w:styleId="TitleChar">
+    <w:name w:val="Title Char"/>
+    <w:basedOn w:val="DefaultParagraphFont"/>
+    <w:link w:val="Title"/>
+    <w:uiPriority w:val="10"/>
+    <w:rsid w:val="00823B1B"/>
+    <w:rPr>
+      <w:rFonts w:asciiTheme="majorHAnsi" w:eastAsiaTheme="majorEastAsia" w:hAnsiTheme="majorHAnsi" w:cstheme="majorBidi"/>
+      <w:spacing w:val="-10"/>
+      <w:kern w:val="28"/>
+      <w:sz w:val="56"/>
+      <w:szCs w:val="56"/>
+    </w:rPr>
+  </w:style>
+  <w:style w:type="paragraph" w:styleId="Subtitle">
+    <w:name w:val="Subtitle"/>
+    <w:basedOn w:val="Normal"/>
+    <w:next w:val="Normal"/>
+    <w:link w:val="SubtitleChar"/>
+    <w:uiPriority w:val="11"/>
+    <w:qFormat/>
+    <w:rsid w:val="00823B1B"/>
+    <w:pPr>
+      <w:numPr>
+        <w:ilvl w:val="1"/>
+      </w:numPr>
+      <w:spacing w:after="160"/>
+    </w:pPr>
+    <w:rPr>
+      <w:rFonts w:eastAsiaTheme="minorEastAsia"/>
+      <w:color w:val="5A5A5A" w:themeColor="text1" w:themeTint="A5"/>
+      <w:spacing w:val="15"/>
+      <w:sz w:val="22"/>
+      <w:szCs w:val="22"/>
+    </w:rPr>
+  </w:style>
+  <w:style w:type="character" w:customStyle="1" w:styleId="SubtitleChar">
+    <w:name w:val="Subtitle Char"/>
+    <w:basedOn w:val="DefaultParagraphFont"/>
+    <w:link w:val="Subtitle"/>
+    <w:uiPriority w:val="11"/>
+    <w:rsid w:val="00823B1B"/>
+    <w:rPr>
+      <w:rFonts w:eastAsiaTheme="minorEastAsia"/>
+      <w:color w:val="5A5A5A" w:themeColor="text1" w:themeTint="A5"/>
+      <w:spacing w:val="15"/>
+      <w:sz w:val="22"/>
+      <w:szCs w:val="22"/>
+    </w:rPr>
+  </w:style>
+  <w:style w:type="character" w:customStyle="1" w:styleId="Heading2Char">
+    <w:name w:val="Heading 2 Char"/>
+    <w:basedOn w:val="DefaultParagraphFont"/>
+    <w:link w:val="Heading2"/>
+    <w:uiPriority w:val="9"/>
+    <w:rsid w:val="00823B1B"/>
+    <w:rPr>
+      <w:rFonts w:asciiTheme="majorHAnsi" w:eastAsiaTheme="majorEastAsia" w:hAnsiTheme="majorHAnsi" w:cstheme="majorBidi"/>
+      <w:color w:val="2F5496" w:themeColor="accent1" w:themeShade="BF"/>
+      <w:sz w:val="26"/>
+      <w:szCs w:val="26"/>
+    </w:rPr>
+  </w:style>
+  <w:style w:type="character" w:customStyle="1" w:styleId="Heading3Char">
+    <w:name w:val="Heading 3 Char"/>
+    <w:basedOn w:val="DefaultParagraphFont"/>
+    <w:link w:val="Heading3"/>
+    <w:uiPriority w:val="9"/>
+    <w:rsid w:val="00823B1B"/>
+    <w:rPr>
+      <w:rFonts w:asciiTheme="majorHAnsi" w:eastAsiaTheme="majorEastAsia" w:hAnsiTheme="majorHAnsi" w:cstheme="majorBidi"/>
+      <w:color w:val="1F3763" w:themeColor="accent1" w:themeShade="7F"/>
+    </w:rPr>
+  </w:style>
+  <w:style w:type="character" w:styleId="Hyperlink">
+    <w:name w:val="Hyperlink"/>
+    <w:basedOn w:val="DefaultParagraphFont"/>
+    <w:uiPriority w:val="99"/>
+    <w:unhideWhenUsed/>
+    <w:rsid w:val="00823B1B"/>
+    <w:rPr>
+      <w:color w:val="0563C1" w:themeColor="hyperlink"/>
+      <w:u w:val="single"/>
+    </w:rPr>
+  </w:style>
+  <w:style w:type="character" w:customStyle="1" w:styleId="Heading4Char">
+    <w:name w:val="Heading 4 Char"/>
+    <w:basedOn w:val="DefaultParagraphFont"/>
+    <w:link w:val="Heading4"/>
+    <w:uiPriority w:val="9"/>
+    <w:rsid w:val="00437322"/>
+    <w:rPr>
+      <w:rFonts w:asciiTheme="majorHAnsi" w:eastAsiaTheme="majorEastAsia" w:hAnsiTheme="majorHAnsi" w:cstheme="majorBidi"/>
+      <w:i/>
+      <w:iCs/>
+      <w:color w:val="2F5496" w:themeColor="accent1" w:themeShade="BF"/>
+    </w:rPr>
+  </w:style>
+  <w:style w:type="character" w:customStyle="1" w:styleId="Heading5Char">
+    <w:name w:val="Heading 5 Char"/>
+    <w:basedOn w:val="DefaultParagraphFont"/>
+    <w:link w:val="Heading5"/>
+    <w:uiPriority w:val="9"/>
+    <w:rsid w:val="00437322"/>
+    <w:rPr>
+      <w:rFonts w:asciiTheme="majorHAnsi" w:eastAsiaTheme="majorEastAsia" w:hAnsiTheme="majorHAnsi" w:cstheme="majorBidi"/>
+      <w:color w:val="2F5496" w:themeColor="accent1" w:themeShade="BF"/>
+    </w:rPr>
+  </w:style>
+  <w:style w:type="character" w:customStyle="1" w:styleId="Heading6Char">
+    <w:name w:val="Heading 6 Char"/>
+    <w:basedOn w:val="DefaultParagraphFont"/>
+    <w:link w:val="Heading6"/>
+    <w:uiPriority w:val="9"/>
+    <w:rsid w:val="00437322"/>
+    <w:rPr>
+      <w:rFonts w:asciiTheme="majorHAnsi" w:eastAsiaTheme="majorEastAsia" w:hAnsiTheme="majorHAnsi" w:cstheme="majorBidi"/>
+      <w:color w:val="1F3763" w:themeColor="accent1" w:themeShade="7F"/>
+    </w:rPr>
+  </w:style>
+  <w:style w:type="character" w:customStyle="1" w:styleId="Heading7Char">
+    <w:name w:val="Heading 7 Char"/>
+    <w:basedOn w:val="DefaultParagraphFont"/>
+    <w:link w:val="Heading7"/>
+    <w:uiPriority w:val="9"/>
+    <w:rsid w:val="00437322"/>
+    <w:rPr>
+      <w:rFonts w:asciiTheme="majorHAnsi" w:eastAsiaTheme="majorEastAsia" w:hAnsiTheme="majorHAnsi" w:cstheme="majorBidi"/>
+      <w:i/>
+      <w:iCs/>
+      <w:color w:val="1F3763" w:themeColor="accent1" w:themeShade="7F"/>
+    </w:rPr>
+  </w:style>
+  <w:style w:type="character" w:customStyle="1" w:styleId="Heading8Char">
+    <w:name w:val="Heading 8 Char"/>
+    <w:basedOn w:val="DefaultParagraphFont"/>
+    <w:link w:val="Heading8"/>
+    <w:uiPriority w:val="9"/>
+    <w:rsid w:val="00437322"/>
+    <w:rPr>
+      <w:rFonts w:asciiTheme="majorHAnsi" w:eastAsiaTheme="majorEastAsia" w:hAnsiTheme="majorHAnsi" w:cstheme="majorBidi"/>
+      <w:color w:val="272727" w:themeColor="text1" w:themeTint="D8"/>
+      <w:sz w:val="21"/>
+      <w:szCs w:val="21"/>
     </w:rPr>
   </w:style>
 </w:styles>
@@ -1952,4 +6190,16 @@
     </a:ext>
   </a:extLst>
 </a:theme>
+</file>
+
+<file path=customXml/item1.xml><?xml version="1.0" encoding="utf-8"?>
+<b:Sources xmlns:b="http://schemas.openxmlformats.org/officeDocument/2006/bibliography" xmlns="http://schemas.openxmlformats.org/officeDocument/2006/bibliography" SelectedStyle="/APASixthEditionOfficeOnline.xsl" StyleName="APA" Version="6"/>
+</file>
+
+<file path=customXml/itemProps1.xml><?xml version="1.0" encoding="utf-8"?>
+<ds:datastoreItem xmlns:ds="http://schemas.openxmlformats.org/officeDocument/2006/customXml" ds:itemID="{A26E7876-B58F-7249-9F7F-ED849520214E}">
+  <ds:schemaRefs>
+    <ds:schemaRef ds:uri="http://schemas.openxmlformats.org/officeDocument/2006/bibliography"/>
+  </ds:schemaRefs>
+</ds:datastoreItem>
 </file>
</xml_diff>